<commit_message>
Small updates for the report.
</commit_message>
<xml_diff>
--- a/Rapport_UBS_Cours de Programmation et Traitement Statistique des Données.docx
+++ b/Rapport_UBS_Cours de Programmation et Traitement Statistique des Données.docx
@@ -1603,7 +1603,19 @@
         <w:t xml:space="preserve"> Il est possible de classifier ces decks selon des catégories appelées « archétypes ».</w:t>
       </w:r>
       <w:r>
-        <w:t xml:space="preserve"> Un match se déroule en 3 parties gagnantes. Au cours de chaque partie, il n’est normalement possible d’utiliser que des cartes du deck principal, et pas de la réserve. Cependant, entre chaque partie d’un même match, il est possible d’échanger ou d’ajouter des cartes de la réserve au deck principal pour l’adapter à l’archétype qui nous a été révélé en face.</w:t>
+        <w:t xml:space="preserve"> </w:t>
+      </w:r>
+      <w:r>
+        <w:t>Cette classification peut se faire de plusieurs manières, et peut être plus ou moins précises afin de regrouper plus ou moins de decks ensemble.</w:t>
+      </w:r>
+    </w:p>
+    <w:p>
+      <w:pPr>
+        <w:ind w:firstLine="708"/>
+        <w:jc w:val="both"/>
+      </w:pPr>
+      <w:r>
+        <w:t>Un match se déroule en 3 parties gagnantes. Au cours de chaque partie, il n’est normalement possible d’utiliser que des cartes du deck principal, et pas de la réserve. Cependant, entre chaque partie d’un même match, il est possible d’échanger ou d’ajouter des cartes de la réserve au deck principal pour l’adapter à l’archétype qui nous a été révélé en face.</w:t>
       </w:r>
     </w:p>
     <w:p>
@@ -1714,25 +1726,69 @@
         <w:jc w:val="both"/>
       </w:pPr>
       <w:r>
-        <w:t>Les données des milliers de matchs des compétitions étaient régulièrement postées et analysées, en particulier par Frank Karsten, titulaire d’un d</w:t>
-      </w:r>
-      <w:r>
-        <w:t>octorat en théorie des jeux coopératifs et en recherche opérationnelle stochastique</w:t>
-      </w:r>
-      <w:r>
-        <w:t xml:space="preserve">, fournissant en particulier les </w:t>
+        <w:t>Les données des milliers de matchs des compétitions étaient régulièrement postées et analysées</w:t>
+      </w:r>
+      <w:r>
+        <w:t>.</w:t>
+      </w:r>
+      <w:r>
+        <w:t xml:space="preserve"> </w:t>
+      </w:r>
+      <w:r>
+        <w:t>E</w:t>
+      </w:r>
+      <w:r>
+        <w:t>n particulier par Frank Karsten</w:t>
+      </w:r>
+      <w:r>
+        <w:t xml:space="preserve"> -</w:t>
+      </w:r>
+      <w:r>
+        <w:t xml:space="preserve"> titulaire d’un d</w:t>
+      </w:r>
+      <w:r>
+        <w:t xml:space="preserve">octorat en théorie des jeux coopératifs et </w:t>
+      </w:r>
+      <w:r>
+        <w:lastRenderedPageBreak/>
+        <w:t>en recherche opérationnelle stochastique</w:t>
+      </w:r>
+      <w:r>
+        <w:t>,</w:t>
+      </w:r>
+      <w:r>
+        <w:t xml:space="preserve"> parfois surnommé « Mr </w:t>
       </w:r>
       <w:proofErr w:type="spellStart"/>
       <w:r>
+        <w:t>Mathemagic</w:t>
+      </w:r>
+      <w:proofErr w:type="spellEnd"/>
+      <w:r>
+        <w:t xml:space="preserve"> » pour ses nombreux articles de référence concernant les mathématiques du jeu – qui </w:t>
+      </w:r>
+      <w:r>
+        <w:t>fournissa</w:t>
+      </w:r>
+      <w:r>
+        <w:t>i</w:t>
+      </w:r>
+      <w:r>
+        <w:t xml:space="preserve">t </w:t>
+      </w:r>
+      <w:r>
+        <w:t xml:space="preserve">souvent </w:t>
+      </w:r>
+      <w:r>
+        <w:t xml:space="preserve">les </w:t>
+      </w:r>
+      <w:proofErr w:type="spellStart"/>
+      <w:r>
         <w:t>winrates</w:t>
       </w:r>
       <w:proofErr w:type="spellEnd"/>
       <w:r>
-        <w:t xml:space="preserve"> de chaque archétype à l’issue des grands tournois organisés à partir de l’ensemble des données de ces tournois qui lui </w:t>
-      </w:r>
-      <w:r>
-        <w:lastRenderedPageBreak/>
-        <w:t>étaient fournies</w:t>
+        <w:t xml:space="preserve"> de chaque archétype à l’issue des grands tournois organisés à partir de l’ensemble des données de ces tournois qui lui étaient fournies</w:t>
       </w:r>
       <w:r>
         <w:rPr>
@@ -1871,7 +1927,13 @@
       </w:pPr>
       <w:r>
         <w:tab/>
-        <w:t xml:space="preserve">Les données des tournois sont publiées quotidiennement sur le site officiel de MTGO : </w:t>
+        <w:t>Les données des tournois sont publiées quotidiennement sur le site officiel de MTGO</w:t>
+      </w:r>
+      <w:r>
+        <w:t xml:space="preserve"> (gratuit et d’accès libre)</w:t>
+      </w:r>
+      <w:r>
+        <w:t xml:space="preserve"> : </w:t>
       </w:r>
       <w:hyperlink r:id="rId11" w:history="1">
         <w:r>
@@ -1906,7 +1968,28 @@
         <w:jc w:val="both"/>
       </w:pPr>
       <w:r>
-        <w:t>Cependant, elles ne sont pas publiées sous une forme qu’il est aisé de manipuler. Aussi, nous allons utiliser un fichier CSV généré par Phelps-San (pseudonyme sur Discord, où il fournit ces données).</w:t>
+        <w:t xml:space="preserve">Cependant, </w:t>
+      </w:r>
+      <w:r>
+        <w:t>ces données</w:t>
+      </w:r>
+      <w:r>
+        <w:t xml:space="preserve"> ne sont pas publiées sous une forme qu’il est aisé de manipuler. Aussi, nous allons utiliser un fichier CSV généré par Phelps-San</w:t>
+      </w:r>
+      <w:r>
+        <w:t xml:space="preserve"> (pseudonyme sur Discord</w:t>
+      </w:r>
+      <w:r>
+        <w:rPr>
+          <w:rStyle w:val="Appelnotedebasdep"/>
+        </w:rPr>
+        <w:footnoteReference w:id="7"/>
+      </w:r>
+      <w:r>
+        <w:t>, où il fournit ces résultats) à partir des informations postées sur le site</w:t>
+      </w:r>
+      <w:r>
+        <w:t>.</w:t>
       </w:r>
     </w:p>
     <w:p>
@@ -2113,7 +2196,7 @@
         <w:rPr>
           <w:rStyle w:val="Appelnotedebasdep"/>
         </w:rPr>
-        <w:footnoteReference w:id="7"/>
+        <w:footnoteReference w:id="8"/>
       </w:r>
       <w:r>
         <w:t>. On y voit en général de 7 à 9 rondes (parfois 6). Les résultats des 32 premiers joueurs sont publiés.</w:t>
@@ -2234,6 +2317,7 @@
         <w:jc w:val="both"/>
       </w:pPr>
       <w:r>
+        <w:lastRenderedPageBreak/>
         <w:t>"RESULT"</w:t>
       </w:r>
       <w:r>
@@ -2284,7 +2368,6 @@
         <w:jc w:val="both"/>
       </w:pPr>
       <w:r>
-        <w:lastRenderedPageBreak/>
         <w:t>"PLAYER"</w:t>
       </w:r>
       <w:r>
@@ -2334,6 +2417,28 @@
       <w:r>
         <w:t>our l’archétype</w:t>
       </w:r>
+      <w:r>
+        <w:t xml:space="preserve">. Comme mentionné en introduction, il y a plusieurs moyens de classifier les decks par archétypes. En particulier, dans cette analyse, nous étudierons deux moyens de classifier les decks : les archétypes « exacts » (détaillant au maximum les caractéristiques – couleurs, compagnons, </w:t>
+      </w:r>
+      <w:proofErr w:type="spellStart"/>
+      <w:r>
+        <w:t>cf</w:t>
+      </w:r>
+      <w:proofErr w:type="spellEnd"/>
+      <w:r>
+        <w:t xml:space="preserve"> ci-dessous – et </w:t>
+      </w:r>
+      <w:proofErr w:type="gramStart"/>
+      <w:r>
+        <w:t>les différences existant</w:t>
+      </w:r>
+      <w:proofErr w:type="gramEnd"/>
+      <w:r>
+        <w:t xml:space="preserve"> entre chaque deck), et les « super » archétypes, assimilant beaucoup de caractéristiques si le fonctionnement de ces decks restent proches malgré des différences de </w:t>
+      </w:r>
+      <w:r>
+        <w:t>caractéristiques précises.</w:t>
+      </w:r>
     </w:p>
     <w:p>
       <w:pPr>
@@ -2582,6 +2687,12 @@
       </w:r>
       <w:proofErr w:type="spellEnd"/>
       <w:r>
+        <w:rPr>
+          <w:rStyle w:val="Appelnotedebasdep"/>
+        </w:rPr>
+        <w:footnoteReference w:id="9"/>
+      </w:r>
+      <w:r>
         <w:t xml:space="preserve">. Plus souvent un archétype apparaît </w:t>
       </w:r>
       <w:r>
@@ -2609,7 +2720,7 @@
         <w:rPr>
           <w:rStyle w:val="Appelnotedebasdep"/>
         </w:rPr>
-        <w:footnoteReference w:id="8"/>
+        <w:footnoteReference w:id="10"/>
       </w:r>
       <w:r>
         <w:t>), sans qu’il ne soit très bon, voire qu’en plus les autres joueurs présents à ce tournoi anticipaient une présence importante de cet archétype et se sont donc préparés pour le battre.</w:t>
@@ -2623,6 +2734,7 @@
         <w:jc w:val="both"/>
       </w:pPr>
       <w:r>
+        <w:lastRenderedPageBreak/>
         <w:t>C</w:t>
       </w:r>
       <w:r>
@@ -2643,11 +2755,15 @@
     </w:p>
     <w:p>
       <w:pPr>
+        <w:jc w:val="both"/>
+      </w:pPr>
+    </w:p>
+    <w:p>
+      <w:pPr>
         <w:pStyle w:val="Titre2"/>
       </w:pPr>
       <w:bookmarkStart w:id="4" w:name="_Toc57587102"/>
       <w:r>
-        <w:lastRenderedPageBreak/>
         <w:t xml:space="preserve">II.2 – Indicateur 1 : nombre de défaites </w:t>
       </w:r>
       <w:r>
@@ -2877,12 +2993,19 @@
         <w:t>à partir du nombre de victoires. Cependant, parmi les meilleurs résultats, ce nombre de victoire va changer de manière importante selon le nombre de rondes. Par ailleurs, un même nombre de victoires entre deux tournois pourra être voilé par des défaites supplémentaires plus le tournoi avance. Il faudrait donc réduire le score acquis via le nombre de victoires par un paramètre lié au nombre de défaites.</w:t>
       </w:r>
       <w:r>
-        <w:t xml:space="preserve"> Ce paramètre a été fixé à la suite de discussions avec d’autres compétiteurs habitués à la plateforme MTGO à 1/3 du nombre des défaites. Avec ce paramètre, on peut dire qu’un 6-3 serait équivalent à un 5-0 en termes de score.</w:t>
-      </w:r>
-    </w:p>
-    <w:p>
-      <w:pPr>
-        <w:jc w:val="both"/>
+        <w:t xml:space="preserve"> Ce paramètre a été fixé à la suite de discussions avec d’autres compétiteurs habitués à la </w:t>
+      </w:r>
+      <w:r>
+        <w:lastRenderedPageBreak/>
+        <w:t>plateforme MTGO à 1/3 du nombre des défaites. Avec ce paramètre, on peut dire qu’un 6-3 serait équivalent à un 5-0 en termes de score.</w:t>
+      </w:r>
+    </w:p>
+    <w:p>
+      <w:pPr>
+        <w:jc w:val="both"/>
+        <w:rPr>
+          <w:rFonts w:eastAsiaTheme="minorEastAsia"/>
+        </w:rPr>
       </w:pPr>
       <w:r>
         <w:t>L</w:t>
@@ -2896,14 +3019,6 @@
       <w:r>
         <w:t xml:space="preserve"> : </w:t>
       </w:r>
-    </w:p>
-    <w:p>
-      <w:pPr>
-        <w:jc w:val="both"/>
-        <w:rPr>
-          <w:rFonts w:eastAsiaTheme="minorEastAsia"/>
-        </w:rPr>
-      </w:pPr>
       <m:oMath>
         <m:r>
           <m:rPr>
@@ -2912,7 +3027,7 @@
           <w:rPr>
             <w:rFonts w:ascii="Cambria Math" w:hAnsi="Cambria Math"/>
           </w:rPr>
-          <m:t>Points_Indicateur_2=  Nombre_de_victoires -1/3*Nombre_de_défaites</m:t>
+          <m:t>Points_Ind_2=  Nombre_de_victoires -1/3*Nombre_de_défaites</m:t>
         </m:r>
       </m:oMath>
       <w:r>
@@ -2933,7 +3048,6 @@
         <w:rPr>
           <w:rFonts w:eastAsiaTheme="minorEastAsia"/>
         </w:rPr>
-        <w:lastRenderedPageBreak/>
         <w:t xml:space="preserve">En particulier, avec ce paramètre précis on peut transformer cette formule en : </w:t>
       </w:r>
     </w:p>
@@ -2955,7 +3069,7 @@
             <w:rPr>
               <w:rFonts w:ascii="Cambria Math" w:hAnsi="Cambria Math"/>
             </w:rPr>
-            <m:t>Points_Indicateur_2 α  Points_rondes_suisses -Nombre_de_défaites</m:t>
+            <m:t>Points_Ind_2 α  Points_rondes_suisses -Nombre_de_défaites</m:t>
           </m:r>
         </m:oMath>
       </m:oMathPara>
@@ -3057,7 +3171,13 @@
         <w:jc w:val="both"/>
       </w:pPr>
       <w:r>
-        <w:t>La formule précédente ne change pas, cependant modifie le nombre de victoires et de défaites de la sorte :</w:t>
+        <w:t xml:space="preserve">La formule précédente ne change pas, </w:t>
+      </w:r>
+      <w:r>
+        <w:t>mais</w:t>
+      </w:r>
+      <w:r>
+        <w:t xml:space="preserve"> modifie le nombre de victoires et de défaites de la sorte :</w:t>
       </w:r>
     </w:p>
     <w:p>
@@ -3197,71 +3317,2515 @@
       </w:pPr>
       <w:bookmarkStart w:id="7" w:name="_Toc57587105"/>
       <w:r>
-        <w:t>II.5 – Moyenne des indicateurs</w:t>
+        <w:t xml:space="preserve">II.5 – </w:t>
+      </w:r>
+      <w:r>
+        <w:t>Score moyen par archétype</w:t>
+      </w:r>
+      <w:r>
+        <w:t xml:space="preserve"> des indicateurs</w:t>
       </w:r>
       <w:bookmarkEnd w:id="7"/>
+    </w:p>
+    <w:p/>
+    <w:p>
+      <w:pPr>
+        <w:jc w:val="both"/>
+      </w:pPr>
+      <w:r>
+        <w:tab/>
+        <w:t>Les indicateurs 1, 2 et 2.5 fournissent un score pour chaque archétype, qui en pratique est largement lié au nombre de copies de cet archétype dans les données. En un sens c’est un score très « quantitatif ». Or, comme mentionné dans la partie II.1, il n’est pas suffisant de se référer au nombre de copies de cet archétype dans les données des meilleurs decks sur les événements étudiés.</w:t>
+      </w:r>
+    </w:p>
+    <w:p>
+      <w:pPr>
+        <w:jc w:val="both"/>
+      </w:pPr>
+      <w:r>
+        <w:lastRenderedPageBreak/>
+        <w:t>Dans cette partie, nous nous proposons donc d’établir un score « quantitatif » à partir des indicateurs précédents</w:t>
+      </w:r>
+      <w:r>
+        <w:t>, montrant si les résultats dans les données sont plutôt « très bons » ou « médiocres » en moyenne. Par exemple, cela pourrait montrer si un deck a réussi seulement des « petites performances », comme des 3-2 en Preliminary, ou des « grandes performances », comme un 9-0 en Challenge.</w:t>
+      </w:r>
+    </w:p>
+    <w:p>
+      <w:pPr>
+        <w:jc w:val="both"/>
+      </w:pPr>
+      <w:r>
+        <w:t>Pour cela, nous proposons ici de diviser le score fourni par les différents indicateurs précédents par le nombre de copies de l’archétype concerné</w:t>
+      </w:r>
+      <w:r>
+        <w:rPr>
+          <w:rStyle w:val="Appelnotedebasdep"/>
+        </w:rPr>
+        <w:footnoteReference w:id="11"/>
+      </w:r>
+      <w:r>
+        <w:t>. Nous pourrons noter ces indicateurs moyens 1B, 2B et 2.5B.</w:t>
+      </w:r>
+      <w:r>
+        <w:t xml:space="preserve"> Il sera alors possible de tracer des graphes de type : 1B en fonction de 1, 2B en fonction de 2 et 2.5B en fonction de 2.5 afin de vérifier visuellement si certains archétypes sont bien classés tant en termes de résultats quantitatifs que qualitatifs.</w:t>
+      </w:r>
+    </w:p>
+    <w:p>
+      <w:pPr>
+        <w:jc w:val="both"/>
+      </w:pPr>
+      <w:r>
+        <w:t xml:space="preserve">Le tracé de droites de coefficient directeur </w:t>
+      </w:r>
+      <w:r>
+        <w:t>égal au ratio du maximum des moyennes sur le maximum des points totaux</w:t>
+      </w:r>
+      <w:r>
+        <w:t xml:space="preserve"> sera pertinent pour cette démarche. En particulier on pourra prendre comme intersection à l’origine pour ces droites une combinaison linéaire de la moyenne et de l’écart type des données</w:t>
+      </w:r>
+      <w:r>
+        <w:t xml:space="preserve"> (des multiples de 2 de l’écart type est apparu comme une solution efficace empiriquement)</w:t>
+      </w:r>
+      <w:r>
+        <w:t>.</w:t>
+      </w:r>
+    </w:p>
+    <w:p/>
+    <w:p>
+      <w:pPr>
+        <w:pStyle w:val="Titre2"/>
+      </w:pPr>
+      <w:bookmarkStart w:id="8" w:name="_Toc57587106"/>
+      <w:r>
+        <w:t>II.6 – Compilation des indicateurs</w:t>
+      </w:r>
+      <w:bookmarkEnd w:id="8"/>
+      <w:r>
+        <w:t xml:space="preserve"> </w:t>
+      </w:r>
+    </w:p>
+    <w:p>
+      <w:pPr>
+        <w:pStyle w:val="Titre2"/>
+      </w:pPr>
+    </w:p>
+    <w:p>
+      <w:pPr>
+        <w:jc w:val="both"/>
+      </w:pPr>
+      <w:r>
+        <w:t>Pour f</w:t>
+      </w:r>
+      <w:r>
+        <w:t xml:space="preserve">inir, nous pouvons agréger les six indicateurs obtenus ainsi. </w:t>
+      </w:r>
+      <w:r>
+        <w:t>Dans un premier</w:t>
+      </w:r>
+      <w:r>
+        <w:t xml:space="preserve"> temps, nous pouvons les relier par catégorie (quantitatif ou qualitatif).</w:t>
+      </w:r>
+      <w:r>
+        <w:br/>
+        <w:t>Pour cela, on place tous les scores sur une même échelle, de 0 à 1 (car ils sont tous positifs), en les divisant par le maximum des points de l’indicateur correspondant. On peut ensuite les sommer pour chaque archétype avec un ratio déterminé en fonction du poids qu’on attribue à chaque métrique.</w:t>
+      </w:r>
+    </w:p>
+    <w:p>
+      <w:pPr>
+        <w:jc w:val="both"/>
+      </w:pPr>
+      <w:r>
+        <w:t>Cela permet finalement d’avoir une colonne de résultats pour chaque archétype d’un point de vue quantitatif, et une autre d’un point de vue qualitatif.</w:t>
+      </w:r>
+    </w:p>
+    <w:p>
+      <w:r>
+        <w:t xml:space="preserve">On note : </w:t>
+      </w:r>
+      <w:r>
+        <w:t xml:space="preserve"> </w:t>
+      </w:r>
+      <m:oMath>
+        <m:r>
+          <w:rPr>
+            <w:rFonts w:ascii="Cambria Math" w:eastAsiaTheme="minorEastAsia" w:hAnsi="Cambria Math"/>
+          </w:rPr>
+          <m:t>Point</m:t>
+        </m:r>
+        <m:sSub>
+          <m:sSubPr>
+            <m:ctrlPr>
+              <w:rPr>
+                <w:rFonts w:ascii="Cambria Math" w:eastAsiaTheme="minorEastAsia" w:hAnsi="Cambria Math"/>
+                <w:i/>
+              </w:rPr>
+            </m:ctrlPr>
+          </m:sSubPr>
+          <m:e>
+            <m:r>
+              <w:rPr>
+                <w:rFonts w:ascii="Cambria Math" w:eastAsiaTheme="minorEastAsia" w:hAnsi="Cambria Math"/>
+              </w:rPr>
+              <m:t>s</m:t>
+            </m:r>
+          </m:e>
+          <m:sub>
+            <m:r>
+              <w:rPr>
+                <w:rFonts w:ascii="Cambria Math" w:hAnsi="Cambria Math"/>
+              </w:rPr>
+              <m:t>Compil</m:t>
+            </m:r>
+            <m:sSub>
+              <m:sSubPr>
+                <m:ctrlPr>
+                  <w:rPr>
+                    <w:rFonts w:ascii="Cambria Math" w:hAnsi="Cambria Math"/>
+                    <w:i/>
+                  </w:rPr>
+                </m:ctrlPr>
+              </m:sSubPr>
+              <m:e/>
+              <m:sub>
+                <m:r>
+                  <w:rPr>
+                    <w:rFonts w:ascii="Cambria Math" w:hAnsi="Cambria Math"/>
+                  </w:rPr>
+                  <m:t>Arch</m:t>
+                </m:r>
+              </m:sub>
+            </m:sSub>
+          </m:sub>
+        </m:sSub>
+        <m:r>
+          <w:rPr>
+            <w:rFonts w:ascii="Cambria Math" w:hAnsi="Cambria Math"/>
+          </w:rPr>
+          <m:t xml:space="preserve">= </m:t>
+        </m:r>
+        <m:r>
+          <w:rPr>
+            <w:rFonts w:ascii="Cambria Math" w:hAnsi="Cambria Math"/>
+          </w:rPr>
+          <m:t xml:space="preserve">∑ </m:t>
+        </m:r>
+        <m:r>
+          <w:rPr>
+            <w:rFonts w:ascii="Cambria Math" w:hAnsi="Cambria Math"/>
+          </w:rPr>
+          <m:t>Poid</m:t>
+        </m:r>
+        <m:sSub>
+          <m:sSubPr>
+            <m:ctrlPr>
+              <w:rPr>
+                <w:rFonts w:ascii="Cambria Math" w:hAnsi="Cambria Math"/>
+                <w:i/>
+              </w:rPr>
+            </m:ctrlPr>
+          </m:sSubPr>
+          <m:e>
+            <m:r>
+              <w:rPr>
+                <w:rFonts w:ascii="Cambria Math" w:hAnsi="Cambria Math"/>
+              </w:rPr>
+              <m:t>s</m:t>
+            </m:r>
+          </m:e>
+          <m:sub>
+            <m:r>
+              <w:rPr>
+                <w:rFonts w:ascii="Cambria Math" w:hAnsi="Cambria Math"/>
+              </w:rPr>
+              <m:t>In</m:t>
+            </m:r>
+            <m:sSub>
+              <m:sSubPr>
+                <m:ctrlPr>
+                  <w:rPr>
+                    <w:rFonts w:ascii="Cambria Math" w:hAnsi="Cambria Math"/>
+                    <w:i/>
+                  </w:rPr>
+                </m:ctrlPr>
+              </m:sSubPr>
+              <m:e>
+                <m:r>
+                  <w:rPr>
+                    <w:rFonts w:ascii="Cambria Math" w:hAnsi="Cambria Math"/>
+                  </w:rPr>
+                  <m:t>d</m:t>
+                </m:r>
+              </m:e>
+              <m:sub>
+                <m:r>
+                  <w:rPr>
+                    <w:rFonts w:ascii="Cambria Math" w:hAnsi="Cambria Math"/>
+                  </w:rPr>
+                  <m:t>i</m:t>
+                </m:r>
+              </m:sub>
+            </m:sSub>
+          </m:sub>
+        </m:sSub>
+        <m:r>
+          <w:rPr>
+            <w:rFonts w:ascii="Cambria Math" w:hAnsi="Cambria Math"/>
+          </w:rPr>
+          <m:t>*  Point</m:t>
+        </m:r>
+        <m:sSub>
+          <m:sSubPr>
+            <m:ctrlPr>
+              <w:rPr>
+                <w:rFonts w:ascii="Cambria Math" w:hAnsi="Cambria Math"/>
+                <w:i/>
+              </w:rPr>
+            </m:ctrlPr>
+          </m:sSubPr>
+          <m:e>
+            <m:r>
+              <w:rPr>
+                <w:rFonts w:ascii="Cambria Math" w:hAnsi="Cambria Math"/>
+              </w:rPr>
+              <m:t>s</m:t>
+            </m:r>
+          </m:e>
+          <m:sub>
+            <m:r>
+              <w:rPr>
+                <w:rFonts w:ascii="Cambria Math" w:hAnsi="Cambria Math"/>
+              </w:rPr>
+              <m:t>In</m:t>
+            </m:r>
+            <m:sSub>
+              <m:sSubPr>
+                <m:ctrlPr>
+                  <w:rPr>
+                    <w:rFonts w:ascii="Cambria Math" w:hAnsi="Cambria Math"/>
+                    <w:i/>
+                  </w:rPr>
+                </m:ctrlPr>
+              </m:sSubPr>
+              <m:e>
+                <m:r>
+                  <w:rPr>
+                    <w:rFonts w:ascii="Cambria Math" w:hAnsi="Cambria Math"/>
+                  </w:rPr>
+                  <m:t>d</m:t>
+                </m:r>
+              </m:e>
+              <m:sub>
+                <m:sSub>
+                  <m:sSubPr>
+                    <m:ctrlPr>
+                      <w:rPr>
+                        <w:rFonts w:ascii="Cambria Math" w:hAnsi="Cambria Math"/>
+                        <w:i/>
+                      </w:rPr>
+                    </m:ctrlPr>
+                  </m:sSubPr>
+                  <m:e>
+                    <m:r>
+                      <w:rPr>
+                        <w:rFonts w:ascii="Cambria Math" w:hAnsi="Cambria Math"/>
+                      </w:rPr>
+                      <m:t>i</m:t>
+                    </m:r>
+                  </m:e>
+                  <m:sub>
+                    <m:r>
+                      <w:rPr>
+                        <w:rFonts w:ascii="Cambria Math" w:hAnsi="Cambria Math"/>
+                      </w:rPr>
+                      <m:t>Arch</m:t>
+                    </m:r>
+                  </m:sub>
+                </m:sSub>
+              </m:sub>
+            </m:sSub>
+          </m:sub>
+        </m:sSub>
+        <m:r>
+          <w:rPr>
+            <w:rFonts w:ascii="Cambria Math" w:eastAsiaTheme="minorEastAsia" w:hAnsi="Cambria Math"/>
+          </w:rPr>
+          <m:t xml:space="preserve"> ÷ Max </m:t>
+        </m:r>
+        <m:d>
+          <m:dPr>
+            <m:ctrlPr>
+              <w:rPr>
+                <w:rFonts w:ascii="Cambria Math" w:eastAsiaTheme="minorEastAsia" w:hAnsi="Cambria Math"/>
+                <w:i/>
+              </w:rPr>
+            </m:ctrlPr>
+          </m:dPr>
+          <m:e>
+            <m:r>
+              <w:rPr>
+                <w:rFonts w:ascii="Cambria Math" w:hAnsi="Cambria Math"/>
+              </w:rPr>
+              <m:t>Point</m:t>
+            </m:r>
+            <m:sSub>
+              <m:sSubPr>
+                <m:ctrlPr>
+                  <w:rPr>
+                    <w:rFonts w:ascii="Cambria Math" w:hAnsi="Cambria Math"/>
+                    <w:i/>
+                  </w:rPr>
+                </m:ctrlPr>
+              </m:sSubPr>
+              <m:e>
+                <m:r>
+                  <w:rPr>
+                    <w:rFonts w:ascii="Cambria Math" w:hAnsi="Cambria Math"/>
+                  </w:rPr>
+                  <m:t>s</m:t>
+                </m:r>
+              </m:e>
+              <m:sub>
+                <m:r>
+                  <w:rPr>
+                    <w:rFonts w:ascii="Cambria Math" w:hAnsi="Cambria Math"/>
+                  </w:rPr>
+                  <m:t>In</m:t>
+                </m:r>
+                <m:sSub>
+                  <m:sSubPr>
+                    <m:ctrlPr>
+                      <w:rPr>
+                        <w:rFonts w:ascii="Cambria Math" w:hAnsi="Cambria Math"/>
+                        <w:i/>
+                      </w:rPr>
+                    </m:ctrlPr>
+                  </m:sSubPr>
+                  <m:e>
+                    <m:r>
+                      <w:rPr>
+                        <w:rFonts w:ascii="Cambria Math" w:hAnsi="Cambria Math"/>
+                      </w:rPr>
+                      <m:t>d</m:t>
+                    </m:r>
+                  </m:e>
+                  <m:sub>
+                    <m:sSub>
+                      <m:sSubPr>
+                        <m:ctrlPr>
+                          <w:rPr>
+                            <w:rFonts w:ascii="Cambria Math" w:hAnsi="Cambria Math"/>
+                            <w:i/>
+                          </w:rPr>
+                        </m:ctrlPr>
+                      </m:sSubPr>
+                      <m:e>
+                        <m:r>
+                          <w:rPr>
+                            <w:rFonts w:ascii="Cambria Math" w:hAnsi="Cambria Math"/>
+                          </w:rPr>
+                          <m:t>i</m:t>
+                        </m:r>
+                      </m:e>
+                      <m:sub>
+                        <m:r>
+                          <w:rPr>
+                            <w:rFonts w:ascii="Cambria Math" w:hAnsi="Cambria Math"/>
+                          </w:rPr>
+                          <m:t>Arch</m:t>
+                        </m:r>
+                      </m:sub>
+                    </m:sSub>
+                  </m:sub>
+                </m:sSub>
+              </m:sub>
+            </m:sSub>
+            <m:ctrlPr>
+              <w:rPr>
+                <w:rFonts w:ascii="Cambria Math" w:hAnsi="Cambria Math"/>
+                <w:i/>
+              </w:rPr>
+            </m:ctrlPr>
+          </m:e>
+        </m:d>
+      </m:oMath>
+    </w:p>
+    <w:p>
+      <w:pPr>
+        <w:jc w:val="both"/>
+      </w:pPr>
+      <w:r>
+        <w:t>Applicable tant aux indicateurs quantitatifs que qualitatifs. Ici, nous proposons un poids 1 pour l’indicateur 1 (resp. 1B), et 0.5 pour 2 et 2.5 (resp. 2B et 2.5B), qui sont somme toute des indicateurs extrêmement proches comme nous le verrons dans les résultats. Ceci équilibre donc les données entre le nombre de défaites et le nombre de victoires.</w:t>
+      </w:r>
+    </w:p>
+    <w:p>
+      <w:pPr>
+        <w:jc w:val="both"/>
+      </w:pPr>
+      <w:r>
+        <w:t>Ceci permet de tracer à nouveau un graphe présentant les résultats qualitatifs en fonction des résultats quantitatifs et vérifier la présence de catégories d’archétypes dessus, performants selon les deux indicateurs.</w:t>
+      </w:r>
+      <w:r>
+        <w:t xml:space="preserve"> </w:t>
+      </w:r>
+    </w:p>
+    <w:p>
+      <w:pPr>
+        <w:jc w:val="both"/>
+      </w:pPr>
+      <w:r>
+        <w:t>On pourra ensuite réitérer le processus de compilation précédent sur la compilation des indicateurs quantitatifs et qualitatifs, avec des poids qu’on pourra fixer à 1 dans un premier temps, ce qui nous permettra de trier les archétypes selon une seule et même colonne de résultats. Ceci permettra un tri en catégorie</w:t>
+      </w:r>
+      <w:r>
+        <w:t>s</w:t>
+      </w:r>
+      <w:r>
+        <w:t xml:space="preserve"> en fonction de la moyenne et de l’écart-type sans passer par une analyse graphique.</w:t>
+      </w:r>
+    </w:p>
+    <w:p>
+      <w:pPr>
+        <w:jc w:val="both"/>
+        <w:rPr>
+          <w:sz w:val="32"/>
+          <w:szCs w:val="32"/>
+        </w:rPr>
+      </w:pPr>
+      <w:r>
+        <w:t>On pourra ensuite déterminer des tiers en séparant autour de la moyenne et en rajoutant des écart-types par exemple</w:t>
+      </w:r>
+      <w:r>
+        <w:rPr>
+          <w:rStyle w:val="Appelnotedebasdep"/>
+        </w:rPr>
+        <w:footnoteReference w:id="12"/>
+      </w:r>
+      <w:r>
+        <w:t>.</w:t>
+      </w:r>
+      <w:r>
+        <w:br w:type="page"/>
+      </w:r>
+    </w:p>
+    <w:p>
+      <w:pPr>
+        <w:pStyle w:val="Titre1"/>
+      </w:pPr>
+      <w:bookmarkStart w:id="9" w:name="_Toc57587107"/>
+      <w:r>
+        <w:lastRenderedPageBreak/>
+        <w:t>Partie III – Le programme</w:t>
+      </w:r>
+      <w:bookmarkEnd w:id="9"/>
+    </w:p>
+    <w:p/>
+    <w:p>
+      <w:r>
+        <w:tab/>
+        <w:t xml:space="preserve">Le code en R, ce </w:t>
+      </w:r>
+      <w:r>
+        <w:t>rapport</w:t>
+      </w:r>
+      <w:r>
+        <w:t xml:space="preserve"> et les données générées à partir du </w:t>
+      </w:r>
+      <w:proofErr w:type="spellStart"/>
+      <w:r>
+        <w:t>parser</w:t>
+      </w:r>
+      <w:proofErr w:type="spellEnd"/>
+      <w:r>
+        <w:t xml:space="preserve"> mentionné en Partie I</w:t>
+      </w:r>
+      <w:r>
+        <w:t xml:space="preserve"> sont </w:t>
+      </w:r>
+      <w:r>
+        <w:t>accessibles</w:t>
+      </w:r>
+      <w:r>
+        <w:t xml:space="preserve"> sur ce </w:t>
+      </w:r>
+      <w:proofErr w:type="spellStart"/>
+      <w:r>
+        <w:t>Github</w:t>
+      </w:r>
+      <w:proofErr w:type="spellEnd"/>
+      <w:r>
+        <w:t xml:space="preserve"> : </w:t>
+      </w:r>
+      <w:hyperlink r:id="rId14" w:history="1">
+        <w:r>
+          <w:rPr>
+            <w:rStyle w:val="Lienhypertexte"/>
+          </w:rPr>
+          <w:t>https://github.com/Aliquanto3/r_mtgo_modern_analysis</w:t>
+        </w:r>
+      </w:hyperlink>
+      <w:r>
+        <w:t xml:space="preserve"> </w:t>
+      </w:r>
+    </w:p>
+    <w:p>
+      <w:r>
+        <w:t>Le code est divisé en 3 parties :</w:t>
+      </w:r>
+    </w:p>
+    <w:p>
+      <w:pPr>
+        <w:pStyle w:val="Paragraphedeliste"/>
+        <w:numPr>
+          <w:ilvl w:val="0"/>
+          <w:numId w:val="1"/>
+        </w:numPr>
+      </w:pPr>
+      <w:r>
+        <w:t xml:space="preserve">Les </w:t>
+      </w:r>
+      <w:r>
+        <w:rPr>
+          <w:u w:val="single"/>
+        </w:rPr>
+        <w:t>paramètres</w:t>
+      </w:r>
+      <w:r>
+        <w:t> (</w:t>
+      </w:r>
+      <w:proofErr w:type="spellStart"/>
+      <w:r>
+        <w:t>MTGO_comp_results_analysis</w:t>
+      </w:r>
+      <w:proofErr w:type="spellEnd"/>
+      <w:r>
+        <w:t>-PARAMETERS.R</w:t>
+      </w:r>
+      <w:r>
+        <w:t>) : ce fichier, à exécuter en premier en pratique, contient les données paramétrables telles que les coefficients de poids apparaissant dans les différents indicateurs, ou encore la période sur laquelle on veut étudier les données ;</w:t>
+      </w:r>
+    </w:p>
+    <w:p>
+      <w:pPr>
+        <w:pStyle w:val="Paragraphedeliste"/>
+        <w:numPr>
+          <w:ilvl w:val="0"/>
+          <w:numId w:val="1"/>
+        </w:numPr>
+      </w:pPr>
+      <w:r>
+        <w:t xml:space="preserve">Le </w:t>
+      </w:r>
+      <w:r>
+        <w:rPr>
+          <w:u w:val="single"/>
+        </w:rPr>
+        <w:t>traitement des données</w:t>
+      </w:r>
+      <w:r>
+        <w:t> (</w:t>
+      </w:r>
+      <w:proofErr w:type="spellStart"/>
+      <w:r>
+        <w:t>MTGO_comp_results_analysis</w:t>
+      </w:r>
+      <w:proofErr w:type="spellEnd"/>
+      <w:r>
+        <w:t>-DATA-TREATMENT.R</w:t>
+      </w:r>
+      <w:r>
+        <w:t xml:space="preserve">) : ce fichier, à exécuter en </w:t>
+      </w:r>
+      <w:proofErr w:type="gramStart"/>
+      <w:r>
+        <w:t>deuxième,  permet</w:t>
+      </w:r>
+      <w:proofErr w:type="gramEnd"/>
+      <w:r>
+        <w:t xml:space="preserve"> de convertir les données du fichier CSV dans une forme plus adaptée, puis à les traiter, et enfin implémente les fonctions liées à l’affichage graphique et aux métriques ;</w:t>
+      </w:r>
+    </w:p>
+    <w:p>
+      <w:pPr>
+        <w:pStyle w:val="Paragraphedeliste"/>
+        <w:numPr>
+          <w:ilvl w:val="0"/>
+          <w:numId w:val="1"/>
+        </w:numPr>
+      </w:pPr>
+      <w:r>
+        <w:t xml:space="preserve">La </w:t>
+      </w:r>
+      <w:r>
+        <w:rPr>
+          <w:u w:val="single"/>
+        </w:rPr>
+        <w:t>génération des résultats</w:t>
+      </w:r>
+      <w:r>
+        <w:t xml:space="preserve"> (</w:t>
+      </w:r>
+      <w:proofErr w:type="spellStart"/>
+      <w:r>
+        <w:t>MTGO_comp_results_analysis</w:t>
+      </w:r>
+      <w:proofErr w:type="spellEnd"/>
+      <w:r>
+        <w:t>-RESULTS-GENERATION.R</w:t>
+      </w:r>
+      <w:r>
+        <w:t>) : ce dernier fichier contient des commandes à exécuter séparément afin de générer les graphes et les résultats souhaités.</w:t>
+      </w:r>
+    </w:p>
+    <w:p/>
+    <w:p>
+      <w:pPr>
+        <w:pStyle w:val="Titre1"/>
+      </w:pPr>
+      <w:bookmarkStart w:id="10" w:name="_Toc57587108"/>
+      <w:r>
+        <w:t>Partie IV – Résultats et analyse</w:t>
+      </w:r>
+      <w:bookmarkEnd w:id="10"/>
+    </w:p>
+    <w:p/>
+    <w:p>
+      <w:pPr>
+        <w:pStyle w:val="Titre2"/>
+      </w:pPr>
+      <w:r>
+        <w:t>I</w:t>
+      </w:r>
+      <w:r>
+        <w:t>V</w:t>
+      </w:r>
+      <w:r>
+        <w:t>.1</w:t>
+      </w:r>
+      <w:r>
+        <w:t xml:space="preserve"> –</w:t>
+      </w:r>
+      <w:r>
+        <w:t xml:space="preserve"> Indicateur</w:t>
+      </w:r>
+      <w:r>
+        <w:t xml:space="preserve"> </w:t>
+      </w:r>
+      <w:r>
+        <w:t>0</w:t>
+      </w:r>
+    </w:p>
+    <w:p>
+      <w:pPr>
+        <w:jc w:val="center"/>
+      </w:pPr>
+      <w:r>
+        <w:rPr>
+          <w:noProof/>
+        </w:rPr>
+        <w:drawing>
+          <wp:inline distT="0" distB="0" distL="0" distR="0" wp14:anchorId="759A5B9B" wp14:editId="53F044C2">
+            <wp:extent cx="4675333" cy="4029075"/>
+            <wp:effectExtent l="133350" t="114300" r="125730" b="161925"/>
+            <wp:docPr id="4" name="Image 4"/>
+            <wp:cNvGraphicFramePr>
+              <a:graphicFrameLocks xmlns:a="http://schemas.openxmlformats.org/drawingml/2006/main" noChangeAspect="1"/>
+            </wp:cNvGraphicFramePr>
+            <a:graphic xmlns:a="http://schemas.openxmlformats.org/drawingml/2006/main">
+              <a:graphicData uri="http://schemas.openxmlformats.org/drawingml/2006/picture">
+                <pic:pic xmlns:pic="http://schemas.openxmlformats.org/drawingml/2006/picture">
+                  <pic:nvPicPr>
+                    <pic:cNvPr id="1" name=""/>
+                    <pic:cNvPicPr/>
+                  </pic:nvPicPr>
+                  <pic:blipFill>
+                    <a:blip r:embed="rId15"/>
+                    <a:stretch>
+                      <a:fillRect/>
+                    </a:stretch>
+                  </pic:blipFill>
+                  <pic:spPr>
+                    <a:xfrm>
+                      <a:off x="0" y="0"/>
+                      <a:ext cx="4687795" cy="4039815"/>
+                    </a:xfrm>
+                    <a:prstGeom prst="rect">
+                      <a:avLst/>
+                    </a:prstGeom>
+                    <a:solidFill>
+                      <a:srgbClr val="FFFFFF">
+                        <a:shade val="85000"/>
+                      </a:srgbClr>
+                    </a:solidFill>
+                    <a:ln w="88900" cap="sq">
+                      <a:solidFill>
+                        <a:srgbClr val="FFFFFF"/>
+                      </a:solidFill>
+                      <a:miter lim="800000"/>
+                    </a:ln>
+                    <a:effectLst>
+                      <a:outerShdw blurRad="55000" dist="18000" dir="5400000" algn="tl" rotWithShape="0">
+                        <a:srgbClr val="000000">
+                          <a:alpha val="40000"/>
+                        </a:srgbClr>
+                      </a:outerShdw>
+                    </a:effectLst>
+                    <a:scene3d>
+                      <a:camera prst="orthographicFront"/>
+                      <a:lightRig rig="twoPt" dir="t">
+                        <a:rot lat="0" lon="0" rev="7200000"/>
+                      </a:lightRig>
+                    </a:scene3d>
+                    <a:sp3d>
+                      <a:bevelT w="25400" h="19050"/>
+                      <a:contourClr>
+                        <a:srgbClr val="FFFFFF"/>
+                      </a:contourClr>
+                    </a:sp3d>
+                  </pic:spPr>
+                </pic:pic>
+              </a:graphicData>
+            </a:graphic>
+          </wp:inline>
+        </w:drawing>
+      </w:r>
+    </w:p>
+    <w:p>
+      <w:pPr>
+        <w:jc w:val="center"/>
+      </w:pPr>
+      <w:r>
+        <w:rPr>
+          <w:noProof/>
+        </w:rPr>
+        <w:lastRenderedPageBreak/>
+        <w:drawing>
+          <wp:inline distT="0" distB="0" distL="0" distR="0" wp14:anchorId="169CC15C" wp14:editId="21C06E6D">
+            <wp:extent cx="5760720" cy="4562475"/>
+            <wp:effectExtent l="95250" t="57150" r="106680" b="104775"/>
+            <wp:docPr id="16" name="Image 16"/>
+            <wp:cNvGraphicFramePr>
+              <a:graphicFrameLocks xmlns:a="http://schemas.openxmlformats.org/drawingml/2006/main" noChangeAspect="1"/>
+            </wp:cNvGraphicFramePr>
+            <a:graphic xmlns:a="http://schemas.openxmlformats.org/drawingml/2006/main">
+              <a:graphicData uri="http://schemas.openxmlformats.org/drawingml/2006/picture">
+                <pic:pic xmlns:pic="http://schemas.openxmlformats.org/drawingml/2006/picture">
+                  <pic:nvPicPr>
+                    <pic:cNvPr id="0" name="Picture 1"/>
+                    <pic:cNvPicPr>
+                      <a:picLocks noChangeAspect="1" noChangeArrowheads="1"/>
+                    </pic:cNvPicPr>
+                  </pic:nvPicPr>
+                  <pic:blipFill>
+                    <a:blip r:embed="rId16">
+                      <a:extLst>
+                        <a:ext uri="{28A0092B-C50C-407E-A947-70E740481C1C}">
+                          <a14:useLocalDpi xmlns:a14="http://schemas.microsoft.com/office/drawing/2010/main" val="0"/>
+                        </a:ext>
+                      </a:extLst>
+                    </a:blip>
+                    <a:srcRect/>
+                    <a:stretch>
+                      <a:fillRect/>
+                    </a:stretch>
+                  </pic:blipFill>
+                  <pic:spPr bwMode="auto">
+                    <a:xfrm>
+                      <a:off x="0" y="0"/>
+                      <a:ext cx="5760720" cy="4562475"/>
+                    </a:xfrm>
+                    <a:prstGeom prst="rect">
+                      <a:avLst/>
+                    </a:prstGeom>
+                    <a:solidFill>
+                      <a:srgbClr val="FFFFFF">
+                        <a:shade val="85000"/>
+                      </a:srgbClr>
+                    </a:solidFill>
+                    <a:ln w="88900" cap="sq">
+                      <a:noFill/>
+                      <a:miter lim="800000"/>
+                    </a:ln>
+                    <a:effectLst>
+                      <a:outerShdw blurRad="55000" dist="18000" dir="5400000" algn="tl" rotWithShape="0">
+                        <a:srgbClr val="000000">
+                          <a:alpha val="40000"/>
+                        </a:srgbClr>
+                      </a:outerShdw>
+                    </a:effectLst>
+                    <a:scene3d>
+                      <a:camera prst="orthographicFront"/>
+                      <a:lightRig rig="twoPt" dir="t">
+                        <a:rot lat="0" lon="0" rev="7200000"/>
+                      </a:lightRig>
+                    </a:scene3d>
+                    <a:sp3d>
+                      <a:bevelT w="25400" h="19050"/>
+                      <a:contourClr>
+                        <a:srgbClr val="FFFFFF"/>
+                      </a:contourClr>
+                    </a:sp3d>
+                  </pic:spPr>
+                </pic:pic>
+              </a:graphicData>
+            </a:graphic>
+          </wp:inline>
+        </w:drawing>
+      </w:r>
+    </w:p>
+    <w:p>
+      <w:r>
+        <w:rPr>
+          <w:noProof/>
+        </w:rPr>
+        <w:lastRenderedPageBreak/>
+        <w:drawing>
+          <wp:inline distT="0" distB="0" distL="0" distR="0" wp14:anchorId="5F0B56D1" wp14:editId="64AE22B5">
+            <wp:extent cx="5760720" cy="3042920"/>
+            <wp:effectExtent l="133350" t="114300" r="144780" b="157480"/>
+            <wp:docPr id="8" name="Image 8"/>
+            <wp:cNvGraphicFramePr>
+              <a:graphicFrameLocks xmlns:a="http://schemas.openxmlformats.org/drawingml/2006/main" noChangeAspect="1"/>
+            </wp:cNvGraphicFramePr>
+            <a:graphic xmlns:a="http://schemas.openxmlformats.org/drawingml/2006/main">
+              <a:graphicData uri="http://schemas.openxmlformats.org/drawingml/2006/picture">
+                <pic:pic xmlns:pic="http://schemas.openxmlformats.org/drawingml/2006/picture">
+                  <pic:nvPicPr>
+                    <pic:cNvPr id="1" name=""/>
+                    <pic:cNvPicPr/>
+                  </pic:nvPicPr>
+                  <pic:blipFill>
+                    <a:blip r:embed="rId17"/>
+                    <a:stretch>
+                      <a:fillRect/>
+                    </a:stretch>
+                  </pic:blipFill>
+                  <pic:spPr>
+                    <a:xfrm>
+                      <a:off x="0" y="0"/>
+                      <a:ext cx="5760720" cy="3042920"/>
+                    </a:xfrm>
+                    <a:prstGeom prst="rect">
+                      <a:avLst/>
+                    </a:prstGeom>
+                    <a:solidFill>
+                      <a:srgbClr val="FFFFFF">
+                        <a:shade val="85000"/>
+                      </a:srgbClr>
+                    </a:solidFill>
+                    <a:ln w="88900" cap="sq">
+                      <a:solidFill>
+                        <a:srgbClr val="FFFFFF"/>
+                      </a:solidFill>
+                      <a:miter lim="800000"/>
+                    </a:ln>
+                    <a:effectLst>
+                      <a:outerShdw blurRad="55000" dist="18000" dir="5400000" algn="tl" rotWithShape="0">
+                        <a:srgbClr val="000000">
+                          <a:alpha val="40000"/>
+                        </a:srgbClr>
+                      </a:outerShdw>
+                    </a:effectLst>
+                    <a:scene3d>
+                      <a:camera prst="orthographicFront"/>
+                      <a:lightRig rig="twoPt" dir="t">
+                        <a:rot lat="0" lon="0" rev="7200000"/>
+                      </a:lightRig>
+                    </a:scene3d>
+                    <a:sp3d>
+                      <a:bevelT w="25400" h="19050"/>
+                      <a:contourClr>
+                        <a:srgbClr val="FFFFFF"/>
+                      </a:contourClr>
+                    </a:sp3d>
+                  </pic:spPr>
+                </pic:pic>
+              </a:graphicData>
+            </a:graphic>
+          </wp:inline>
+        </w:drawing>
+      </w:r>
+      <w:r>
+        <w:t xml:space="preserve"> </w:t>
+      </w:r>
+      <w:r>
+        <w:rPr>
+          <w:noProof/>
+        </w:rPr>
+        <w:drawing>
+          <wp:inline distT="0" distB="0" distL="0" distR="0" wp14:anchorId="56EB874A" wp14:editId="3449C137">
+            <wp:extent cx="5760720" cy="3042920"/>
+            <wp:effectExtent l="0" t="0" r="0" b="5080"/>
+            <wp:docPr id="17" name="Image 17"/>
+            <wp:cNvGraphicFramePr>
+              <a:graphicFrameLocks xmlns:a="http://schemas.openxmlformats.org/drawingml/2006/main" noChangeAspect="1"/>
+            </wp:cNvGraphicFramePr>
+            <a:graphic xmlns:a="http://schemas.openxmlformats.org/drawingml/2006/main">
+              <a:graphicData uri="http://schemas.openxmlformats.org/drawingml/2006/picture">
+                <pic:pic xmlns:pic="http://schemas.openxmlformats.org/drawingml/2006/picture">
+                  <pic:nvPicPr>
+                    <pic:cNvPr id="0" name="Picture 3"/>
+                    <pic:cNvPicPr>
+                      <a:picLocks noChangeAspect="1" noChangeArrowheads="1"/>
+                    </pic:cNvPicPr>
+                  </pic:nvPicPr>
+                  <pic:blipFill>
+                    <a:blip r:embed="rId18" cstate="print">
+                      <a:extLst>
+                        <a:ext uri="{28A0092B-C50C-407E-A947-70E740481C1C}">
+                          <a14:useLocalDpi xmlns:a14="http://schemas.microsoft.com/office/drawing/2010/main" val="0"/>
+                        </a:ext>
+                      </a:extLst>
+                    </a:blip>
+                    <a:srcRect/>
+                    <a:stretch>
+                      <a:fillRect/>
+                    </a:stretch>
+                  </pic:blipFill>
+                  <pic:spPr bwMode="auto">
+                    <a:xfrm>
+                      <a:off x="0" y="0"/>
+                      <a:ext cx="5760720" cy="3042920"/>
+                    </a:xfrm>
+                    <a:prstGeom prst="rect">
+                      <a:avLst/>
+                    </a:prstGeom>
+                    <a:noFill/>
+                    <a:ln>
+                      <a:noFill/>
+                    </a:ln>
+                  </pic:spPr>
+                </pic:pic>
+              </a:graphicData>
+            </a:graphic>
+          </wp:inline>
+        </w:drawing>
+      </w:r>
+    </w:p>
+    <w:p/>
+    <w:p>
+      <w:pPr>
+        <w:pStyle w:val="Titre2"/>
+      </w:pPr>
+      <w:r>
+        <w:t>IV.</w:t>
+      </w:r>
+      <w:r>
+        <w:t>2</w:t>
+      </w:r>
+      <w:r>
+        <w:t xml:space="preserve"> –</w:t>
+      </w:r>
+      <w:r>
+        <w:t xml:space="preserve"> Indicateur</w:t>
+      </w:r>
+      <w:r>
+        <w:t>s</w:t>
+      </w:r>
+      <w:r>
+        <w:t xml:space="preserve"> </w:t>
+      </w:r>
+      <w:r>
+        <w:t>1 et 1B</w:t>
+      </w:r>
+    </w:p>
+    <w:p/>
+    <w:p>
+      <w:r>
+        <w:rPr>
+          <w:noProof/>
+        </w:rPr>
+        <w:lastRenderedPageBreak/>
+        <w:drawing>
+          <wp:inline distT="0" distB="0" distL="0" distR="0" wp14:anchorId="17F87580" wp14:editId="04631776">
+            <wp:extent cx="5760720" cy="3093720"/>
+            <wp:effectExtent l="114300" t="114300" r="144780" b="144780"/>
+            <wp:docPr id="10" name="Image 10"/>
+            <wp:cNvGraphicFramePr>
+              <a:graphicFrameLocks xmlns:a="http://schemas.openxmlformats.org/drawingml/2006/main" noChangeAspect="1"/>
+            </wp:cNvGraphicFramePr>
+            <a:graphic xmlns:a="http://schemas.openxmlformats.org/drawingml/2006/main">
+              <a:graphicData uri="http://schemas.openxmlformats.org/drawingml/2006/picture">
+                <pic:pic xmlns:pic="http://schemas.openxmlformats.org/drawingml/2006/picture">
+                  <pic:nvPicPr>
+                    <pic:cNvPr id="1" name=""/>
+                    <pic:cNvPicPr/>
+                  </pic:nvPicPr>
+                  <pic:blipFill>
+                    <a:blip r:embed="rId19"/>
+                    <a:stretch>
+                      <a:fillRect/>
+                    </a:stretch>
+                  </pic:blipFill>
+                  <pic:spPr>
+                    <a:xfrm>
+                      <a:off x="0" y="0"/>
+                      <a:ext cx="5760720" cy="3093720"/>
+                    </a:xfrm>
+                    <a:prstGeom prst="rect">
+                      <a:avLst/>
+                    </a:prstGeom>
+                    <a:solidFill>
+                      <a:srgbClr val="FFFFFF">
+                        <a:shade val="85000"/>
+                      </a:srgbClr>
+                    </a:solidFill>
+                    <a:ln w="88900" cap="sq">
+                      <a:solidFill>
+                        <a:srgbClr val="FFFFFF"/>
+                      </a:solidFill>
+                      <a:miter lim="800000"/>
+                    </a:ln>
+                    <a:effectLst>
+                      <a:outerShdw blurRad="55000" dist="18000" dir="5400000" algn="tl" rotWithShape="0">
+                        <a:srgbClr val="000000">
+                          <a:alpha val="40000"/>
+                        </a:srgbClr>
+                      </a:outerShdw>
+                    </a:effectLst>
+                    <a:scene3d>
+                      <a:camera prst="orthographicFront"/>
+                      <a:lightRig rig="twoPt" dir="t">
+                        <a:rot lat="0" lon="0" rev="7200000"/>
+                      </a:lightRig>
+                    </a:scene3d>
+                    <a:sp3d>
+                      <a:bevelT w="25400" h="19050"/>
+                      <a:contourClr>
+                        <a:srgbClr val="FFFFFF"/>
+                      </a:contourClr>
+                    </a:sp3d>
+                  </pic:spPr>
+                </pic:pic>
+              </a:graphicData>
+            </a:graphic>
+          </wp:inline>
+        </w:drawing>
+      </w:r>
+    </w:p>
+    <w:p>
+      <w:r>
+        <w:rPr>
+          <w:noProof/>
+        </w:rPr>
+        <w:drawing>
+          <wp:inline distT="0" distB="0" distL="0" distR="0" wp14:anchorId="23B75453" wp14:editId="354FFB7E">
+            <wp:extent cx="5760720" cy="3071495"/>
+            <wp:effectExtent l="0" t="0" r="0" b="0"/>
+            <wp:docPr id="18" name="Image 18"/>
+            <wp:cNvGraphicFramePr>
+              <a:graphicFrameLocks xmlns:a="http://schemas.openxmlformats.org/drawingml/2006/main" noChangeAspect="1"/>
+            </wp:cNvGraphicFramePr>
+            <a:graphic xmlns:a="http://schemas.openxmlformats.org/drawingml/2006/main">
+              <a:graphicData uri="http://schemas.openxmlformats.org/drawingml/2006/picture">
+                <pic:pic xmlns:pic="http://schemas.openxmlformats.org/drawingml/2006/picture">
+                  <pic:nvPicPr>
+                    <pic:cNvPr id="0" name="Picture 5"/>
+                    <pic:cNvPicPr>
+                      <a:picLocks noChangeAspect="1" noChangeArrowheads="1"/>
+                    </pic:cNvPicPr>
+                  </pic:nvPicPr>
+                  <pic:blipFill>
+                    <a:blip r:embed="rId20" cstate="print">
+                      <a:extLst>
+                        <a:ext uri="{28A0092B-C50C-407E-A947-70E740481C1C}">
+                          <a14:useLocalDpi xmlns:a14="http://schemas.microsoft.com/office/drawing/2010/main" val="0"/>
+                        </a:ext>
+                      </a:extLst>
+                    </a:blip>
+                    <a:srcRect/>
+                    <a:stretch>
+                      <a:fillRect/>
+                    </a:stretch>
+                  </pic:blipFill>
+                  <pic:spPr bwMode="auto">
+                    <a:xfrm>
+                      <a:off x="0" y="0"/>
+                      <a:ext cx="5760720" cy="3071495"/>
+                    </a:xfrm>
+                    <a:prstGeom prst="rect">
+                      <a:avLst/>
+                    </a:prstGeom>
+                    <a:noFill/>
+                    <a:ln>
+                      <a:noFill/>
+                    </a:ln>
+                  </pic:spPr>
+                </pic:pic>
+              </a:graphicData>
+            </a:graphic>
+          </wp:inline>
+        </w:drawing>
+      </w:r>
+    </w:p>
+    <w:p/>
+    <w:p>
+      <w:pPr>
+        <w:pStyle w:val="Titre2"/>
+      </w:pPr>
+      <w:r>
+        <w:t>IV.</w:t>
+      </w:r>
+      <w:r>
+        <w:t>3 –</w:t>
+      </w:r>
+      <w:r>
+        <w:t xml:space="preserve"> Indicateur</w:t>
+      </w:r>
+      <w:r>
+        <w:t>s</w:t>
+      </w:r>
+      <w:r>
+        <w:t xml:space="preserve"> </w:t>
+      </w:r>
+      <w:r>
+        <w:t>2 et 2B</w:t>
+      </w:r>
+    </w:p>
+    <w:p/>
+    <w:p>
+      <w:r>
+        <w:rPr>
+          <w:noProof/>
+        </w:rPr>
+        <w:lastRenderedPageBreak/>
+        <w:drawing>
+          <wp:inline distT="0" distB="0" distL="0" distR="0" wp14:anchorId="641FDC81" wp14:editId="53A7CD42">
+            <wp:extent cx="5760720" cy="3081655"/>
+            <wp:effectExtent l="133350" t="114300" r="144780" b="156845"/>
+            <wp:docPr id="11" name="Image 11"/>
+            <wp:cNvGraphicFramePr>
+              <a:graphicFrameLocks xmlns:a="http://schemas.openxmlformats.org/drawingml/2006/main" noChangeAspect="1"/>
+            </wp:cNvGraphicFramePr>
+            <a:graphic xmlns:a="http://schemas.openxmlformats.org/drawingml/2006/main">
+              <a:graphicData uri="http://schemas.openxmlformats.org/drawingml/2006/picture">
+                <pic:pic xmlns:pic="http://schemas.openxmlformats.org/drawingml/2006/picture">
+                  <pic:nvPicPr>
+                    <pic:cNvPr id="1" name=""/>
+                    <pic:cNvPicPr/>
+                  </pic:nvPicPr>
+                  <pic:blipFill>
+                    <a:blip r:embed="rId21"/>
+                    <a:stretch>
+                      <a:fillRect/>
+                    </a:stretch>
+                  </pic:blipFill>
+                  <pic:spPr>
+                    <a:xfrm>
+                      <a:off x="0" y="0"/>
+                      <a:ext cx="5760720" cy="3081655"/>
+                    </a:xfrm>
+                    <a:prstGeom prst="rect">
+                      <a:avLst/>
+                    </a:prstGeom>
+                    <a:solidFill>
+                      <a:srgbClr val="FFFFFF">
+                        <a:shade val="85000"/>
+                      </a:srgbClr>
+                    </a:solidFill>
+                    <a:ln w="88900" cap="sq">
+                      <a:solidFill>
+                        <a:srgbClr val="FFFFFF"/>
+                      </a:solidFill>
+                      <a:miter lim="800000"/>
+                    </a:ln>
+                    <a:effectLst>
+                      <a:outerShdw blurRad="55000" dist="18000" dir="5400000" algn="tl" rotWithShape="0">
+                        <a:srgbClr val="000000">
+                          <a:alpha val="40000"/>
+                        </a:srgbClr>
+                      </a:outerShdw>
+                    </a:effectLst>
+                    <a:scene3d>
+                      <a:camera prst="orthographicFront"/>
+                      <a:lightRig rig="twoPt" dir="t">
+                        <a:rot lat="0" lon="0" rev="7200000"/>
+                      </a:lightRig>
+                    </a:scene3d>
+                    <a:sp3d>
+                      <a:bevelT w="25400" h="19050"/>
+                      <a:contourClr>
+                        <a:srgbClr val="FFFFFF"/>
+                      </a:contourClr>
+                    </a:sp3d>
+                  </pic:spPr>
+                </pic:pic>
+              </a:graphicData>
+            </a:graphic>
+          </wp:inline>
+        </w:drawing>
+      </w:r>
+    </w:p>
+    <w:p>
+      <w:r>
+        <w:rPr>
+          <w:noProof/>
+        </w:rPr>
+        <w:drawing>
+          <wp:inline distT="0" distB="0" distL="0" distR="0" wp14:anchorId="32998B8D" wp14:editId="44BA2C87">
+            <wp:extent cx="5760720" cy="3039745"/>
+            <wp:effectExtent l="0" t="0" r="0" b="8255"/>
+            <wp:docPr id="19" name="Image 19"/>
+            <wp:cNvGraphicFramePr>
+              <a:graphicFrameLocks xmlns:a="http://schemas.openxmlformats.org/drawingml/2006/main" noChangeAspect="1"/>
+            </wp:cNvGraphicFramePr>
+            <a:graphic xmlns:a="http://schemas.openxmlformats.org/drawingml/2006/main">
+              <a:graphicData uri="http://schemas.openxmlformats.org/drawingml/2006/picture">
+                <pic:pic xmlns:pic="http://schemas.openxmlformats.org/drawingml/2006/picture">
+                  <pic:nvPicPr>
+                    <pic:cNvPr id="0" name="Picture 7"/>
+                    <pic:cNvPicPr>
+                      <a:picLocks noChangeAspect="1" noChangeArrowheads="1"/>
+                    </pic:cNvPicPr>
+                  </pic:nvPicPr>
+                  <pic:blipFill>
+                    <a:blip r:embed="rId22" cstate="print">
+                      <a:extLst>
+                        <a:ext uri="{28A0092B-C50C-407E-A947-70E740481C1C}">
+                          <a14:useLocalDpi xmlns:a14="http://schemas.microsoft.com/office/drawing/2010/main" val="0"/>
+                        </a:ext>
+                      </a:extLst>
+                    </a:blip>
+                    <a:srcRect/>
+                    <a:stretch>
+                      <a:fillRect/>
+                    </a:stretch>
+                  </pic:blipFill>
+                  <pic:spPr bwMode="auto">
+                    <a:xfrm>
+                      <a:off x="0" y="0"/>
+                      <a:ext cx="5760720" cy="3039745"/>
+                    </a:xfrm>
+                    <a:prstGeom prst="rect">
+                      <a:avLst/>
+                    </a:prstGeom>
+                    <a:noFill/>
+                    <a:ln>
+                      <a:noFill/>
+                    </a:ln>
+                  </pic:spPr>
+                </pic:pic>
+              </a:graphicData>
+            </a:graphic>
+          </wp:inline>
+        </w:drawing>
+      </w:r>
     </w:p>
     <w:p/>
     <w:p/>
+    <w:p>
+      <w:pPr>
+        <w:pStyle w:val="Titre2"/>
+      </w:pPr>
+      <w:r>
+        <w:t>IV.</w:t>
+      </w:r>
+      <w:r>
+        <w:t>4 –</w:t>
+      </w:r>
+      <w:r>
+        <w:t xml:space="preserve"> Indicateur</w:t>
+      </w:r>
+      <w:r>
+        <w:t>s</w:t>
+      </w:r>
+      <w:r>
+        <w:t xml:space="preserve"> </w:t>
+      </w:r>
+      <w:r>
+        <w:t>2.5 et 2.5B</w:t>
+      </w:r>
+    </w:p>
     <w:p/>
     <w:p>
+      <w:r>
+        <w:rPr>
+          <w:noProof/>
+        </w:rPr>
+        <w:lastRenderedPageBreak/>
+        <w:drawing>
+          <wp:inline distT="0" distB="0" distL="0" distR="0" wp14:anchorId="1FDCE738" wp14:editId="7EC6E70A">
+            <wp:extent cx="5760720" cy="3098165"/>
+            <wp:effectExtent l="114300" t="114300" r="144780" b="140335"/>
+            <wp:docPr id="14" name="Image 14"/>
+            <wp:cNvGraphicFramePr>
+              <a:graphicFrameLocks xmlns:a="http://schemas.openxmlformats.org/drawingml/2006/main" noChangeAspect="1"/>
+            </wp:cNvGraphicFramePr>
+            <a:graphic xmlns:a="http://schemas.openxmlformats.org/drawingml/2006/main">
+              <a:graphicData uri="http://schemas.openxmlformats.org/drawingml/2006/picture">
+                <pic:pic xmlns:pic="http://schemas.openxmlformats.org/drawingml/2006/picture">
+                  <pic:nvPicPr>
+                    <pic:cNvPr id="1" name=""/>
+                    <pic:cNvPicPr/>
+                  </pic:nvPicPr>
+                  <pic:blipFill>
+                    <a:blip r:embed="rId23"/>
+                    <a:stretch>
+                      <a:fillRect/>
+                    </a:stretch>
+                  </pic:blipFill>
+                  <pic:spPr>
+                    <a:xfrm>
+                      <a:off x="0" y="0"/>
+                      <a:ext cx="5760720" cy="3098165"/>
+                    </a:xfrm>
+                    <a:prstGeom prst="rect">
+                      <a:avLst/>
+                    </a:prstGeom>
+                    <a:solidFill>
+                      <a:srgbClr val="FFFFFF">
+                        <a:shade val="85000"/>
+                      </a:srgbClr>
+                    </a:solidFill>
+                    <a:ln w="88900" cap="sq">
+                      <a:solidFill>
+                        <a:srgbClr val="FFFFFF"/>
+                      </a:solidFill>
+                      <a:miter lim="800000"/>
+                    </a:ln>
+                    <a:effectLst>
+                      <a:outerShdw blurRad="55000" dist="18000" dir="5400000" algn="tl" rotWithShape="0">
+                        <a:srgbClr val="000000">
+                          <a:alpha val="40000"/>
+                        </a:srgbClr>
+                      </a:outerShdw>
+                    </a:effectLst>
+                    <a:scene3d>
+                      <a:camera prst="orthographicFront"/>
+                      <a:lightRig rig="twoPt" dir="t">
+                        <a:rot lat="0" lon="0" rev="7200000"/>
+                      </a:lightRig>
+                    </a:scene3d>
+                    <a:sp3d>
+                      <a:bevelT w="25400" h="19050"/>
+                      <a:contourClr>
+                        <a:srgbClr val="FFFFFF"/>
+                      </a:contourClr>
+                    </a:sp3d>
+                  </pic:spPr>
+                </pic:pic>
+              </a:graphicData>
+            </a:graphic>
+          </wp:inline>
+        </w:drawing>
+      </w:r>
+    </w:p>
+    <w:p>
+      <w:r>
+        <w:rPr>
+          <w:noProof/>
+        </w:rPr>
+        <w:drawing>
+          <wp:inline distT="0" distB="0" distL="0" distR="0" wp14:anchorId="4FD0CD54" wp14:editId="4DEC790E">
+            <wp:extent cx="5760720" cy="3043555"/>
+            <wp:effectExtent l="0" t="0" r="0" b="4445"/>
+            <wp:docPr id="20" name="Image 20"/>
+            <wp:cNvGraphicFramePr>
+              <a:graphicFrameLocks xmlns:a="http://schemas.openxmlformats.org/drawingml/2006/main" noChangeAspect="1"/>
+            </wp:cNvGraphicFramePr>
+            <a:graphic xmlns:a="http://schemas.openxmlformats.org/drawingml/2006/main">
+              <a:graphicData uri="http://schemas.openxmlformats.org/drawingml/2006/picture">
+                <pic:pic xmlns:pic="http://schemas.openxmlformats.org/drawingml/2006/picture">
+                  <pic:nvPicPr>
+                    <pic:cNvPr id="0" name="Picture 9"/>
+                    <pic:cNvPicPr>
+                      <a:picLocks noChangeAspect="1" noChangeArrowheads="1"/>
+                    </pic:cNvPicPr>
+                  </pic:nvPicPr>
+                  <pic:blipFill>
+                    <a:blip r:embed="rId24" cstate="print">
+                      <a:extLst>
+                        <a:ext uri="{28A0092B-C50C-407E-A947-70E740481C1C}">
+                          <a14:useLocalDpi xmlns:a14="http://schemas.microsoft.com/office/drawing/2010/main" val="0"/>
+                        </a:ext>
+                      </a:extLst>
+                    </a:blip>
+                    <a:srcRect/>
+                    <a:stretch>
+                      <a:fillRect/>
+                    </a:stretch>
+                  </pic:blipFill>
+                  <pic:spPr bwMode="auto">
+                    <a:xfrm>
+                      <a:off x="0" y="0"/>
+                      <a:ext cx="5760720" cy="3043555"/>
+                    </a:xfrm>
+                    <a:prstGeom prst="rect">
+                      <a:avLst/>
+                    </a:prstGeom>
+                    <a:noFill/>
+                    <a:ln>
+                      <a:noFill/>
+                    </a:ln>
+                  </pic:spPr>
+                </pic:pic>
+              </a:graphicData>
+            </a:graphic>
+          </wp:inline>
+        </w:drawing>
+      </w:r>
+    </w:p>
+    <w:p/>
+    <w:p>
       <w:pPr>
         <w:pStyle w:val="Titre2"/>
       </w:pPr>
-      <w:bookmarkStart w:id="8" w:name="_Toc57587106"/>
-      <w:r>
-        <w:t>II.6 – Compilation des indicateurs</w:t>
-      </w:r>
-      <w:bookmarkEnd w:id="8"/>
+      <w:r>
+        <w:t>IV.</w:t>
+      </w:r>
+      <w:r>
+        <w:t>5 –</w:t>
+      </w:r>
       <w:r>
         <w:t xml:space="preserve"> </w:t>
       </w:r>
-    </w:p>
+      <w:r>
+        <w:t>Compilation</w:t>
+      </w:r>
+      <w:r>
+        <w:t xml:space="preserve"> </w:t>
+      </w:r>
+      <w:r>
+        <w:t>qualitatif/quantitatif</w:t>
+      </w:r>
+    </w:p>
+    <w:p/>
+    <w:p>
+      <w:r>
+        <w:rPr>
+          <w:noProof/>
+        </w:rPr>
+        <w:lastRenderedPageBreak/>
+        <w:drawing>
+          <wp:inline distT="0" distB="0" distL="0" distR="0" wp14:anchorId="1F720323" wp14:editId="1B45B120">
+            <wp:extent cx="5760720" cy="3100070"/>
+            <wp:effectExtent l="114300" t="114300" r="144780" b="138430"/>
+            <wp:docPr id="15" name="Image 15"/>
+            <wp:cNvGraphicFramePr>
+              <a:graphicFrameLocks xmlns:a="http://schemas.openxmlformats.org/drawingml/2006/main" noChangeAspect="1"/>
+            </wp:cNvGraphicFramePr>
+            <a:graphic xmlns:a="http://schemas.openxmlformats.org/drawingml/2006/main">
+              <a:graphicData uri="http://schemas.openxmlformats.org/drawingml/2006/picture">
+                <pic:pic xmlns:pic="http://schemas.openxmlformats.org/drawingml/2006/picture">
+                  <pic:nvPicPr>
+                    <pic:cNvPr id="1" name=""/>
+                    <pic:cNvPicPr/>
+                  </pic:nvPicPr>
+                  <pic:blipFill>
+                    <a:blip r:embed="rId25"/>
+                    <a:stretch>
+                      <a:fillRect/>
+                    </a:stretch>
+                  </pic:blipFill>
+                  <pic:spPr>
+                    <a:xfrm>
+                      <a:off x="0" y="0"/>
+                      <a:ext cx="5760720" cy="3100070"/>
+                    </a:xfrm>
+                    <a:prstGeom prst="rect">
+                      <a:avLst/>
+                    </a:prstGeom>
+                    <a:solidFill>
+                      <a:srgbClr val="FFFFFF">
+                        <a:shade val="85000"/>
+                      </a:srgbClr>
+                    </a:solidFill>
+                    <a:ln w="88900" cap="sq">
+                      <a:solidFill>
+                        <a:srgbClr val="FFFFFF"/>
+                      </a:solidFill>
+                      <a:miter lim="800000"/>
+                    </a:ln>
+                    <a:effectLst>
+                      <a:outerShdw blurRad="55000" dist="18000" dir="5400000" algn="tl" rotWithShape="0">
+                        <a:srgbClr val="000000">
+                          <a:alpha val="40000"/>
+                        </a:srgbClr>
+                      </a:outerShdw>
+                    </a:effectLst>
+                    <a:scene3d>
+                      <a:camera prst="orthographicFront"/>
+                      <a:lightRig rig="twoPt" dir="t">
+                        <a:rot lat="0" lon="0" rev="7200000"/>
+                      </a:lightRig>
+                    </a:scene3d>
+                    <a:sp3d>
+                      <a:bevelT w="25400" h="19050"/>
+                      <a:contourClr>
+                        <a:srgbClr val="FFFFFF"/>
+                      </a:contourClr>
+                    </a:sp3d>
+                  </pic:spPr>
+                </pic:pic>
+              </a:graphicData>
+            </a:graphic>
+          </wp:inline>
+        </w:drawing>
+      </w:r>
+    </w:p>
+    <w:p>
+      <w:r>
+        <w:rPr>
+          <w:noProof/>
+        </w:rPr>
+        <w:drawing>
+          <wp:inline distT="0" distB="0" distL="0" distR="0" wp14:anchorId="08AB3E3E" wp14:editId="53FB0E3F">
+            <wp:extent cx="5760720" cy="3039745"/>
+            <wp:effectExtent l="0" t="0" r="0" b="8255"/>
+            <wp:docPr id="21" name="Image 21"/>
+            <wp:cNvGraphicFramePr>
+              <a:graphicFrameLocks xmlns:a="http://schemas.openxmlformats.org/drawingml/2006/main" noChangeAspect="1"/>
+            </wp:cNvGraphicFramePr>
+            <a:graphic xmlns:a="http://schemas.openxmlformats.org/drawingml/2006/main">
+              <a:graphicData uri="http://schemas.openxmlformats.org/drawingml/2006/picture">
+                <pic:pic xmlns:pic="http://schemas.openxmlformats.org/drawingml/2006/picture">
+                  <pic:nvPicPr>
+                    <pic:cNvPr id="0" name="Picture 11"/>
+                    <pic:cNvPicPr>
+                      <a:picLocks noChangeAspect="1" noChangeArrowheads="1"/>
+                    </pic:cNvPicPr>
+                  </pic:nvPicPr>
+                  <pic:blipFill>
+                    <a:blip r:embed="rId26" cstate="print">
+                      <a:extLst>
+                        <a:ext uri="{28A0092B-C50C-407E-A947-70E740481C1C}">
+                          <a14:useLocalDpi xmlns:a14="http://schemas.microsoft.com/office/drawing/2010/main" val="0"/>
+                        </a:ext>
+                      </a:extLst>
+                    </a:blip>
+                    <a:srcRect/>
+                    <a:stretch>
+                      <a:fillRect/>
+                    </a:stretch>
+                  </pic:blipFill>
+                  <pic:spPr bwMode="auto">
+                    <a:xfrm>
+                      <a:off x="0" y="0"/>
+                      <a:ext cx="5760720" cy="3039745"/>
+                    </a:xfrm>
+                    <a:prstGeom prst="rect">
+                      <a:avLst/>
+                    </a:prstGeom>
+                    <a:noFill/>
+                    <a:ln>
+                      <a:noFill/>
+                    </a:ln>
+                  </pic:spPr>
+                </pic:pic>
+              </a:graphicData>
+            </a:graphic>
+          </wp:inline>
+        </w:drawing>
+      </w:r>
+    </w:p>
+    <w:p/>
     <w:p>
       <w:pPr>
         <w:pStyle w:val="Titre2"/>
       </w:pPr>
-    </w:p>
-    <w:p>
-      <w:pPr>
-        <w:pStyle w:val="Titre2"/>
-      </w:pPr>
-    </w:p>
-    <w:p>
-      <w:pPr>
-        <w:pStyle w:val="Titre2"/>
-        <w:rPr>
-          <w:sz w:val="32"/>
-          <w:szCs w:val="32"/>
-        </w:rPr>
-      </w:pPr>
-      <w:r>
-        <w:br w:type="page"/>
-      </w:r>
-    </w:p>
-    <w:p>
-      <w:pPr>
-        <w:pStyle w:val="Titre1"/>
-      </w:pPr>
-      <w:bookmarkStart w:id="9" w:name="_Toc57587107"/>
-      <w:r>
+      <w:r>
+        <w:t>IV.</w:t>
+      </w:r>
+      <w:r>
+        <w:t>6</w:t>
+      </w:r>
+      <w:r>
+        <w:t xml:space="preserve"> – Compilation </w:t>
+      </w:r>
+      <w:r>
+        <w:t>complète</w:t>
+      </w:r>
+    </w:p>
+    <w:p/>
+    <w:p>
+      <w:pPr>
+        <w:pStyle w:val="Titre3"/>
+      </w:pPr>
+      <w:r>
+        <w:t xml:space="preserve">A - Pour les super archétypes en Challenges seulement : </w:t>
+      </w:r>
+    </w:p>
+    <w:p>
+      <w:r>
+        <w:rPr>
+          <w:u w:val="single"/>
+        </w:rPr>
+        <w:t>Moyenne</w:t>
+      </w:r>
+      <w:r>
+        <w:t xml:space="preserve"> : </w:t>
+      </w:r>
+      <w:r>
+        <w:t>0.9066468</w:t>
+      </w:r>
+    </w:p>
+    <w:p>
+      <w:r>
+        <w:rPr>
+          <w:u w:val="single"/>
+        </w:rPr>
+        <w:t>Ecart type</w:t>
+      </w:r>
+      <w:r>
+        <w:t xml:space="preserve"> : </w:t>
+      </w:r>
+      <w:r>
+        <w:t>0.2925812</w:t>
+      </w:r>
+    </w:p>
+    <w:p>
+      <w:r>
+        <w:t>Si on regarde tous les archétypes placés au-dessus de la moyenne + un écart type, on trouve :</w:t>
+      </w:r>
+    </w:p>
+    <w:p>
+      <w:pPr>
+        <w:pStyle w:val="Paragraphedeliste"/>
+        <w:numPr>
+          <w:ilvl w:val="0"/>
+          <w:numId w:val="1"/>
+        </w:numPr>
+        <w:rPr>
+          <w:lang w:val="en-US"/>
+        </w:rPr>
+      </w:pPr>
+      <w:proofErr w:type="spellStart"/>
+      <w:r>
+        <w:rPr>
+          <w:lang w:val="en-US"/>
+        </w:rPr>
+        <w:t>UGx</w:t>
+      </w:r>
+      <w:proofErr w:type="spellEnd"/>
+      <w:r>
+        <w:rPr>
+          <w:lang w:val="en-US"/>
+        </w:rPr>
+        <w:t xml:space="preserve"> Control</w:t>
+      </w:r>
+      <w:r>
+        <w:rPr>
+          <w:lang w:val="en-US"/>
+        </w:rPr>
+        <w:t xml:space="preserve">, </w:t>
+      </w:r>
+    </w:p>
+    <w:p>
+      <w:pPr>
+        <w:pStyle w:val="Paragraphedeliste"/>
+        <w:numPr>
+          <w:ilvl w:val="0"/>
+          <w:numId w:val="1"/>
+        </w:numPr>
+        <w:rPr>
+          <w:lang w:val="en-US"/>
+        </w:rPr>
+      </w:pPr>
+      <w:r>
+        <w:rPr>
+          <w:lang w:val="en-US"/>
+        </w:rPr>
+        <w:t>DS</w:t>
+      </w:r>
+      <w:r>
+        <w:rPr>
+          <w:lang w:val="en-US"/>
+        </w:rPr>
+        <w:t xml:space="preserve">, </w:t>
+      </w:r>
+    </w:p>
+    <w:p>
+      <w:pPr>
+        <w:pStyle w:val="Paragraphedeliste"/>
+        <w:numPr>
+          <w:ilvl w:val="0"/>
+          <w:numId w:val="1"/>
+        </w:numPr>
+        <w:rPr>
+          <w:lang w:val="en-US"/>
+        </w:rPr>
+      </w:pPr>
+      <w:proofErr w:type="spellStart"/>
+      <w:proofErr w:type="gramStart"/>
+      <w:r>
+        <w:rPr>
+          <w:lang w:val="en-US"/>
+        </w:rPr>
         <w:lastRenderedPageBreak/>
-        <w:t>Partie III – Le programme</w:t>
-      </w:r>
-      <w:bookmarkEnd w:id="9"/>
+        <w:t>P.Titan</w:t>
+      </w:r>
+      <w:proofErr w:type="spellEnd"/>
+      <w:proofErr w:type="gramEnd"/>
+      <w:r>
+        <w:rPr>
+          <w:lang w:val="en-US"/>
+        </w:rPr>
+        <w:t xml:space="preserve">, </w:t>
+      </w:r>
+    </w:p>
+    <w:p>
+      <w:pPr>
+        <w:pStyle w:val="Paragraphedeliste"/>
+        <w:numPr>
+          <w:ilvl w:val="0"/>
+          <w:numId w:val="1"/>
+        </w:numPr>
+        <w:rPr>
+          <w:lang w:val="en-US"/>
+        </w:rPr>
+      </w:pPr>
+      <w:r>
+        <w:rPr>
+          <w:lang w:val="en-US"/>
+        </w:rPr>
+        <w:t>All Spells</w:t>
+      </w:r>
+    </w:p>
+    <w:p>
+      <w:r>
+        <w:t>En particulier, si on r</w:t>
+      </w:r>
+      <w:r>
+        <w:t xml:space="preserve">ajoute deux écart types au lieu d’un, il ne reste plus que : </w:t>
+      </w:r>
+    </w:p>
+    <w:p>
+      <w:pPr>
+        <w:pStyle w:val="Paragraphedeliste"/>
+        <w:numPr>
+          <w:ilvl w:val="0"/>
+          <w:numId w:val="1"/>
+        </w:numPr>
+      </w:pPr>
+      <w:proofErr w:type="spellStart"/>
+      <w:r>
+        <w:rPr>
+          <w:lang w:val="en-US"/>
+        </w:rPr>
+        <w:t>UGx</w:t>
+      </w:r>
+      <w:proofErr w:type="spellEnd"/>
+      <w:r>
+        <w:rPr>
+          <w:lang w:val="en-US"/>
+        </w:rPr>
+        <w:t xml:space="preserve"> Control</w:t>
+      </w:r>
     </w:p>
     <w:p/>
     <w:p>
       <w:pPr>
-        <w:pStyle w:val="Titre1"/>
-      </w:pPr>
-      <w:bookmarkStart w:id="10" w:name="_Toc57587108"/>
-      <w:r>
-        <w:t>Partie IV – Résultats et analyse</w:t>
-      </w:r>
-      <w:bookmarkEnd w:id="10"/>
+        <w:pStyle w:val="Titre3"/>
+      </w:pPr>
+      <w:r>
+        <w:t xml:space="preserve">B – Pour les archétypes exacts sur tous les </w:t>
+      </w:r>
+      <w:proofErr w:type="spellStart"/>
+      <w:r>
+        <w:t>events</w:t>
+      </w:r>
+      <w:proofErr w:type="spellEnd"/>
+      <w:r>
+        <w:t xml:space="preserve"> compétitifs : </w:t>
+      </w:r>
     </w:p>
     <w:p/>
+    <w:p>
+      <w:r>
+        <w:rPr>
+          <w:u w:val="single"/>
+        </w:rPr>
+        <w:t>Moyenne</w:t>
+      </w:r>
+      <w:r>
+        <w:t xml:space="preserve"> : </w:t>
+      </w:r>
+      <w:r>
+        <w:t>0.647709</w:t>
+      </w:r>
+    </w:p>
+    <w:p>
+      <w:r>
+        <w:rPr>
+          <w:u w:val="single"/>
+        </w:rPr>
+        <w:t>Ecart type</w:t>
+      </w:r>
+      <w:r>
+        <w:t> :</w:t>
+      </w:r>
+      <w:r>
+        <w:t xml:space="preserve"> </w:t>
+      </w:r>
+      <w:r>
+        <w:t>0.2290619</w:t>
+      </w:r>
+    </w:p>
+    <w:p>
+      <w:r>
+        <w:t xml:space="preserve">Si on regarde tous les archétypes placés au-dessus de la moyenne + </w:t>
+      </w:r>
+      <w:r>
+        <w:t>0.5</w:t>
+      </w:r>
+      <w:r>
+        <w:t xml:space="preserve"> écart type, on trouve :</w:t>
+      </w:r>
+    </w:p>
+    <w:p>
+      <w:pPr>
+        <w:rPr>
+          <w:lang w:val="en-US"/>
+        </w:rPr>
+      </w:pPr>
+      <w:r>
+        <w:rPr>
+          <w:lang w:val="en-US"/>
+        </w:rPr>
+        <w:t>"WURG Control"</w:t>
+      </w:r>
+      <w:r>
+        <w:rPr>
+          <w:lang w:val="en-US"/>
+        </w:rPr>
+        <w:t>,</w:t>
+      </w:r>
+      <w:r>
+        <w:rPr>
+          <w:lang w:val="en-US"/>
+        </w:rPr>
+        <w:t xml:space="preserve"> "</w:t>
+      </w:r>
+      <w:proofErr w:type="spellStart"/>
+      <w:r>
+        <w:rPr>
+          <w:lang w:val="en-US"/>
+        </w:rPr>
+        <w:t>Heliod</w:t>
+      </w:r>
+      <w:proofErr w:type="spellEnd"/>
+      <w:r>
+        <w:rPr>
+          <w:lang w:val="en-US"/>
+        </w:rPr>
+        <w:t xml:space="preserve"> Combo</w:t>
+      </w:r>
+      <w:r>
+        <w:rPr>
+          <w:lang w:val="en-US"/>
+        </w:rPr>
+        <w:t xml:space="preserve">”, </w:t>
+      </w:r>
+      <w:r>
+        <w:rPr>
+          <w:lang w:val="en-US"/>
+        </w:rPr>
+        <w:t>"Bant Midrange"</w:t>
+      </w:r>
+      <w:r>
+        <w:rPr>
+          <w:lang w:val="en-US"/>
+        </w:rPr>
+        <w:t>,</w:t>
+      </w:r>
+      <w:r>
+        <w:rPr>
+          <w:lang w:val="en-US"/>
+        </w:rPr>
+        <w:t xml:space="preserve"> "BR Shadow Prowess"</w:t>
+      </w:r>
+      <w:r>
+        <w:rPr>
+          <w:lang w:val="en-US"/>
+        </w:rPr>
+        <w:t>,</w:t>
+      </w:r>
+      <w:r>
+        <w:rPr>
+          <w:lang w:val="en-US"/>
+        </w:rPr>
+        <w:t xml:space="preserve"> "Oops All Spells"</w:t>
+      </w:r>
+      <w:r>
+        <w:rPr>
+          <w:lang w:val="en-US"/>
+        </w:rPr>
+        <w:t xml:space="preserve">, </w:t>
+      </w:r>
+      <w:r>
+        <w:rPr>
+          <w:lang w:val="en-US"/>
+        </w:rPr>
+        <w:t>"Reclaimer Titan"</w:t>
+      </w:r>
+      <w:r>
+        <w:rPr>
+          <w:lang w:val="en-US"/>
+        </w:rPr>
+        <w:t>,</w:t>
+      </w:r>
+      <w:r>
+        <w:rPr>
+          <w:lang w:val="en-US"/>
+        </w:rPr>
+        <w:t xml:space="preserve"> "WBR Shadow Prowess" "Hardened Scales"</w:t>
+      </w:r>
+      <w:r>
+        <w:rPr>
+          <w:lang w:val="en-US"/>
+        </w:rPr>
+        <w:t>,</w:t>
+      </w:r>
+      <w:r>
+        <w:rPr>
+          <w:lang w:val="en-US"/>
+        </w:rPr>
+        <w:t xml:space="preserve"> "Bant Blink"</w:t>
+      </w:r>
+      <w:r>
+        <w:rPr>
+          <w:lang w:val="en-US"/>
+        </w:rPr>
+        <w:t>,</w:t>
+      </w:r>
+      <w:r>
+        <w:rPr>
+          <w:lang w:val="en-US"/>
+        </w:rPr>
+        <w:t xml:space="preserve"> "KGC Amulet Titan"</w:t>
+      </w:r>
+      <w:r>
+        <w:rPr>
+          <w:lang w:val="en-US"/>
+        </w:rPr>
+        <w:t xml:space="preserve">, </w:t>
+      </w:r>
+      <w:r>
+        <w:rPr>
+          <w:lang w:val="en-US"/>
+        </w:rPr>
+        <w:t>"Amulet Titan"</w:t>
+      </w:r>
+      <w:r>
+        <w:rPr>
+          <w:lang w:val="en-US"/>
+        </w:rPr>
+        <w:t>,</w:t>
+      </w:r>
+      <w:r>
+        <w:rPr>
+          <w:lang w:val="en-US"/>
+        </w:rPr>
+        <w:t xml:space="preserve"> "</w:t>
+      </w:r>
+      <w:proofErr w:type="spellStart"/>
+      <w:r>
+        <w:rPr>
+          <w:lang w:val="en-US"/>
+        </w:rPr>
+        <w:t>Selenya</w:t>
+      </w:r>
+      <w:proofErr w:type="spellEnd"/>
+      <w:r>
+        <w:rPr>
+          <w:lang w:val="en-US"/>
+        </w:rPr>
+        <w:t xml:space="preserve"> Taxes"</w:t>
+      </w:r>
+      <w:r>
+        <w:rPr>
+          <w:lang w:val="en-US"/>
+        </w:rPr>
+        <w:t>,</w:t>
+      </w:r>
+      <w:r>
+        <w:rPr>
+          <w:lang w:val="en-US"/>
+        </w:rPr>
+        <w:t xml:space="preserve"> "BRG Shadow Prowess"</w:t>
+      </w:r>
+      <w:r>
+        <w:rPr>
+          <w:lang w:val="en-US"/>
+        </w:rPr>
+        <w:t>,</w:t>
+      </w:r>
+      <w:r>
+        <w:rPr>
+          <w:lang w:val="en-US"/>
+        </w:rPr>
+        <w:t xml:space="preserve"> "</w:t>
+      </w:r>
+      <w:proofErr w:type="spellStart"/>
+      <w:r>
+        <w:rPr>
+          <w:lang w:val="en-US"/>
+        </w:rPr>
+        <w:t>Obosh</w:t>
+      </w:r>
+      <w:proofErr w:type="spellEnd"/>
+      <w:r>
+        <w:rPr>
+          <w:lang w:val="en-US"/>
+        </w:rPr>
+        <w:t xml:space="preserve"> </w:t>
+      </w:r>
+      <w:proofErr w:type="spellStart"/>
+      <w:r>
+        <w:rPr>
+          <w:lang w:val="en-US"/>
+        </w:rPr>
+        <w:t>Aggro</w:t>
+      </w:r>
+      <w:proofErr w:type="spellEnd"/>
+      <w:r>
+        <w:rPr>
+          <w:lang w:val="en-US"/>
+        </w:rPr>
+        <w:t>"</w:t>
+      </w:r>
+      <w:r>
+        <w:rPr>
+          <w:lang w:val="en-US"/>
+        </w:rPr>
+        <w:t>,</w:t>
+      </w:r>
+      <w:r>
+        <w:rPr>
+          <w:lang w:val="en-US"/>
+        </w:rPr>
+        <w:t xml:space="preserve"> "Niv To Light"</w:t>
+      </w:r>
+      <w:r>
+        <w:rPr>
+          <w:lang w:val="en-US"/>
+        </w:rPr>
+        <w:t>,</w:t>
+      </w:r>
+      <w:r>
+        <w:rPr>
+          <w:lang w:val="en-US"/>
+        </w:rPr>
+        <w:t xml:space="preserve"> "Ad Nauseam"</w:t>
+      </w:r>
+      <w:r>
+        <w:rPr>
+          <w:lang w:val="en-US"/>
+        </w:rPr>
+        <w:t>,</w:t>
+      </w:r>
+      <w:r>
+        <w:rPr>
+          <w:lang w:val="en-US"/>
+        </w:rPr>
+        <w:t xml:space="preserve"> "</w:t>
+      </w:r>
+      <w:proofErr w:type="spellStart"/>
+      <w:r>
+        <w:rPr>
+          <w:lang w:val="en-US"/>
+        </w:rPr>
+        <w:t>Grixis</w:t>
+      </w:r>
+      <w:proofErr w:type="spellEnd"/>
+      <w:r>
+        <w:rPr>
+          <w:lang w:val="en-US"/>
+        </w:rPr>
+        <w:t xml:space="preserve"> Shadow"</w:t>
+      </w:r>
+      <w:r>
+        <w:rPr>
+          <w:lang w:val="en-US"/>
+        </w:rPr>
+        <w:t>,</w:t>
+      </w:r>
+      <w:r>
+        <w:rPr>
+          <w:lang w:val="en-US"/>
+        </w:rPr>
+        <w:t xml:space="preserve"> "E Tron"</w:t>
+      </w:r>
+      <w:r>
+        <w:rPr>
+          <w:lang w:val="en-US"/>
+        </w:rPr>
+        <w:t>,</w:t>
+      </w:r>
+      <w:r>
+        <w:rPr>
+          <w:lang w:val="en-US"/>
+        </w:rPr>
+        <w:t xml:space="preserve"> "KGC Tron"</w:t>
+      </w:r>
+      <w:r>
+        <w:rPr>
+          <w:lang w:val="en-US"/>
+        </w:rPr>
+        <w:t>,</w:t>
+      </w:r>
+      <w:r>
+        <w:rPr>
+          <w:lang w:val="en-US"/>
+        </w:rPr>
+        <w:t xml:space="preserve">  "Hammer Time"</w:t>
+      </w:r>
+      <w:r>
+        <w:rPr>
+          <w:lang w:val="en-US"/>
+        </w:rPr>
+        <w:t>,</w:t>
+      </w:r>
+      <w:r>
+        <w:rPr>
+          <w:lang w:val="en-US"/>
+        </w:rPr>
+        <w:t xml:space="preserve"> "</w:t>
+      </w:r>
+      <w:proofErr w:type="spellStart"/>
+      <w:r>
+        <w:rPr>
+          <w:lang w:val="en-US"/>
+        </w:rPr>
+        <w:t>Azorius</w:t>
+      </w:r>
+      <w:proofErr w:type="spellEnd"/>
+      <w:r>
+        <w:rPr>
+          <w:lang w:val="en-US"/>
+        </w:rPr>
+        <w:t xml:space="preserve"> Taxes"</w:t>
+      </w:r>
+      <w:r>
+        <w:rPr>
+          <w:lang w:val="en-US"/>
+        </w:rPr>
+        <w:t>,</w:t>
+      </w:r>
+      <w:r>
+        <w:rPr>
+          <w:lang w:val="en-US"/>
+        </w:rPr>
+        <w:t xml:space="preserve"> "</w:t>
+      </w:r>
+      <w:proofErr w:type="spellStart"/>
+      <w:r>
+        <w:rPr>
+          <w:lang w:val="en-US"/>
+        </w:rPr>
+        <w:t>Abzan</w:t>
+      </w:r>
+      <w:proofErr w:type="spellEnd"/>
+      <w:r>
+        <w:rPr>
+          <w:lang w:val="en-US"/>
+        </w:rPr>
+        <w:t xml:space="preserve"> Company"  </w:t>
+      </w:r>
+    </w:p>
+    <w:p>
+      <w:r>
+        <w:t xml:space="preserve">Si on regarde tous les archétypes placés au-dessus de la moyenne + </w:t>
+      </w:r>
+      <w:r>
+        <w:t>1</w:t>
+      </w:r>
+      <w:r>
+        <w:t xml:space="preserve"> écart type, on trouve :</w:t>
+      </w:r>
+      <w:r>
+        <w:t xml:space="preserve"> </w:t>
+      </w:r>
+    </w:p>
+    <w:p>
+      <w:pPr>
+        <w:rPr>
+          <w:lang w:val="en-US"/>
+        </w:rPr>
+      </w:pPr>
+      <w:r>
+        <w:rPr>
+          <w:lang w:val="en-US"/>
+        </w:rPr>
+        <w:t>"WURG Control"</w:t>
+      </w:r>
+      <w:r>
+        <w:rPr>
+          <w:lang w:val="en-US"/>
+        </w:rPr>
+        <w:t xml:space="preserve">, </w:t>
+      </w:r>
+      <w:r>
+        <w:rPr>
+          <w:lang w:val="en-US"/>
+        </w:rPr>
+        <w:t>"</w:t>
+      </w:r>
+      <w:proofErr w:type="spellStart"/>
+      <w:r>
+        <w:rPr>
+          <w:lang w:val="en-US"/>
+        </w:rPr>
+        <w:t>Heliod</w:t>
+      </w:r>
+      <w:proofErr w:type="spellEnd"/>
+      <w:r>
+        <w:rPr>
+          <w:lang w:val="en-US"/>
+        </w:rPr>
+        <w:t xml:space="preserve"> Combo"</w:t>
+      </w:r>
+      <w:r>
+        <w:rPr>
+          <w:lang w:val="en-US"/>
+        </w:rPr>
+        <w:t>,</w:t>
+      </w:r>
+      <w:r>
+        <w:rPr>
+          <w:lang w:val="en-US"/>
+        </w:rPr>
+        <w:t xml:space="preserve"> "Bant Midrange"</w:t>
+      </w:r>
+      <w:r>
+        <w:rPr>
+          <w:lang w:val="en-US"/>
+        </w:rPr>
+        <w:t>,</w:t>
+      </w:r>
+      <w:r>
+        <w:rPr>
+          <w:lang w:val="en-US"/>
+        </w:rPr>
+        <w:t xml:space="preserve"> "BR Shadow Prowess"</w:t>
+      </w:r>
+      <w:r>
+        <w:rPr>
+          <w:lang w:val="en-US"/>
+        </w:rPr>
+        <w:t>,</w:t>
+      </w:r>
+      <w:r>
+        <w:rPr>
+          <w:lang w:val="en-US"/>
+        </w:rPr>
+        <w:t xml:space="preserve"> "Oops All Spells"</w:t>
+      </w:r>
+      <w:r>
+        <w:rPr>
+          <w:lang w:val="en-US"/>
+        </w:rPr>
+        <w:t xml:space="preserve">, </w:t>
+      </w:r>
+      <w:r>
+        <w:rPr>
+          <w:lang w:val="en-US"/>
+        </w:rPr>
+        <w:t>"Reclaimer Titan"</w:t>
+      </w:r>
+      <w:r>
+        <w:rPr>
+          <w:lang w:val="en-US"/>
+        </w:rPr>
+        <w:t>,</w:t>
+      </w:r>
+      <w:r>
+        <w:rPr>
+          <w:lang w:val="en-US"/>
+        </w:rPr>
+        <w:t xml:space="preserve"> "WBR Shadow Prowess"</w:t>
+      </w:r>
+    </w:p>
+    <w:p>
+      <w:r>
+        <w:t>Si on regarde tous les archétypes placés au-dessus de la moyenne + 1</w:t>
+      </w:r>
+      <w:r>
+        <w:t>,5</w:t>
+      </w:r>
+      <w:r>
+        <w:t xml:space="preserve"> écart type, on trouve : </w:t>
+      </w:r>
+    </w:p>
+    <w:p>
+      <w:pPr>
+        <w:rPr>
+          <w:lang w:val="en-US"/>
+        </w:rPr>
+      </w:pPr>
+      <w:r>
+        <w:rPr>
+          <w:lang w:val="en-US"/>
+        </w:rPr>
+        <w:t>"WURG Control"</w:t>
+      </w:r>
+      <w:r>
+        <w:rPr>
+          <w:lang w:val="en-US"/>
+        </w:rPr>
+        <w:t xml:space="preserve">, </w:t>
+      </w:r>
+      <w:r>
+        <w:rPr>
+          <w:lang w:val="en-US"/>
+        </w:rPr>
+        <w:t>"</w:t>
+      </w:r>
+      <w:proofErr w:type="spellStart"/>
+      <w:r>
+        <w:rPr>
+          <w:lang w:val="en-US"/>
+        </w:rPr>
+        <w:t>Heliod</w:t>
+      </w:r>
+      <w:proofErr w:type="spellEnd"/>
+      <w:r>
+        <w:rPr>
+          <w:lang w:val="en-US"/>
+        </w:rPr>
+        <w:t xml:space="preserve"> Combo"</w:t>
+      </w:r>
+      <w:r>
+        <w:rPr>
+          <w:lang w:val="en-US"/>
+        </w:rPr>
+        <w:t>,</w:t>
+      </w:r>
+      <w:r>
+        <w:rPr>
+          <w:lang w:val="en-US"/>
+        </w:rPr>
+        <w:t xml:space="preserve"> "Bant Midrange"</w:t>
+      </w:r>
+      <w:r>
+        <w:rPr>
+          <w:lang w:val="en-US"/>
+        </w:rPr>
+        <w:t>,</w:t>
+      </w:r>
+      <w:r>
+        <w:rPr>
+          <w:lang w:val="en-US"/>
+        </w:rPr>
+        <w:t xml:space="preserve"> "BR Shadow Prowess"</w:t>
+      </w:r>
+      <w:r>
+        <w:rPr>
+          <w:lang w:val="en-US"/>
+        </w:rPr>
+        <w:t>,</w:t>
+      </w:r>
+      <w:r>
+        <w:rPr>
+          <w:lang w:val="en-US"/>
+        </w:rPr>
+        <w:t xml:space="preserve"> "Oops All Spells"</w:t>
+      </w:r>
+      <w:r>
+        <w:rPr>
+          <w:lang w:val="en-US"/>
+        </w:rPr>
+        <w:t xml:space="preserve">, </w:t>
+      </w:r>
+      <w:r>
+        <w:rPr>
+          <w:lang w:val="en-US"/>
+        </w:rPr>
+        <w:t>"Reclaimer Titan"</w:t>
+      </w:r>
+    </w:p>
+    <w:p>
+      <w:r>
+        <w:t xml:space="preserve">Si on regarde tous les archétypes placés au-dessus de la moyenne + </w:t>
+      </w:r>
+      <w:r>
+        <w:t>2</w:t>
+      </w:r>
+      <w:r>
+        <w:t xml:space="preserve"> écart</w:t>
+      </w:r>
+      <w:r>
+        <w:t>s</w:t>
+      </w:r>
+      <w:r>
+        <w:t xml:space="preserve"> type</w:t>
+      </w:r>
+      <w:r>
+        <w:t>s</w:t>
+      </w:r>
+      <w:r>
+        <w:t xml:space="preserve">, on trouve : </w:t>
+      </w:r>
+    </w:p>
+    <w:p>
+      <w:pPr>
+        <w:rPr>
+          <w:lang w:val="en-US"/>
+        </w:rPr>
+      </w:pPr>
+      <w:r>
+        <w:rPr>
+          <w:lang w:val="en-US"/>
+        </w:rPr>
+        <w:t>"WURG Control"</w:t>
+      </w:r>
+      <w:r>
+        <w:rPr>
+          <w:lang w:val="en-US"/>
+        </w:rPr>
+        <w:t xml:space="preserve">, </w:t>
+      </w:r>
+      <w:r>
+        <w:rPr>
+          <w:lang w:val="en-US"/>
+        </w:rPr>
+        <w:t>"</w:t>
+      </w:r>
+      <w:proofErr w:type="spellStart"/>
+      <w:r>
+        <w:rPr>
+          <w:lang w:val="en-US"/>
+        </w:rPr>
+        <w:t>Heliod</w:t>
+      </w:r>
+      <w:proofErr w:type="spellEnd"/>
+      <w:r>
+        <w:rPr>
+          <w:lang w:val="en-US"/>
+        </w:rPr>
+        <w:t xml:space="preserve"> Combo"</w:t>
+      </w:r>
+    </w:p>
+    <w:p>
+      <w:r>
+        <w:t>Enfin, s</w:t>
+      </w:r>
+      <w:r>
+        <w:t xml:space="preserve">i on regarde tous les archétypes placés au-dessus de la moyenne + </w:t>
+      </w:r>
+      <w:r>
+        <w:t>3</w:t>
+      </w:r>
+      <w:r>
+        <w:t xml:space="preserve"> écarts types, on trouve : </w:t>
+      </w:r>
+    </w:p>
+    <w:p>
+      <w:pPr>
+        <w:rPr>
+          <w:lang w:val="en-US"/>
+        </w:rPr>
+      </w:pPr>
+      <w:r>
+        <w:rPr>
+          <w:lang w:val="en-US"/>
+        </w:rPr>
+        <w:t>"WURG Control"</w:t>
+      </w:r>
+      <w:r>
+        <w:rPr>
+          <w:lang w:val="en-US"/>
+        </w:rPr>
+        <w:t>.</w:t>
+      </w:r>
+    </w:p>
     <w:p>
       <w:pPr>
         <w:pStyle w:val="Titre1"/>
@@ -3515,11 +6079,22 @@
           <w:rPr>
             <w:rStyle w:val="Lienhypertexte"/>
           </w:rPr>
-          <w:t>https://strategy.channelfireball.com/all-strategy/mtg/channelmagic-articles/understanding-standings-part-i-tournament-structure-the-basics/</w:t>
+          <w:t>https://discord.gg/UuuV9S7</w:t>
         </w:r>
       </w:hyperlink>
       <w:r>
-        <w:t xml:space="preserve"> </w:t>
+        <w:t xml:space="preserve"> , ser</w:t>
+      </w:r>
+      <w:r>
+        <w:t>veur public dédié à l’analyse de l’archétype nommé « </w:t>
+      </w:r>
+      <w:proofErr w:type="spellStart"/>
+      <w:r>
+        <w:t>Tron</w:t>
+      </w:r>
+      <w:proofErr w:type="spellEnd"/>
+      <w:r>
+        <w:t> », contenant une section nommée #data-discussion, où les données compilées en CSV sont publiées chaque semaine</w:t>
       </w:r>
     </w:p>
   </w:footnote>
@@ -3542,7 +6117,145 @@
           <w:rPr>
             <w:rStyle w:val="Lienhypertexte"/>
           </w:rPr>
+          <w:t>https://strategy.channelfireball.com/all-strategy/mtg/channelmagic-articles/understanding-standings-part-i-tournament-structure-the-basics/</w:t>
+        </w:r>
+      </w:hyperlink>
+      <w:r>
+        <w:t xml:space="preserve"> </w:t>
+      </w:r>
+    </w:p>
+  </w:footnote>
+  <w:footnote w:id="9">
+    <w:p>
+      <w:pPr>
+        <w:pStyle w:val="Notedebasdepage"/>
+      </w:pPr>
+      <w:r>
+        <w:rPr>
+          <w:rStyle w:val="Appelnotedebasdep"/>
+        </w:rPr>
+        <w:footnoteRef/>
+      </w:r>
+      <w:r>
+        <w:t xml:space="preserve"> </w:t>
+      </w:r>
+      <w:hyperlink r:id="rId9" w:history="1">
+        <w:r>
+          <w:rPr>
+            <w:rStyle w:val="Lienhypertexte"/>
+          </w:rPr>
+          <w:t>https://docs.google.com/spreadsheets/d/e/2PACX-1vTknHKTolhZBk8au3uWGhXAU--9hnaYv5SyOr5lHJBnxHH05glDD4zciiRT5CTsQXHSa4Rb11u1KHCj/pubhtml</w:t>
+        </w:r>
+      </w:hyperlink>
+      <w:r>
+        <w:t xml:space="preserve"> ; </w:t>
+      </w:r>
+      <w:hyperlink r:id="rId10" w:history="1">
+        <w:r>
+          <w:rPr>
+            <w:rStyle w:val="Lienhypertexte"/>
+          </w:rPr>
+          <w:t>https://mtgdecks.net/</w:t>
+        </w:r>
+      </w:hyperlink>
+      <w:r>
+        <w:t xml:space="preserve"> ; </w:t>
+      </w:r>
+      <w:hyperlink r:id="rId11" w:history="1">
+        <w:r>
+          <w:rPr>
+            <w:rStyle w:val="Lienhypertexte"/>
+          </w:rPr>
+          <w:t>https://www.mtggoldfish.com/metagame/modern#paper</w:t>
+        </w:r>
+      </w:hyperlink>
+      <w:r>
+        <w:t xml:space="preserve"> ; </w:t>
+      </w:r>
+      <w:hyperlink r:id="rId12" w:history="1">
+        <w:r>
+          <w:rPr>
+            <w:rStyle w:val="Lienhypertexte"/>
+          </w:rPr>
+          <w:t>https://www.mtgtop8.com/format?f=MO</w:t>
+        </w:r>
+      </w:hyperlink>
+      <w:r>
+        <w:t xml:space="preserve"> </w:t>
+      </w:r>
+    </w:p>
+  </w:footnote>
+  <w:footnote w:id="10">
+    <w:p>
+      <w:pPr>
+        <w:pStyle w:val="Notedebasdepage"/>
+      </w:pPr>
+      <w:r>
+        <w:rPr>
+          <w:rStyle w:val="Appelnotedebasdep"/>
+        </w:rPr>
+        <w:footnoteRef/>
+      </w:r>
+      <w:r>
+        <w:t xml:space="preserve"> </w:t>
+      </w:r>
+      <w:hyperlink r:id="rId13" w:history="1">
+        <w:r>
+          <w:rPr>
+            <w:rStyle w:val="Lienhypertexte"/>
+          </w:rPr>
           <w:t>https://articles.starcitygames.com/premium/information-cascades-in-magic/</w:t>
+        </w:r>
+      </w:hyperlink>
+      <w:r>
+        <w:t xml:space="preserve"> </w:t>
+      </w:r>
+    </w:p>
+  </w:footnote>
+  <w:footnote w:id="11">
+    <w:p>
+      <w:pPr>
+        <w:pStyle w:val="Notedebasdepage"/>
+      </w:pPr>
+      <w:r>
+        <w:rPr>
+          <w:rStyle w:val="Appelnotedebasdep"/>
+        </w:rPr>
+        <w:footnoteRef/>
+      </w:r>
+      <w:r>
+        <w:t xml:space="preserve"> Idée tirée de : </w:t>
+      </w:r>
+      <w:hyperlink r:id="rId14" w:history="1">
+        <w:r>
+          <w:rPr>
+            <w:rStyle w:val="Lienhypertexte"/>
+          </w:rPr>
+          <w:t>https://modernnexus.com/multicolor-monolith-october-2020-metagame-update/</w:t>
+        </w:r>
+      </w:hyperlink>
+    </w:p>
+  </w:footnote>
+  <w:footnote w:id="12">
+    <w:p>
+      <w:pPr>
+        <w:pStyle w:val="Notedebasdepage"/>
+      </w:pPr>
+      <w:r>
+        <w:rPr>
+          <w:rStyle w:val="Appelnotedebasdep"/>
+        </w:rPr>
+        <w:footnoteRef/>
+      </w:r>
+      <w:r>
+        <w:t xml:space="preserve"> Idée tirée de : </w:t>
+      </w:r>
+      <w:hyperlink r:id="rId15" w:history="1">
+        <w:r>
+          <w:rPr>
+            <w:rStyle w:val="Lienhypertexte"/>
+          </w:rPr>
+          <w:t>https://modernnexus.com/multicolor-monolith-october-2020-metagame-update/</w:t>
         </w:r>
       </w:hyperlink>
       <w:r>
@@ -4116,6 +6829,28 @@
       <w:szCs w:val="26"/>
     </w:rPr>
   </w:style>
+  <w:style w:type="paragraph" w:styleId="Titre3">
+    <w:name w:val="heading 3"/>
+    <w:basedOn w:val="Normal"/>
+    <w:next w:val="Normal"/>
+    <w:link w:val="Titre3Car"/>
+    <w:uiPriority w:val="9"/>
+    <w:unhideWhenUsed/>
+    <w:qFormat/>
+    <w:rsid w:val="00886A02"/>
+    <w:pPr>
+      <w:keepNext/>
+      <w:keepLines/>
+      <w:spacing w:before="40" w:after="0"/>
+      <w:outlineLvl w:val="2"/>
+    </w:pPr>
+    <w:rPr>
+      <w:rFonts w:asciiTheme="majorHAnsi" w:eastAsiaTheme="majorEastAsia" w:hAnsiTheme="majorHAnsi" w:cstheme="majorBidi"/>
+      <w:color w:val="1F3763" w:themeColor="accent1" w:themeShade="7F"/>
+      <w:sz w:val="24"/>
+      <w:szCs w:val="24"/>
+    </w:rPr>
+  </w:style>
   <w:style w:type="character" w:default="1" w:styleId="Policepardfaut">
     <w:name w:val="Default Paragraph Font"/>
     <w:uiPriority w:val="1"/>
@@ -4361,6 +7096,19 @@
       <w:spacing w:after="100"/>
       <w:ind w:left="220"/>
     </w:pPr>
+  </w:style>
+  <w:style w:type="character" w:customStyle="1" w:styleId="Titre3Car">
+    <w:name w:val="Titre 3 Car"/>
+    <w:basedOn w:val="Policepardfaut"/>
+    <w:link w:val="Titre3"/>
+    <w:uiPriority w:val="9"/>
+    <w:rsid w:val="00886A02"/>
+    <w:rPr>
+      <w:rFonts w:asciiTheme="majorHAnsi" w:eastAsiaTheme="majorEastAsia" w:hAnsiTheme="majorHAnsi" w:cstheme="majorBidi"/>
+      <w:color w:val="1F3763" w:themeColor="accent1" w:themeShade="7F"/>
+      <w:sz w:val="24"/>
+      <w:szCs w:val="24"/>
+    </w:rPr>
   </w:style>
 </w:styles>
 </file>

</xml_diff>

<commit_message>
Only multivariate analysis left to run and report
</commit_message>
<xml_diff>
--- a/Rapport_UBS_Cours de Programmation et Traitement Statistique des Données.docx
+++ b/Rapport_UBS_Cours de Programmation et Traitement Statistique des Données.docx
@@ -4704,14 +4704,38 @@
     <w:p>
       <w:pPr>
         <w:jc w:val="both"/>
+      </w:pPr>
+      <w:r>
+        <w:t>De plus, cette observation prend aussi en compte la présence des archétypes dans les données, car la largeur des intervalles de confiance dépend directement de cette présence (entraînant un nombre plus élevé d’observations pour chaque archétype). En particulier, c’est la présence basée sur le nombre de matchs joués dans les données qui aura un impact direct sur cet intervalle, d’où une fois de plus le choix de cette variable comme référentiel pour la présence.</w:t>
+      </w:r>
+    </w:p>
+    <w:p>
+      <w:pPr>
+        <w:jc w:val="both"/>
+      </w:pPr>
+    </w:p>
+    <w:p>
+      <w:pPr>
+        <w:pStyle w:val="Titre2"/>
+      </w:pPr>
+      <w:r>
+        <w:t>I</w:t>
+      </w:r>
+      <w:r>
+        <w:t>I</w:t>
+      </w:r>
+      <w:r>
+        <w:t>.3 – Choix d’un deck et optimisation de la liste</w:t>
+      </w:r>
+    </w:p>
+    <w:p>
+      <w:pPr>
+        <w:jc w:val="both"/>
         <w:rPr>
           <w:sz w:val="32"/>
           <w:szCs w:val="32"/>
         </w:rPr>
       </w:pPr>
-      <w:r>
-        <w:t>De plus, cette observation prend aussi en compte la présence des archétypes dans les données, car la largeur des intervalles de confiance dépend directement de cette présence (entraînant un nombre plus élevé d’observations pour chaque archétype). En particulier, c’est la présence basée sur le nombre de matchs joués dans les données qui aura un impact direct sur cet intervalle, d’où une fois de plus le choix de cette variable comme référentiel pour la présence.</w:t>
-      </w:r>
       <w:r>
         <w:br w:type="page"/>
       </w:r>
@@ -5433,6 +5457,24 @@
       </w:r>
       <w:r>
         <w:t>, pour 108 archétypes exacts (37 super archétypes) ayant joués 10457 rondes, soit une longueur moyenne de 6.3 rondes par événement.</w:t>
+      </w:r>
+    </w:p>
+    <w:p>
+      <w:pPr>
+        <w:jc w:val="both"/>
+      </w:pPr>
+      <w:r>
+        <w:t xml:space="preserve">Le code du fichier </w:t>
+      </w:r>
+      <w:r>
+        <w:rPr>
+          <w:i/>
+          <w:iCs/>
+        </w:rPr>
+        <w:t>MTGO_comp_results_analysis-6-RESULTS-GENERATION.R</w:t>
+      </w:r>
+      <w:r>
+        <w:t xml:space="preserve"> correspond à l’avancement dans cette partie, il peut être exécuté en parallèle de la lecture.</w:t>
       </w:r>
     </w:p>
     <w:p/>
@@ -5797,10 +5839,10 @@
         </w:rPr>
         <w:lastRenderedPageBreak/>
         <w:drawing>
-          <wp:anchor distT="0" distB="0" distL="114300" distR="114300" simplePos="0" relativeHeight="251676672" behindDoc="0" locked="0" layoutInCell="1" allowOverlap="1" wp14:anchorId="38C27D09" wp14:editId="7C186FE1">
+          <wp:anchor distT="0" distB="0" distL="114300" distR="114300" simplePos="0" relativeHeight="251676672" behindDoc="0" locked="0" layoutInCell="1" allowOverlap="1" wp14:anchorId="38C27D09" wp14:editId="37CA6D4F">
             <wp:simplePos x="0" y="0"/>
             <wp:positionH relativeFrom="margin">
-              <wp:posOffset>195580</wp:posOffset>
+              <wp:posOffset>262255</wp:posOffset>
             </wp:positionH>
             <wp:positionV relativeFrom="paragraph">
               <wp:posOffset>0</wp:posOffset>
@@ -6027,10 +6069,10 @@
           <w:noProof/>
         </w:rPr>
         <w:drawing>
-          <wp:inline distT="0" distB="0" distL="0" distR="0" wp14:anchorId="5BF9C957" wp14:editId="20C47A94">
-            <wp:extent cx="5760720" cy="3088005"/>
-            <wp:effectExtent l="0" t="0" r="0" b="0"/>
-            <wp:docPr id="28" name="Image 28"/>
+          <wp:inline distT="0" distB="0" distL="0" distR="0" wp14:anchorId="40352818" wp14:editId="5625A18F">
+            <wp:extent cx="5760720" cy="3041650"/>
+            <wp:effectExtent l="0" t="0" r="0" b="6350"/>
+            <wp:docPr id="30" name="Image 30"/>
             <wp:cNvGraphicFramePr>
               <a:graphicFrameLocks xmlns:a="http://schemas.openxmlformats.org/drawingml/2006/main" noChangeAspect="1"/>
             </wp:cNvGraphicFramePr>
@@ -6050,7 +6092,7 @@
                   <pic:spPr>
                     <a:xfrm>
                       <a:off x="0" y="0"/>
-                      <a:ext cx="5760720" cy="3088005"/>
+                      <a:ext cx="5760720" cy="3041650"/>
                     </a:xfrm>
                     <a:prstGeom prst="rect">
                       <a:avLst/>
@@ -6183,31 +6225,81 @@
         <w:t>Cependant, via ces deux indicateurs, WURG Control semble vraiment se démarquer. Voyons à quel point cela se confirme en travaillant sur des indicateurs les combinant.</w:t>
       </w:r>
     </w:p>
+    <w:p>
+      <w:pPr>
+        <w:pStyle w:val="Titre2"/>
+      </w:pPr>
+      <w:r>
+        <w:lastRenderedPageBreak/>
+        <w:t>IV.2 – Analyse de la combinaison des indicateurs</w:t>
+      </w:r>
+    </w:p>
     <w:p/>
     <w:p>
       <w:pPr>
-        <w:pStyle w:val="Titre2"/>
-      </w:pPr>
-      <w:r>
-        <w:t>IV.2 – Analyse de la combinaison des indicateurs</w:t>
-      </w:r>
-    </w:p>
-    <w:p/>
-    <w:p>
+        <w:ind w:firstLine="708"/>
+      </w:pPr>
       <w:r>
         <w:t>Dans cette partie, nous souhaitons combiner les deux indicateurs précédents afin d’en fournir de nouveaux. Une certaine indépendance sera donc attendue.</w:t>
       </w:r>
-    </w:p>
-    <w:p>
+      <w:r>
+        <w:t xml:space="preserve"> </w:t>
+      </w:r>
+    </w:p>
+    <w:p>
+      <w:pPr>
+        <w:jc w:val="both"/>
+      </w:pPr>
+      <w:r>
+        <w:t xml:space="preserve">Pour rappel, ces deux indicateurs sont </w:t>
+      </w:r>
+      <w:r>
+        <w:t xml:space="preserve">le </w:t>
+      </w:r>
+      <w:proofErr w:type="spellStart"/>
+      <w:r>
+        <w:t>winrate</w:t>
+      </w:r>
+      <w:proofErr w:type="spellEnd"/>
+      <w:r>
+        <w:t xml:space="preserve"> et le nombre de matches</w:t>
+      </w:r>
+      <w:r>
+        <w:t>. En temps normal, il ne serait pas forcément évident qu’il puisse y avoir une corrélation importante entre ces deux variables (bien que les decks qui atteignent les top8 ont un peu plus de matches que les autres).</w:t>
+      </w:r>
+      <w:r>
+        <w:t xml:space="preserve">  Cependant, les données dont nous disposons souffrent d’un biais des survivants comme nous l’avons mentionné, il semble donc d’autant plus important de vérifier l’absence de corrélation entre ces deux indicateurs avant de continuer. S’il y avait corrélation, on aurait pu se contenter d’en utiliser un seul. Toutefois, les différences que nous avons pu observer entre les deux indicateurs semblent indiquer que ces deux indicateurs sont assez décorrélés.</w:t>
+      </w:r>
+    </w:p>
+    <w:p>
+      <w:pPr>
+        <w:jc w:val="both"/>
+      </w:pPr>
       <w:r>
         <w:rPr>
           <w:noProof/>
         </w:rPr>
         <w:drawing>
-          <wp:inline distT="0" distB="0" distL="0" distR="0" wp14:anchorId="3273BF6C" wp14:editId="04874B0F">
-            <wp:extent cx="5760720" cy="1564640"/>
-            <wp:effectExtent l="0" t="0" r="0" b="0"/>
-            <wp:docPr id="29" name="Image 29"/>
+          <wp:anchor distT="0" distB="0" distL="114300" distR="114300" simplePos="0" relativeHeight="251679744" behindDoc="0" locked="0" layoutInCell="1" allowOverlap="1" wp14:anchorId="2CE1E9E1" wp14:editId="2E3D5AA6">
+            <wp:simplePos x="0" y="0"/>
+            <wp:positionH relativeFrom="margin">
+              <wp:align>right</wp:align>
+            </wp:positionH>
+            <wp:positionV relativeFrom="paragraph">
+              <wp:posOffset>709295</wp:posOffset>
+            </wp:positionV>
+            <wp:extent cx="5760720" cy="1744345"/>
+            <wp:effectExtent l="0" t="0" r="0" b="8255"/>
+            <wp:wrapThrough wrapText="bothSides">
+              <wp:wrapPolygon edited="0">
+                <wp:start x="0" y="0"/>
+                <wp:lineTo x="0" y="21466"/>
+                <wp:lineTo x="21500" y="21466"/>
+                <wp:lineTo x="21500" y="0"/>
+                <wp:lineTo x="0" y="0"/>
+              </wp:wrapPolygon>
+            </wp:wrapThrough>
+            <wp:docPr id="34" name="Image 34"/>
             <wp:cNvGraphicFramePr>
               <a:graphicFrameLocks xmlns:a="http://schemas.openxmlformats.org/drawingml/2006/main" noChangeAspect="1"/>
             </wp:cNvGraphicFramePr>
@@ -6219,7 +6311,13 @@
                     <pic:cNvPicPr/>
                   </pic:nvPicPr>
                   <pic:blipFill>
-                    <a:blip r:embed="rId24"/>
+                    <a:blip r:embed="rId24">
+                      <a:extLst>
+                        <a:ext uri="{28A0092B-C50C-407E-A947-70E740481C1C}">
+                          <a14:useLocalDpi xmlns:a14="http://schemas.microsoft.com/office/drawing/2010/main" val="0"/>
+                        </a:ext>
+                      </a:extLst>
+                    </a:blip>
                     <a:stretch>
                       <a:fillRect/>
                     </a:stretch>
@@ -6227,7 +6325,7 @@
                   <pic:spPr>
                     <a:xfrm>
                       <a:off x="0" y="0"/>
-                      <a:ext cx="5760720" cy="1564640"/>
+                      <a:ext cx="5760720" cy="1744345"/>
                     </a:xfrm>
                     <a:prstGeom prst="rect">
                       <a:avLst/>
@@ -6236,94 +6334,80 @@
                 </pic:pic>
               </a:graphicData>
             </a:graphic>
-          </wp:inline>
+          </wp:anchor>
         </w:drawing>
       </w:r>
-    </w:p>
-    <w:p/>
-    <w:p/>
-    <w:p>
-      <w:pPr>
-        <w:pStyle w:val="Titre3"/>
-        <w:ind w:firstLine="708"/>
-      </w:pPr>
-      <w:r>
-        <w:t>IV.2.A - Compilation 1 : analyse graphique</w:t>
-      </w:r>
-    </w:p>
-    <w:p/>
-    <w:p>
-      <w:pPr>
-        <w:pStyle w:val="Titre3"/>
-        <w:ind w:firstLine="708"/>
-      </w:pPr>
-      <w:r>
-        <w:t>IV.2.B - Compilation 2 : combinaison linéaire des indicateurs</w:t>
-      </w:r>
-    </w:p>
-    <w:p/>
-    <w:p>
-      <w:pPr>
-        <w:pStyle w:val="Titre3"/>
-        <w:ind w:firstLine="708"/>
-      </w:pPr>
-      <w:r>
-        <w:t xml:space="preserve">IV.2.C - Compilation 3 : la borne inférieure de l’intervalle de confiance sur les </w:t>
-      </w:r>
-      <w:proofErr w:type="spellStart"/>
-      <w:r>
-        <w:t>winrates</w:t>
-      </w:r>
-      <w:proofErr w:type="spellEnd"/>
-    </w:p>
-    <w:p/>
-    <w:p/>
-    <w:p/>
-    <w:p/>
-    <w:p/>
-    <w:p/>
-    <w:p/>
-    <w:p/>
-    <w:p/>
-    <w:p/>
-    <w:p/>
-    <w:p/>
-    <w:p>
-      <w:pPr>
-        <w:pStyle w:val="Titre2"/>
-      </w:pPr>
-      <w:bookmarkStart w:id="13" w:name="_Toc59358934"/>
-      <w:r>
-        <w:lastRenderedPageBreak/>
-        <w:t>IV.1</w:t>
-      </w:r>
-      <w:r>
-        <w:t xml:space="preserve"> –</w:t>
-      </w:r>
-      <w:r>
-        <w:t xml:space="preserve"> Indicateur</w:t>
-      </w:r>
-      <w:r>
-        <w:t xml:space="preserve"> </w:t>
-      </w:r>
-      <w:r>
-        <w:t>0</w:t>
-      </w:r>
-      <w:bookmarkEnd w:id="13"/>
-    </w:p>
-    <w:p>
-      <w:pPr>
-        <w:jc w:val="center"/>
-      </w:pPr>
+      <w:r>
+        <w:t xml:space="preserve">On peut vérifier ceci via un test de corrélation. </w:t>
+      </w:r>
+      <w:r>
+        <w:t xml:space="preserve">Afin de comparer les variables fournis par les indicateurs précédents on </w:t>
+      </w:r>
+      <w:r>
+        <w:t xml:space="preserve">commencera par </w:t>
+      </w:r>
+      <w:r>
+        <w:t>diviser chaque nombre de matches par le maximu</w:t>
+      </w:r>
+      <w:r>
+        <w:t>m</w:t>
+      </w:r>
+      <w:r>
+        <w:t xml:space="preserve"> de</w:t>
+      </w:r>
+      <w:r>
+        <w:t>s</w:t>
+      </w:r>
+      <w:r>
+        <w:t xml:space="preserve"> nombre</w:t>
+      </w:r>
+      <w:r>
+        <w:t>s</w:t>
+      </w:r>
+      <w:r>
+        <w:t xml:space="preserve"> de matches afin d</w:t>
+      </w:r>
+      <w:r>
+        <w:t>’avoir des valeurs contenues entre 0 et 1 chaque fois.</w:t>
+      </w:r>
+    </w:p>
+    <w:p>
+      <w:pPr>
+        <w:jc w:val="both"/>
+      </w:pPr>
+    </w:p>
+    <w:p>
+      <w:pPr>
+        <w:jc w:val="both"/>
+      </w:pPr>
+      <w:r>
+        <w:t xml:space="preserve">On peut vérifier </w:t>
+      </w:r>
+      <w:r>
+        <w:t>ces résultats</w:t>
+      </w:r>
+      <w:r>
+        <w:t xml:space="preserve"> via une autre méthode, dans laquelle on vérifiera que la division par le maximum des nombres de matches n’est pas nécessaire en pratique ici : une régression bivariée.</w:t>
+      </w:r>
+    </w:p>
+    <w:p>
       <w:r>
         <w:rPr>
           <w:noProof/>
         </w:rPr>
         <w:drawing>
-          <wp:inline distT="0" distB="0" distL="0" distR="0" wp14:anchorId="759A5B9B" wp14:editId="53F044C2">
-            <wp:extent cx="4675333" cy="4029075"/>
-            <wp:effectExtent l="133350" t="114300" r="125730" b="161925"/>
-            <wp:docPr id="4" name="Image 4"/>
+          <wp:anchor distT="0" distB="0" distL="114300" distR="114300" simplePos="0" relativeHeight="251680768" behindDoc="0" locked="0" layoutInCell="1" allowOverlap="1" wp14:anchorId="39313BF5" wp14:editId="14040E28">
+            <wp:simplePos x="0" y="0"/>
+            <wp:positionH relativeFrom="margin">
+              <wp:posOffset>629920</wp:posOffset>
+            </wp:positionH>
+            <wp:positionV relativeFrom="paragraph">
+              <wp:posOffset>316230</wp:posOffset>
+            </wp:positionV>
+            <wp:extent cx="4501515" cy="2447290"/>
+            <wp:effectExtent l="0" t="0" r="0" b="0"/>
+            <wp:wrapTopAndBottom/>
+            <wp:docPr id="35" name="Image 35"/>
             <wp:cNvGraphicFramePr>
               <a:graphicFrameLocks xmlns:a="http://schemas.openxmlformats.org/drawingml/2006/main" noChangeAspect="1"/>
             </wp:cNvGraphicFramePr>
@@ -6335,7 +6419,13 @@
                     <pic:cNvPicPr/>
                   </pic:nvPicPr>
                   <pic:blipFill>
-                    <a:blip r:embed="rId25"/>
+                    <a:blip r:embed="rId25">
+                      <a:extLst>
+                        <a:ext uri="{28A0092B-C50C-407E-A947-70E740481C1C}">
+                          <a14:useLocalDpi xmlns:a14="http://schemas.microsoft.com/office/drawing/2010/main" val="0"/>
+                        </a:ext>
+                      </a:extLst>
+                    </a:blip>
                     <a:stretch>
                       <a:fillRect/>
                     </a:stretch>
@@ -6343,63 +6433,70 @@
                   <pic:spPr>
                     <a:xfrm>
                       <a:off x="0" y="0"/>
-                      <a:ext cx="4687795" cy="4039815"/>
+                      <a:ext cx="4501515" cy="2447290"/>
                     </a:xfrm>
                     <a:prstGeom prst="rect">
                       <a:avLst/>
                     </a:prstGeom>
-                    <a:solidFill>
-                      <a:srgbClr val="FFFFFF">
-                        <a:shade val="85000"/>
-                      </a:srgbClr>
-                    </a:solidFill>
-                    <a:ln w="88900" cap="sq">
-                      <a:solidFill>
-                        <a:srgbClr val="FFFFFF"/>
-                      </a:solidFill>
-                      <a:miter lim="800000"/>
-                    </a:ln>
-                    <a:effectLst>
-                      <a:outerShdw blurRad="55000" dist="18000" dir="5400000" algn="tl" rotWithShape="0">
-                        <a:srgbClr val="000000">
-                          <a:alpha val="40000"/>
-                        </a:srgbClr>
-                      </a:outerShdw>
-                    </a:effectLst>
-                    <a:scene3d>
-                      <a:camera prst="orthographicFront"/>
-                      <a:lightRig rig="twoPt" dir="t">
-                        <a:rot lat="0" lon="0" rev="7200000"/>
-                      </a:lightRig>
-                    </a:scene3d>
-                    <a:sp3d>
-                      <a:bevelT w="25400" h="19050"/>
-                      <a:contourClr>
-                        <a:srgbClr val="FFFFFF"/>
-                      </a:contourClr>
-                    </a:sp3d>
                   </pic:spPr>
                 </pic:pic>
               </a:graphicData>
             </a:graphic>
-          </wp:inline>
+            <wp14:sizeRelH relativeFrom="margin">
+              <wp14:pctWidth>0</wp14:pctWidth>
+            </wp14:sizeRelH>
+            <wp14:sizeRelV relativeFrom="margin">
+              <wp14:pctHeight>0</wp14:pctHeight>
+            </wp14:sizeRelV>
+          </wp:anchor>
         </w:drawing>
       </w:r>
     </w:p>
     <w:p>
-      <w:pPr>
-        <w:jc w:val="center"/>
-      </w:pPr>
+      <w:r>
+        <w:lastRenderedPageBreak/>
+        <w:t>En particulier, on observe que les p-value sont égales, de valeur 0.1658, supérieure à 0.1, indiquant l’absence de corrélation entre les deux variables.</w:t>
+      </w:r>
+    </w:p>
+    <w:p>
+      <w:r>
+        <w:t>De même, les degrés de liberté sont au nombre de 106 dans les deux variables, alors qu’on dispose de 108 observations, on aurait donc pratiquement un modèle saturé.</w:t>
+      </w:r>
+    </w:p>
+    <w:p>
+      <w:r>
+        <w:t>Dans le test de corrélation, on observe que 0 est inclus dans l’intervalle de confiance à 95%.</w:t>
+      </w:r>
+    </w:p>
+    <w:p>
+      <w:r>
+        <w:t xml:space="preserve">Enfin, les R² sont très faibles dans la régression, la valeur 0.01804 indiquant que moins de 2% du </w:t>
+      </w:r>
+      <w:proofErr w:type="spellStart"/>
+      <w:r>
+        <w:t>winrate</w:t>
+      </w:r>
+      <w:proofErr w:type="spellEnd"/>
+      <w:r>
+        <w:t xml:space="preserve"> est expliqué par le nombre de matches joués.</w:t>
+      </w:r>
+    </w:p>
+    <w:p>
+      <w:r>
+        <w:t>La seule répartition des points suffit graphiquement à vérifier que tout corrélation semble à proscrire :</w:t>
+      </w:r>
+    </w:p>
+    <w:p/>
+    <w:p>
       <w:r>
         <w:rPr>
           <w:noProof/>
         </w:rPr>
-        <w:lastRenderedPageBreak/>
         <w:drawing>
-          <wp:inline distT="0" distB="0" distL="0" distR="0" wp14:anchorId="169CC15C" wp14:editId="21C06E6D">
-            <wp:extent cx="5760720" cy="4562475"/>
-            <wp:effectExtent l="95250" t="57150" r="106680" b="104775"/>
-            <wp:docPr id="16" name="Image 16"/>
+          <wp:inline distT="0" distB="0" distL="0" distR="0" wp14:anchorId="4356167B" wp14:editId="51F45678">
+            <wp:extent cx="5760720" cy="3025775"/>
+            <wp:effectExtent l="0" t="0" r="0" b="3175"/>
+            <wp:docPr id="44" name="Image 44"/>
             <wp:cNvGraphicFramePr>
               <a:graphicFrameLocks xmlns:a="http://schemas.openxmlformats.org/drawingml/2006/main" noChangeAspect="1"/>
             </wp:cNvGraphicFramePr>
@@ -6407,60 +6504,23 @@
               <a:graphicData uri="http://schemas.openxmlformats.org/drawingml/2006/picture">
                 <pic:pic xmlns:pic="http://schemas.openxmlformats.org/drawingml/2006/picture">
                   <pic:nvPicPr>
-                    <pic:cNvPr id="0" name="Picture 1"/>
-                    <pic:cNvPicPr>
-                      <a:picLocks noChangeAspect="1" noChangeArrowheads="1"/>
-                    </pic:cNvPicPr>
+                    <pic:cNvPr id="1" name=""/>
+                    <pic:cNvPicPr/>
                   </pic:nvPicPr>
                   <pic:blipFill>
-                    <a:blip r:embed="rId26">
-                      <a:extLst>
-                        <a:ext uri="{28A0092B-C50C-407E-A947-70E740481C1C}">
-                          <a14:useLocalDpi xmlns:a14="http://schemas.microsoft.com/office/drawing/2010/main" val="0"/>
-                        </a:ext>
-                      </a:extLst>
-                    </a:blip>
-                    <a:srcRect/>
+                    <a:blip r:embed="rId26"/>
                     <a:stretch>
                       <a:fillRect/>
                     </a:stretch>
                   </pic:blipFill>
-                  <pic:spPr bwMode="auto">
+                  <pic:spPr>
                     <a:xfrm>
                       <a:off x="0" y="0"/>
-                      <a:ext cx="5760720" cy="4562475"/>
+                      <a:ext cx="5760720" cy="3025775"/>
                     </a:xfrm>
                     <a:prstGeom prst="rect">
                       <a:avLst/>
                     </a:prstGeom>
-                    <a:solidFill>
-                      <a:srgbClr val="FFFFFF">
-                        <a:shade val="85000"/>
-                      </a:srgbClr>
-                    </a:solidFill>
-                    <a:ln w="88900" cap="sq">
-                      <a:noFill/>
-                      <a:miter lim="800000"/>
-                    </a:ln>
-                    <a:effectLst>
-                      <a:outerShdw blurRad="55000" dist="18000" dir="5400000" algn="tl" rotWithShape="0">
-                        <a:srgbClr val="000000">
-                          <a:alpha val="40000"/>
-                        </a:srgbClr>
-                      </a:outerShdw>
-                    </a:effectLst>
-                    <a:scene3d>
-                      <a:camera prst="orthographicFront"/>
-                      <a:lightRig rig="twoPt" dir="t">
-                        <a:rot lat="0" lon="0" rev="7200000"/>
-                      </a:lightRig>
-                    </a:scene3d>
-                    <a:sp3d>
-                      <a:bevelT w="25400" h="19050"/>
-                      <a:contourClr>
-                        <a:srgbClr val="FFFFFF"/>
-                      </a:contourClr>
-                    </a:sp3d>
                   </pic:spPr>
                 </pic:pic>
               </a:graphicData>
@@ -6470,16 +6530,99 @@
       </w:r>
     </w:p>
     <w:p>
+      <w:pPr>
+        <w:jc w:val="both"/>
+      </w:pPr>
+      <w:r>
+        <w:tab/>
+        <w:t xml:space="preserve">On peut cependant imaginer une gaussienne être tracée, ce qui indiquerait une répartition aléatoire suivant une loi normale du nombre de matches joués en fonction du </w:t>
+      </w:r>
+      <w:proofErr w:type="spellStart"/>
+      <w:r>
+        <w:t>winrate</w:t>
+      </w:r>
+      <w:proofErr w:type="spellEnd"/>
+      <w:r>
+        <w:t xml:space="preserve">. En particulier, les decks les plus joués semblent avoir un </w:t>
+      </w:r>
+      <w:proofErr w:type="spellStart"/>
+      <w:r>
+        <w:t>winrate</w:t>
+      </w:r>
+      <w:proofErr w:type="spellEnd"/>
+      <w:r>
+        <w:t xml:space="preserve"> très proche de la moyenne des données.</w:t>
+      </w:r>
+    </w:p>
+    <w:p>
+      <w:pPr>
+        <w:jc w:val="both"/>
+      </w:pPr>
+      <w:r>
+        <w:t xml:space="preserve">Du fait de la taille des données limitée, ceci sera pour l’instant en majorité expliqué par les intervalles de confiance larges qui règnent sur les </w:t>
+      </w:r>
+      <w:proofErr w:type="spellStart"/>
+      <w:r>
+        <w:t>winrates</w:t>
+      </w:r>
+      <w:proofErr w:type="spellEnd"/>
+      <w:r>
+        <w:t>.</w:t>
+      </w:r>
+    </w:p>
+    <w:p>
+      <w:pPr>
+        <w:ind w:firstLine="708"/>
+        <w:jc w:val="both"/>
+      </w:pPr>
+      <w:r>
+        <w:t>Finalement, l</w:t>
+      </w:r>
+      <w:r>
+        <w:t>es deux indicateurs ne semblant pas corrélés, il est donc pertinent de les combiner pour en créer d’autres !</w:t>
+      </w:r>
+    </w:p>
+    <w:p/>
+    <w:p>
+      <w:pPr>
+        <w:rPr>
+          <w:rFonts w:asciiTheme="majorHAnsi" w:eastAsiaTheme="majorEastAsia" w:hAnsiTheme="majorHAnsi" w:cstheme="majorBidi"/>
+          <w:color w:val="1F3763" w:themeColor="accent1" w:themeShade="7F"/>
+          <w:sz w:val="24"/>
+          <w:szCs w:val="24"/>
+        </w:rPr>
+      </w:pPr>
+      <w:r>
+        <w:br w:type="page"/>
+      </w:r>
+    </w:p>
+    <w:p>
+      <w:pPr>
+        <w:pStyle w:val="Titre3"/>
+        <w:ind w:firstLine="708"/>
+      </w:pPr>
+      <w:r>
+        <w:lastRenderedPageBreak/>
+        <w:t>IV.2.A - Compilation 1 : analyse graphique</w:t>
+      </w:r>
+    </w:p>
+    <w:p/>
+    <w:p>
+      <w:r>
+        <w:t>Le graphique suivant étant le seul pouvant à peu près se prêter à la représentation de tous les archétypes à la fois, tentons l’expérience :</w:t>
+      </w:r>
+    </w:p>
+    <w:p/>
+    <w:p>
       <w:r>
         <w:rPr>
           <w:noProof/>
         </w:rPr>
-        <w:lastRenderedPageBreak/>
         <w:drawing>
-          <wp:inline distT="0" distB="0" distL="0" distR="0" wp14:anchorId="5F0B56D1" wp14:editId="64AE22B5">
-            <wp:extent cx="5760720" cy="3042920"/>
-            <wp:effectExtent l="133350" t="114300" r="144780" b="157480"/>
-            <wp:docPr id="8" name="Image 8"/>
+          <wp:inline distT="0" distB="0" distL="0" distR="0" wp14:anchorId="5BAEA6AA" wp14:editId="2768C9CD">
+            <wp:extent cx="5760720" cy="3039745"/>
+            <wp:effectExtent l="0" t="0" r="0" b="8255"/>
+            <wp:docPr id="36" name="Image 36"/>
             <wp:cNvGraphicFramePr>
               <a:graphicFrameLocks xmlns:a="http://schemas.openxmlformats.org/drawingml/2006/main" noChangeAspect="1"/>
             </wp:cNvGraphicFramePr>
@@ -6499,41 +6642,11 @@
                   <pic:spPr>
                     <a:xfrm>
                       <a:off x="0" y="0"/>
-                      <a:ext cx="5760720" cy="3042920"/>
+                      <a:ext cx="5760720" cy="3039745"/>
                     </a:xfrm>
                     <a:prstGeom prst="rect">
                       <a:avLst/>
                     </a:prstGeom>
-                    <a:solidFill>
-                      <a:srgbClr val="FFFFFF">
-                        <a:shade val="85000"/>
-                      </a:srgbClr>
-                    </a:solidFill>
-                    <a:ln w="88900" cap="sq">
-                      <a:solidFill>
-                        <a:srgbClr val="FFFFFF"/>
-                      </a:solidFill>
-                      <a:miter lim="800000"/>
-                    </a:ln>
-                    <a:effectLst>
-                      <a:outerShdw blurRad="55000" dist="18000" dir="5400000" algn="tl" rotWithShape="0">
-                        <a:srgbClr val="000000">
-                          <a:alpha val="40000"/>
-                        </a:srgbClr>
-                      </a:outerShdw>
-                    </a:effectLst>
-                    <a:scene3d>
-                      <a:camera prst="orthographicFront"/>
-                      <a:lightRig rig="twoPt" dir="t">
-                        <a:rot lat="0" lon="0" rev="7200000"/>
-                      </a:lightRig>
-                    </a:scene3d>
-                    <a:sp3d>
-                      <a:bevelT w="25400" h="19050"/>
-                      <a:contourClr>
-                        <a:srgbClr val="FFFFFF"/>
-                      </a:contourClr>
-                    </a:sp3d>
                   </pic:spPr>
                 </pic:pic>
               </a:graphicData>
@@ -6541,18 +6654,94 @@
           </wp:inline>
         </w:drawing>
       </w:r>
-      <w:r>
-        <w:t xml:space="preserve"> </w:t>
-      </w:r>
+    </w:p>
+    <w:p/>
+    <w:p>
+      <w:r>
+        <w:t>Si la lisibilité est limitée pour les archétypes peu présents, fortement collés dans la partie gauche du graphique, on voit cependant correctement les archétypes les plus joués.</w:t>
+      </w:r>
+    </w:p>
+    <w:p>
+      <w:r>
+        <w:t xml:space="preserve">On y représente en abscisse le nombre de matches joués par chaque archétype, et en ordonnées </w:t>
+      </w:r>
+      <w:proofErr w:type="spellStart"/>
+      <w:r>
+        <w:t>winrate</w:t>
+      </w:r>
+      <w:proofErr w:type="spellEnd"/>
+      <w:r>
+        <w:t xml:space="preserve"> moyen. Pour des tests d’esthétiques, et afin de ne pas perdre cette donnée, des cercles </w:t>
+      </w:r>
+      <w:r>
+        <w:t>sont tracés avec un diamètre proportionnel au nombre de joueurs.</w:t>
+      </w:r>
+    </w:p>
+    <w:p>
+      <w:r>
+        <w:t xml:space="preserve">Une fois encore, WURG Control et Shadow </w:t>
+      </w:r>
+      <w:proofErr w:type="spellStart"/>
+      <w:r>
+        <w:t>Prowess</w:t>
+      </w:r>
+      <w:proofErr w:type="spellEnd"/>
+      <w:r>
+        <w:t xml:space="preserve"> semblent être loin devant les autres tant leur présence impacte le résultat</w:t>
+      </w:r>
+      <w:r>
+        <w:t>, tout en étant très serrés</w:t>
+      </w:r>
+      <w:r>
+        <w:t>, et difficiles à départager graphiquement.</w:t>
+      </w:r>
+    </w:p>
+    <w:p>
+      <w:pPr>
+        <w:rPr>
+          <w:rFonts w:asciiTheme="majorHAnsi" w:eastAsiaTheme="majorEastAsia" w:hAnsiTheme="majorHAnsi" w:cstheme="majorBidi"/>
+          <w:color w:val="1F3763" w:themeColor="accent1" w:themeShade="7F"/>
+          <w:sz w:val="24"/>
+          <w:szCs w:val="24"/>
+        </w:rPr>
+      </w:pPr>
+      <w:r>
+        <w:br w:type="page"/>
+      </w:r>
+    </w:p>
+    <w:p>
+      <w:pPr>
+        <w:pStyle w:val="Titre3"/>
+        <w:ind w:firstLine="708"/>
+      </w:pPr>
+      <w:r>
+        <w:lastRenderedPageBreak/>
+        <w:t>IV.2.B - Compilation 2 : combinaison linéaire des indicateurs</w:t>
+      </w:r>
+    </w:p>
+    <w:p/>
+    <w:p>
+      <w:pPr>
+        <w:ind w:firstLine="708"/>
+      </w:pPr>
+      <w:r>
+        <w:t xml:space="preserve">Avec la combinaison linéaire des indicateurs mentionnées précédemment, </w:t>
+      </w:r>
+      <w:r>
+        <w:t xml:space="preserve">on peut tracer le graphe suivant pour les archétypes les plus présents, représentant le nombre de points obtenus via la combinaison linéaire, avec un poids de 1 pour chaque indicateur. </w:t>
+      </w:r>
+    </w:p>
+    <w:p/>
+    <w:p>
       <w:r>
         <w:rPr>
           <w:noProof/>
         </w:rPr>
         <w:drawing>
-          <wp:inline distT="0" distB="0" distL="0" distR="0" wp14:anchorId="56EB874A" wp14:editId="3449C137">
-            <wp:extent cx="5760720" cy="3042920"/>
-            <wp:effectExtent l="0" t="0" r="0" b="5080"/>
-            <wp:docPr id="17" name="Image 17"/>
+          <wp:inline distT="0" distB="0" distL="0" distR="0" wp14:anchorId="1FA9A814" wp14:editId="666103CF">
+            <wp:extent cx="5760720" cy="3045460"/>
+            <wp:effectExtent l="0" t="0" r="0" b="2540"/>
+            <wp:docPr id="40" name="Image 40"/>
             <wp:cNvGraphicFramePr>
               <a:graphicFrameLocks xmlns:a="http://schemas.openxmlformats.org/drawingml/2006/main" noChangeAspect="1"/>
             </wp:cNvGraphicFramePr>
@@ -6560,36 +6749,23 @@
               <a:graphicData uri="http://schemas.openxmlformats.org/drawingml/2006/picture">
                 <pic:pic xmlns:pic="http://schemas.openxmlformats.org/drawingml/2006/picture">
                   <pic:nvPicPr>
-                    <pic:cNvPr id="0" name="Picture 3"/>
-                    <pic:cNvPicPr>
-                      <a:picLocks noChangeAspect="1" noChangeArrowheads="1"/>
-                    </pic:cNvPicPr>
+                    <pic:cNvPr id="1" name=""/>
+                    <pic:cNvPicPr/>
                   </pic:nvPicPr>
                   <pic:blipFill>
-                    <a:blip r:embed="rId28" cstate="print">
-                      <a:extLst>
-                        <a:ext uri="{28A0092B-C50C-407E-A947-70E740481C1C}">
-                          <a14:useLocalDpi xmlns:a14="http://schemas.microsoft.com/office/drawing/2010/main" val="0"/>
-                        </a:ext>
-                      </a:extLst>
-                    </a:blip>
-                    <a:srcRect/>
+                    <a:blip r:embed="rId28"/>
                     <a:stretch>
                       <a:fillRect/>
                     </a:stretch>
                   </pic:blipFill>
-                  <pic:spPr bwMode="auto">
+                  <pic:spPr>
                     <a:xfrm>
                       <a:off x="0" y="0"/>
-                      <a:ext cx="5760720" cy="3042920"/>
+                      <a:ext cx="5760720" cy="3045460"/>
                     </a:xfrm>
                     <a:prstGeom prst="rect">
                       <a:avLst/>
                     </a:prstGeom>
-                    <a:noFill/>
-                    <a:ln>
-                      <a:noFill/>
-                    </a:ln>
                   </pic:spPr>
                 </pic:pic>
               </a:graphicData>
@@ -6600,39 +6776,28 @@
     </w:p>
     <w:p/>
     <w:p>
-      <w:pPr>
-        <w:pStyle w:val="Titre2"/>
-      </w:pPr>
-      <w:bookmarkStart w:id="14" w:name="_Toc59358935"/>
-      <w:r>
-        <w:t>IV.2</w:t>
-      </w:r>
-      <w:r>
-        <w:t xml:space="preserve"> –</w:t>
-      </w:r>
-      <w:r>
-        <w:t xml:space="preserve"> Indicateurs</w:t>
-      </w:r>
-      <w:r>
-        <w:t xml:space="preserve"> </w:t>
-      </w:r>
-      <w:r>
-        <w:t>1 et 1B</w:t>
-      </w:r>
-      <w:bookmarkEnd w:id="14"/>
-    </w:p>
-    <w:p/>
+      <w:r>
+        <w:t xml:space="preserve">Les résultats semblent pratiquement identiques à ceux de l’histogramme de la présence, essayons avec un poids plus élevé pour le </w:t>
+      </w:r>
+      <w:proofErr w:type="spellStart"/>
+      <w:r>
+        <w:t>winrate</w:t>
+      </w:r>
+      <w:proofErr w:type="spellEnd"/>
+      <w:r>
+        <w:t>, comme 2 :</w:t>
+      </w:r>
+    </w:p>
     <w:p>
       <w:r>
         <w:rPr>
           <w:noProof/>
         </w:rPr>
-        <w:lastRenderedPageBreak/>
         <w:drawing>
-          <wp:inline distT="0" distB="0" distL="0" distR="0" wp14:anchorId="17F87580" wp14:editId="04631776">
-            <wp:extent cx="5760720" cy="3093720"/>
-            <wp:effectExtent l="114300" t="114300" r="144780" b="144780"/>
-            <wp:docPr id="10" name="Image 10"/>
+          <wp:inline distT="0" distB="0" distL="0" distR="0" wp14:anchorId="47B3C409" wp14:editId="45FDC90B">
+            <wp:extent cx="5760720" cy="3044190"/>
+            <wp:effectExtent l="0" t="0" r="0" b="3810"/>
+            <wp:docPr id="41" name="Image 41"/>
             <wp:cNvGraphicFramePr>
               <a:graphicFrameLocks xmlns:a="http://schemas.openxmlformats.org/drawingml/2006/main" noChangeAspect="1"/>
             </wp:cNvGraphicFramePr>
@@ -6652,41 +6817,11 @@
                   <pic:spPr>
                     <a:xfrm>
                       <a:off x="0" y="0"/>
-                      <a:ext cx="5760720" cy="3093720"/>
+                      <a:ext cx="5760720" cy="3044190"/>
                     </a:xfrm>
                     <a:prstGeom prst="rect">
                       <a:avLst/>
                     </a:prstGeom>
-                    <a:solidFill>
-                      <a:srgbClr val="FFFFFF">
-                        <a:shade val="85000"/>
-                      </a:srgbClr>
-                    </a:solidFill>
-                    <a:ln w="88900" cap="sq">
-                      <a:solidFill>
-                        <a:srgbClr val="FFFFFF"/>
-                      </a:solidFill>
-                      <a:miter lim="800000"/>
-                    </a:ln>
-                    <a:effectLst>
-                      <a:outerShdw blurRad="55000" dist="18000" dir="5400000" algn="tl" rotWithShape="0">
-                        <a:srgbClr val="000000">
-                          <a:alpha val="40000"/>
-                        </a:srgbClr>
-                      </a:outerShdw>
-                    </a:effectLst>
-                    <a:scene3d>
-                      <a:camera prst="orthographicFront"/>
-                      <a:lightRig rig="twoPt" dir="t">
-                        <a:rot lat="0" lon="0" rev="7200000"/>
-                      </a:lightRig>
-                    </a:scene3d>
-                    <a:sp3d>
-                      <a:bevelT w="25400" h="19050"/>
-                      <a:contourClr>
-                        <a:srgbClr val="FFFFFF"/>
-                      </a:contourClr>
-                    </a:sp3d>
                   </pic:spPr>
                 </pic:pic>
               </a:graphicData>
@@ -6697,94 +6832,33 @@
     </w:p>
     <w:p>
       <w:r>
+        <w:t>On observe des différences de classement chez certains archétypes plus secondaires.</w:t>
+      </w:r>
+    </w:p>
+    <w:p>
+      <w:r>
+        <w:lastRenderedPageBreak/>
+        <w:t xml:space="preserve">Il faut un poids du </w:t>
+      </w:r>
+      <w:proofErr w:type="spellStart"/>
+      <w:r>
+        <w:t>winrate</w:t>
+      </w:r>
+      <w:proofErr w:type="spellEnd"/>
+      <w:r>
+        <w:t xml:space="preserve"> 4 fois plus élevé que celui de la présence pour qu’on observe un changement de classement entre les deux premiers archétypes :</w:t>
+      </w:r>
+    </w:p>
+    <w:p>
+      <w:r>
         <w:rPr>
           <w:noProof/>
         </w:rPr>
         <w:drawing>
-          <wp:inline distT="0" distB="0" distL="0" distR="0" wp14:anchorId="23B75453" wp14:editId="354FFB7E">
-            <wp:extent cx="5760720" cy="3071495"/>
+          <wp:inline distT="0" distB="0" distL="0" distR="0" wp14:anchorId="61A33D82" wp14:editId="01986F5A">
+            <wp:extent cx="5760720" cy="3028950"/>
             <wp:effectExtent l="0" t="0" r="0" b="0"/>
-            <wp:docPr id="18" name="Image 18"/>
-            <wp:cNvGraphicFramePr>
-              <a:graphicFrameLocks xmlns:a="http://schemas.openxmlformats.org/drawingml/2006/main" noChangeAspect="1"/>
-            </wp:cNvGraphicFramePr>
-            <a:graphic xmlns:a="http://schemas.openxmlformats.org/drawingml/2006/main">
-              <a:graphicData uri="http://schemas.openxmlformats.org/drawingml/2006/picture">
-                <pic:pic xmlns:pic="http://schemas.openxmlformats.org/drawingml/2006/picture">
-                  <pic:nvPicPr>
-                    <pic:cNvPr id="0" name="Picture 5"/>
-                    <pic:cNvPicPr>
-                      <a:picLocks noChangeAspect="1" noChangeArrowheads="1"/>
-                    </pic:cNvPicPr>
-                  </pic:nvPicPr>
-                  <pic:blipFill>
-                    <a:blip r:embed="rId30" cstate="print">
-                      <a:extLst>
-                        <a:ext uri="{28A0092B-C50C-407E-A947-70E740481C1C}">
-                          <a14:useLocalDpi xmlns:a14="http://schemas.microsoft.com/office/drawing/2010/main" val="0"/>
-                        </a:ext>
-                      </a:extLst>
-                    </a:blip>
-                    <a:srcRect/>
-                    <a:stretch>
-                      <a:fillRect/>
-                    </a:stretch>
-                  </pic:blipFill>
-                  <pic:spPr bwMode="auto">
-                    <a:xfrm>
-                      <a:off x="0" y="0"/>
-                      <a:ext cx="5760720" cy="3071495"/>
-                    </a:xfrm>
-                    <a:prstGeom prst="rect">
-                      <a:avLst/>
-                    </a:prstGeom>
-                    <a:noFill/>
-                    <a:ln>
-                      <a:noFill/>
-                    </a:ln>
-                  </pic:spPr>
-                </pic:pic>
-              </a:graphicData>
-            </a:graphic>
-          </wp:inline>
-        </w:drawing>
-      </w:r>
-    </w:p>
-    <w:p/>
-    <w:p>
-      <w:pPr>
-        <w:pStyle w:val="Titre2"/>
-      </w:pPr>
-      <w:bookmarkStart w:id="15" w:name="_Toc59358936"/>
-      <w:r>
-        <w:t>IV.</w:t>
-      </w:r>
-      <w:r>
-        <w:t>3 –</w:t>
-      </w:r>
-      <w:r>
-        <w:t xml:space="preserve"> Indicateurs</w:t>
-      </w:r>
-      <w:r>
-        <w:t xml:space="preserve"> </w:t>
-      </w:r>
-      <w:r>
-        <w:t>2 et 2B</w:t>
-      </w:r>
-      <w:bookmarkEnd w:id="15"/>
-    </w:p>
-    <w:p/>
-    <w:p>
-      <w:r>
-        <w:rPr>
-          <w:noProof/>
-        </w:rPr>
-        <w:lastRenderedPageBreak/>
-        <w:drawing>
-          <wp:inline distT="0" distB="0" distL="0" distR="0" wp14:anchorId="641FDC81" wp14:editId="53A7CD42">
-            <wp:extent cx="5760720" cy="3081655"/>
-            <wp:effectExtent l="133350" t="114300" r="144780" b="156845"/>
-            <wp:docPr id="11" name="Image 11"/>
+            <wp:docPr id="42" name="Image 42"/>
             <wp:cNvGraphicFramePr>
               <a:graphicFrameLocks xmlns:a="http://schemas.openxmlformats.org/drawingml/2006/main" noChangeAspect="1"/>
             </wp:cNvGraphicFramePr>
@@ -6796,7 +6870,7 @@
                     <pic:cNvPicPr/>
                   </pic:nvPicPr>
                   <pic:blipFill>
-                    <a:blip r:embed="rId31"/>
+                    <a:blip r:embed="rId30"/>
                     <a:stretch>
                       <a:fillRect/>
                     </a:stretch>
@@ -6804,41 +6878,11 @@
                   <pic:spPr>
                     <a:xfrm>
                       <a:off x="0" y="0"/>
-                      <a:ext cx="5760720" cy="3081655"/>
+                      <a:ext cx="5760720" cy="3028950"/>
                     </a:xfrm>
                     <a:prstGeom prst="rect">
                       <a:avLst/>
                     </a:prstGeom>
-                    <a:solidFill>
-                      <a:srgbClr val="FFFFFF">
-                        <a:shade val="85000"/>
-                      </a:srgbClr>
-                    </a:solidFill>
-                    <a:ln w="88900" cap="sq">
-                      <a:solidFill>
-                        <a:srgbClr val="FFFFFF"/>
-                      </a:solidFill>
-                      <a:miter lim="800000"/>
-                    </a:ln>
-                    <a:effectLst>
-                      <a:outerShdw blurRad="55000" dist="18000" dir="5400000" algn="tl" rotWithShape="0">
-                        <a:srgbClr val="000000">
-                          <a:alpha val="40000"/>
-                        </a:srgbClr>
-                      </a:outerShdw>
-                    </a:effectLst>
-                    <a:scene3d>
-                      <a:camera prst="orthographicFront"/>
-                      <a:lightRig rig="twoPt" dir="t">
-                        <a:rot lat="0" lon="0" rev="7200000"/>
-                      </a:lightRig>
-                    </a:scene3d>
-                    <a:sp3d>
-                      <a:bevelT w="25400" h="19050"/>
-                      <a:contourClr>
-                        <a:srgbClr val="FFFFFF"/>
-                      </a:contourClr>
-                    </a:sp3d>
                   </pic:spPr>
                 </pic:pic>
               </a:graphicData>
@@ -6847,91 +6891,62 @@
         </w:drawing>
       </w:r>
     </w:p>
+    <w:p/>
+    <w:p>
+      <w:r>
+        <w:t xml:space="preserve">Cet indicateur semble donc indiquer que Shadow </w:t>
+      </w:r>
+      <w:proofErr w:type="spellStart"/>
+      <w:r>
+        <w:t>Prowess</w:t>
+      </w:r>
+      <w:proofErr w:type="spellEnd"/>
+      <w:r>
+        <w:t xml:space="preserve"> est légèrement plus intéressant que WURG Control.</w:t>
+      </w:r>
+    </w:p>
+    <w:p/>
+    <w:p>
+      <w:pPr>
+        <w:pStyle w:val="Titre3"/>
+        <w:ind w:firstLine="708"/>
+      </w:pPr>
+      <w:r>
+        <w:t xml:space="preserve">IV.2.C - Compilation 3 : la borne inférieure de l’intervalle de confiance sur les </w:t>
+      </w:r>
+      <w:proofErr w:type="spellStart"/>
+      <w:r>
+        <w:t>winrates</w:t>
+      </w:r>
+      <w:proofErr w:type="spellEnd"/>
+    </w:p>
+    <w:p/>
     <w:p>
       <w:r>
         <w:rPr>
           <w:noProof/>
         </w:rPr>
         <w:drawing>
-          <wp:inline distT="0" distB="0" distL="0" distR="0" wp14:anchorId="32998B8D" wp14:editId="44BA2C87">
-            <wp:extent cx="5760720" cy="3039745"/>
-            <wp:effectExtent l="0" t="0" r="0" b="8255"/>
-            <wp:docPr id="19" name="Image 19"/>
-            <wp:cNvGraphicFramePr>
-              <a:graphicFrameLocks xmlns:a="http://schemas.openxmlformats.org/drawingml/2006/main" noChangeAspect="1"/>
-            </wp:cNvGraphicFramePr>
-            <a:graphic xmlns:a="http://schemas.openxmlformats.org/drawingml/2006/main">
-              <a:graphicData uri="http://schemas.openxmlformats.org/drawingml/2006/picture">
-                <pic:pic xmlns:pic="http://schemas.openxmlformats.org/drawingml/2006/picture">
-                  <pic:nvPicPr>
-                    <pic:cNvPr id="0" name="Picture 7"/>
-                    <pic:cNvPicPr>
-                      <a:picLocks noChangeAspect="1" noChangeArrowheads="1"/>
-                    </pic:cNvPicPr>
-                  </pic:nvPicPr>
-                  <pic:blipFill>
-                    <a:blip r:embed="rId32" cstate="print">
-                      <a:extLst>
-                        <a:ext uri="{28A0092B-C50C-407E-A947-70E740481C1C}">
-                          <a14:useLocalDpi xmlns:a14="http://schemas.microsoft.com/office/drawing/2010/main" val="0"/>
-                        </a:ext>
-                      </a:extLst>
-                    </a:blip>
-                    <a:srcRect/>
-                    <a:stretch>
-                      <a:fillRect/>
-                    </a:stretch>
-                  </pic:blipFill>
-                  <pic:spPr bwMode="auto">
-                    <a:xfrm>
-                      <a:off x="0" y="0"/>
-                      <a:ext cx="5760720" cy="3039745"/>
-                    </a:xfrm>
-                    <a:prstGeom prst="rect">
-                      <a:avLst/>
-                    </a:prstGeom>
-                    <a:noFill/>
-                    <a:ln>
-                      <a:noFill/>
-                    </a:ln>
-                  </pic:spPr>
-                </pic:pic>
-              </a:graphicData>
-            </a:graphic>
-          </wp:inline>
-        </w:drawing>
-      </w:r>
-    </w:p>
-    <w:p/>
-    <w:p/>
-    <w:p>
-      <w:pPr>
-        <w:pStyle w:val="Titre2"/>
-      </w:pPr>
-      <w:bookmarkStart w:id="16" w:name="_Toc59358937"/>
-      <w:r>
-        <w:t>IV.</w:t>
-      </w:r>
-      <w:r>
-        <w:t>4 –</w:t>
-      </w:r>
-      <w:r>
-        <w:t xml:space="preserve"> Indicateurs 2.5 et 2.5B</w:t>
-      </w:r>
-      <w:bookmarkEnd w:id="16"/>
-    </w:p>
-    <w:p/>
-    <w:p>
-      <w:r>
-        <w:rPr>
-          <w:noProof/>
-        </w:rPr>
-        <w:lastRenderedPageBreak/>
-        <w:drawing>
-          <wp:inline distT="0" distB="0" distL="0" distR="0" wp14:anchorId="1FDCE738" wp14:editId="7EC6E70A">
-            <wp:extent cx="5760720" cy="3098165"/>
-            <wp:effectExtent l="114300" t="114300" r="144780" b="140335"/>
-            <wp:docPr id="14" name="Image 14"/>
+          <wp:anchor distT="0" distB="0" distL="114300" distR="114300" simplePos="0" relativeHeight="251681792" behindDoc="0" locked="0" layoutInCell="1" allowOverlap="1" wp14:anchorId="6BD2CBFC" wp14:editId="7AE759F7">
+            <wp:simplePos x="0" y="0"/>
+            <wp:positionH relativeFrom="margin">
+              <wp:align>right</wp:align>
+            </wp:positionH>
+            <wp:positionV relativeFrom="paragraph">
+              <wp:posOffset>436245</wp:posOffset>
+            </wp:positionV>
+            <wp:extent cx="5760720" cy="3051810"/>
+            <wp:effectExtent l="0" t="0" r="0" b="0"/>
+            <wp:wrapThrough wrapText="bothSides">
+              <wp:wrapPolygon edited="0">
+                <wp:start x="0" y="0"/>
+                <wp:lineTo x="0" y="21438"/>
+                <wp:lineTo x="21500" y="21438"/>
+                <wp:lineTo x="21500" y="0"/>
+                <wp:lineTo x="0" y="0"/>
+              </wp:wrapPolygon>
+            </wp:wrapThrough>
+            <wp:docPr id="45" name="Image 45"/>
             <wp:cNvGraphicFramePr>
               <a:graphicFrameLocks xmlns:a="http://schemas.openxmlformats.org/drawingml/2006/main" noChangeAspect="1"/>
             </wp:cNvGraphicFramePr>
@@ -6943,7 +6958,13 @@
                     <pic:cNvPicPr/>
                   </pic:nvPicPr>
                   <pic:blipFill>
-                    <a:blip r:embed="rId33"/>
+                    <a:blip r:embed="rId31" cstate="print">
+                      <a:extLst>
+                        <a:ext uri="{28A0092B-C50C-407E-A947-70E740481C1C}">
+                          <a14:useLocalDpi xmlns:a14="http://schemas.microsoft.com/office/drawing/2010/main" val="0"/>
+                        </a:ext>
+                      </a:extLst>
+                    </a:blip>
                     <a:stretch>
                       <a:fillRect/>
                     </a:stretch>
@@ -6951,1078 +6972,123 @@
                   <pic:spPr>
                     <a:xfrm>
                       <a:off x="0" y="0"/>
-                      <a:ext cx="5760720" cy="3098165"/>
+                      <a:ext cx="5760720" cy="3051810"/>
                     </a:xfrm>
                     <a:prstGeom prst="rect">
                       <a:avLst/>
                     </a:prstGeom>
-                    <a:solidFill>
-                      <a:srgbClr val="FFFFFF">
-                        <a:shade val="85000"/>
-                      </a:srgbClr>
-                    </a:solidFill>
-                    <a:ln w="88900" cap="sq">
-                      <a:solidFill>
-                        <a:srgbClr val="FFFFFF"/>
-                      </a:solidFill>
-                      <a:miter lim="800000"/>
-                    </a:ln>
-                    <a:effectLst>
-                      <a:outerShdw blurRad="55000" dist="18000" dir="5400000" algn="tl" rotWithShape="0">
-                        <a:srgbClr val="000000">
-                          <a:alpha val="40000"/>
-                        </a:srgbClr>
-                      </a:outerShdw>
-                    </a:effectLst>
-                    <a:scene3d>
-                      <a:camera prst="orthographicFront"/>
-                      <a:lightRig rig="twoPt" dir="t">
-                        <a:rot lat="0" lon="0" rev="7200000"/>
-                      </a:lightRig>
-                    </a:scene3d>
-                    <a:sp3d>
-                      <a:bevelT w="25400" h="19050"/>
-                      <a:contourClr>
-                        <a:srgbClr val="FFFFFF"/>
-                      </a:contourClr>
-                    </a:sp3d>
                   </pic:spPr>
                 </pic:pic>
               </a:graphicData>
             </a:graphic>
-          </wp:inline>
+          </wp:anchor>
         </w:drawing>
       </w:r>
-    </w:p>
-    <w:p>
-      <w:r>
-        <w:rPr>
-          <w:noProof/>
-        </w:rPr>
-        <w:drawing>
-          <wp:inline distT="0" distB="0" distL="0" distR="0" wp14:anchorId="4FD0CD54" wp14:editId="4DEC790E">
-            <wp:extent cx="5760720" cy="3043555"/>
-            <wp:effectExtent l="0" t="0" r="0" b="4445"/>
-            <wp:docPr id="20" name="Image 20"/>
-            <wp:cNvGraphicFramePr>
-              <a:graphicFrameLocks xmlns:a="http://schemas.openxmlformats.org/drawingml/2006/main" noChangeAspect="1"/>
-            </wp:cNvGraphicFramePr>
-            <a:graphic xmlns:a="http://schemas.openxmlformats.org/drawingml/2006/main">
-              <a:graphicData uri="http://schemas.openxmlformats.org/drawingml/2006/picture">
-                <pic:pic xmlns:pic="http://schemas.openxmlformats.org/drawingml/2006/picture">
-                  <pic:nvPicPr>
-                    <pic:cNvPr id="0" name="Picture 9"/>
-                    <pic:cNvPicPr>
-                      <a:picLocks noChangeAspect="1" noChangeArrowheads="1"/>
-                    </pic:cNvPicPr>
-                  </pic:nvPicPr>
-                  <pic:blipFill>
-                    <a:blip r:embed="rId34" cstate="print">
-                      <a:extLst>
-                        <a:ext uri="{28A0092B-C50C-407E-A947-70E740481C1C}">
-                          <a14:useLocalDpi xmlns:a14="http://schemas.microsoft.com/office/drawing/2010/main" val="0"/>
-                        </a:ext>
-                      </a:extLst>
-                    </a:blip>
-                    <a:srcRect/>
-                    <a:stretch>
-                      <a:fillRect/>
-                    </a:stretch>
-                  </pic:blipFill>
-                  <pic:spPr bwMode="auto">
-                    <a:xfrm>
-                      <a:off x="0" y="0"/>
-                      <a:ext cx="5760720" cy="3043555"/>
-                    </a:xfrm>
-                    <a:prstGeom prst="rect">
-                      <a:avLst/>
-                    </a:prstGeom>
-                    <a:noFill/>
-                    <a:ln>
-                      <a:noFill/>
-                    </a:ln>
-                  </pic:spPr>
-                </pic:pic>
-              </a:graphicData>
-            </a:graphic>
-          </wp:inline>
-        </w:drawing>
+      <w:r>
+        <w:t xml:space="preserve">Pour les decks les plus présents, on peut afficher l’estimation basse de leur </w:t>
+      </w:r>
+      <w:proofErr w:type="spellStart"/>
+      <w:r>
+        <w:t>winrate</w:t>
+      </w:r>
+      <w:proofErr w:type="spellEnd"/>
+      <w:r>
+        <w:t xml:space="preserve"> ainsi :</w:t>
       </w:r>
     </w:p>
     <w:p/>
     <w:p>
+      <w:r>
+        <w:lastRenderedPageBreak/>
+        <w:t xml:space="preserve">Comme pour l’indicateur du </w:t>
+      </w:r>
+      <w:proofErr w:type="spellStart"/>
+      <w:r>
+        <w:t>winrate</w:t>
+      </w:r>
+      <w:proofErr w:type="spellEnd"/>
+      <w:r>
+        <w:t xml:space="preserve">, WURG Control semble être vraiment plus intéressant que Shadow </w:t>
+      </w:r>
+      <w:proofErr w:type="spellStart"/>
+      <w:r>
+        <w:t>Prowess</w:t>
+      </w:r>
+      <w:proofErr w:type="spellEnd"/>
+      <w:r>
+        <w:t xml:space="preserve"> ici, bien que Shadow </w:t>
+      </w:r>
+      <w:proofErr w:type="spellStart"/>
+      <w:r>
+        <w:t>Prowess</w:t>
+      </w:r>
+      <w:proofErr w:type="spellEnd"/>
+      <w:r>
+        <w:t xml:space="preserve"> soit dorénavant 2</w:t>
+      </w:r>
+      <w:r>
+        <w:rPr>
+          <w:vertAlign w:val="superscript"/>
+        </w:rPr>
+        <w:t>e</w:t>
+      </w:r>
+      <w:r>
+        <w:t xml:space="preserve"> au lieu de 9</w:t>
+      </w:r>
+      <w:r>
+        <w:rPr>
+          <w:vertAlign w:val="superscript"/>
+        </w:rPr>
+        <w:t>e</w:t>
+      </w:r>
+      <w:r>
+        <w:t xml:space="preserve"> quand on prenait le </w:t>
+      </w:r>
+      <w:proofErr w:type="spellStart"/>
+      <w:r>
+        <w:t>winrate</w:t>
+      </w:r>
+      <w:proofErr w:type="spellEnd"/>
+      <w:r>
+        <w:t xml:space="preserve"> présent dans les données (profitant de sa présence importante dans les données pour réduire la taille de son intervalle de confiance).</w:t>
+      </w:r>
+    </w:p>
+    <w:p/>
+    <w:p>
       <w:pPr>
         <w:pStyle w:val="Titre2"/>
       </w:pPr>
-      <w:bookmarkStart w:id="17" w:name="_Toc59358938"/>
       <w:r>
         <w:t>IV.</w:t>
       </w:r>
       <w:r>
-        <w:t>5 –</w:t>
-      </w:r>
-      <w:r>
-        <w:t xml:space="preserve"> Compilation</w:t>
-      </w:r>
-      <w:r>
-        <w:t xml:space="preserve"> </w:t>
-      </w:r>
-      <w:r>
-        <w:t>qualitatif/quantitatif</w:t>
-      </w:r>
-      <w:bookmarkEnd w:id="17"/>
+        <w:t>3</w:t>
+      </w:r>
+      <w:r>
+        <w:t xml:space="preserve"> – </w:t>
+      </w:r>
+      <w:r>
+        <w:t>Choix d’un deck et optimisation de la liste</w:t>
+      </w:r>
     </w:p>
     <w:p/>
-    <w:p>
-      <w:r>
-        <w:rPr>
-          <w:noProof/>
-        </w:rPr>
-        <w:lastRenderedPageBreak/>
-        <w:drawing>
-          <wp:inline distT="0" distB="0" distL="0" distR="0" wp14:anchorId="1F720323" wp14:editId="1B45B120">
-            <wp:extent cx="5760720" cy="3100070"/>
-            <wp:effectExtent l="114300" t="114300" r="144780" b="138430"/>
-            <wp:docPr id="15" name="Image 15"/>
-            <wp:cNvGraphicFramePr>
-              <a:graphicFrameLocks xmlns:a="http://schemas.openxmlformats.org/drawingml/2006/main" noChangeAspect="1"/>
-            </wp:cNvGraphicFramePr>
-            <a:graphic xmlns:a="http://schemas.openxmlformats.org/drawingml/2006/main">
-              <a:graphicData uri="http://schemas.openxmlformats.org/drawingml/2006/picture">
-                <pic:pic xmlns:pic="http://schemas.openxmlformats.org/drawingml/2006/picture">
-                  <pic:nvPicPr>
-                    <pic:cNvPr id="1" name=""/>
-                    <pic:cNvPicPr/>
-                  </pic:nvPicPr>
-                  <pic:blipFill>
-                    <a:blip r:embed="rId35"/>
-                    <a:stretch>
-                      <a:fillRect/>
-                    </a:stretch>
-                  </pic:blipFill>
-                  <pic:spPr>
-                    <a:xfrm>
-                      <a:off x="0" y="0"/>
-                      <a:ext cx="5760720" cy="3100070"/>
-                    </a:xfrm>
-                    <a:prstGeom prst="rect">
-                      <a:avLst/>
-                    </a:prstGeom>
-                    <a:solidFill>
-                      <a:srgbClr val="FFFFFF">
-                        <a:shade val="85000"/>
-                      </a:srgbClr>
-                    </a:solidFill>
-                    <a:ln w="88900" cap="sq">
-                      <a:solidFill>
-                        <a:srgbClr val="FFFFFF"/>
-                      </a:solidFill>
-                      <a:miter lim="800000"/>
-                    </a:ln>
-                    <a:effectLst>
-                      <a:outerShdw blurRad="55000" dist="18000" dir="5400000" algn="tl" rotWithShape="0">
-                        <a:srgbClr val="000000">
-                          <a:alpha val="40000"/>
-                        </a:srgbClr>
-                      </a:outerShdw>
-                    </a:effectLst>
-                    <a:scene3d>
-                      <a:camera prst="orthographicFront"/>
-                      <a:lightRig rig="twoPt" dir="t">
-                        <a:rot lat="0" lon="0" rev="7200000"/>
-                      </a:lightRig>
-                    </a:scene3d>
-                    <a:sp3d>
-                      <a:bevelT w="25400" h="19050"/>
-                      <a:contourClr>
-                        <a:srgbClr val="FFFFFF"/>
-                      </a:contourClr>
-                    </a:sp3d>
-                  </pic:spPr>
-                </pic:pic>
-              </a:graphicData>
-            </a:graphic>
-          </wp:inline>
-        </w:drawing>
-      </w:r>
-    </w:p>
-    <w:p>
-      <w:r>
-        <w:rPr>
-          <w:noProof/>
-        </w:rPr>
-        <w:drawing>
-          <wp:inline distT="0" distB="0" distL="0" distR="0" wp14:anchorId="08AB3E3E" wp14:editId="53FB0E3F">
-            <wp:extent cx="5760720" cy="3039745"/>
-            <wp:effectExtent l="0" t="0" r="0" b="8255"/>
-            <wp:docPr id="21" name="Image 21"/>
-            <wp:cNvGraphicFramePr>
-              <a:graphicFrameLocks xmlns:a="http://schemas.openxmlformats.org/drawingml/2006/main" noChangeAspect="1"/>
-            </wp:cNvGraphicFramePr>
-            <a:graphic xmlns:a="http://schemas.openxmlformats.org/drawingml/2006/main">
-              <a:graphicData uri="http://schemas.openxmlformats.org/drawingml/2006/picture">
-                <pic:pic xmlns:pic="http://schemas.openxmlformats.org/drawingml/2006/picture">
-                  <pic:nvPicPr>
-                    <pic:cNvPr id="0" name="Picture 11"/>
-                    <pic:cNvPicPr>
-                      <a:picLocks noChangeAspect="1" noChangeArrowheads="1"/>
-                    </pic:cNvPicPr>
-                  </pic:nvPicPr>
-                  <pic:blipFill>
-                    <a:blip r:embed="rId36" cstate="print">
-                      <a:extLst>
-                        <a:ext uri="{28A0092B-C50C-407E-A947-70E740481C1C}">
-                          <a14:useLocalDpi xmlns:a14="http://schemas.microsoft.com/office/drawing/2010/main" val="0"/>
-                        </a:ext>
-                      </a:extLst>
-                    </a:blip>
-                    <a:srcRect/>
-                    <a:stretch>
-                      <a:fillRect/>
-                    </a:stretch>
-                  </pic:blipFill>
-                  <pic:spPr bwMode="auto">
-                    <a:xfrm>
-                      <a:off x="0" y="0"/>
-                      <a:ext cx="5760720" cy="3039745"/>
-                    </a:xfrm>
-                    <a:prstGeom prst="rect">
-                      <a:avLst/>
-                    </a:prstGeom>
-                    <a:noFill/>
-                    <a:ln>
-                      <a:noFill/>
-                    </a:ln>
-                  </pic:spPr>
-                </pic:pic>
-              </a:graphicData>
-            </a:graphic>
-          </wp:inline>
-        </w:drawing>
-      </w:r>
-    </w:p>
     <w:p/>
-    <w:p>
-      <w:pPr>
-        <w:pStyle w:val="Titre2"/>
-      </w:pPr>
-      <w:bookmarkStart w:id="18" w:name="_Toc59358939"/>
-      <w:r>
-        <w:t>IV.6 – Compilation complète</w:t>
-      </w:r>
-      <w:bookmarkEnd w:id="18"/>
-    </w:p>
     <w:p/>
-    <w:p>
-      <w:pPr>
-        <w:pStyle w:val="Titre3"/>
-      </w:pPr>
-      <w:bookmarkStart w:id="19" w:name="_Toc59358940"/>
-      <w:r>
-        <w:t>A - Pour les super archétypes en Challenges seulement :</w:t>
-      </w:r>
-      <w:bookmarkEnd w:id="19"/>
-      <w:r>
-        <w:t xml:space="preserve"> </w:t>
-      </w:r>
-    </w:p>
-    <w:p>
-      <w:r>
-        <w:rPr>
-          <w:u w:val="single"/>
-        </w:rPr>
-        <w:t>Moyenne</w:t>
-      </w:r>
-      <w:r>
-        <w:t xml:space="preserve"> : </w:t>
-      </w:r>
-      <w:r>
-        <w:t>0.9066468</w:t>
-      </w:r>
-    </w:p>
-    <w:p>
-      <w:r>
-        <w:rPr>
-          <w:u w:val="single"/>
-        </w:rPr>
-        <w:t>Ecart type</w:t>
-      </w:r>
-      <w:r>
-        <w:t xml:space="preserve"> : </w:t>
-      </w:r>
-      <w:r>
-        <w:t>0.2925812</w:t>
-      </w:r>
-    </w:p>
-    <w:p>
-      <w:r>
-        <w:t>Si on regarde tous les archétypes placés au-dessus de la moyenne + un écart type, on trouve :</w:t>
-      </w:r>
-    </w:p>
-    <w:p>
-      <w:pPr>
-        <w:pStyle w:val="Paragraphedeliste"/>
-        <w:numPr>
-          <w:ilvl w:val="0"/>
-          <w:numId w:val="1"/>
-        </w:numPr>
-        <w:rPr>
-          <w:lang w:val="en-US"/>
-        </w:rPr>
-      </w:pPr>
-      <w:proofErr w:type="spellStart"/>
-      <w:r>
-        <w:rPr>
-          <w:lang w:val="en-US"/>
-        </w:rPr>
-        <w:t>UGx</w:t>
-      </w:r>
-      <w:proofErr w:type="spellEnd"/>
-      <w:r>
-        <w:rPr>
-          <w:lang w:val="en-US"/>
-        </w:rPr>
-        <w:t xml:space="preserve"> Control, </w:t>
-      </w:r>
-    </w:p>
-    <w:p>
-      <w:pPr>
-        <w:pStyle w:val="Paragraphedeliste"/>
-        <w:numPr>
-          <w:ilvl w:val="0"/>
-          <w:numId w:val="1"/>
-        </w:numPr>
-        <w:rPr>
-          <w:lang w:val="en-US"/>
-        </w:rPr>
-      </w:pPr>
-      <w:r>
-        <w:rPr>
-          <w:lang w:val="en-US"/>
-        </w:rPr>
-        <w:t xml:space="preserve">DS, </w:t>
-      </w:r>
-    </w:p>
-    <w:p>
-      <w:pPr>
-        <w:pStyle w:val="Paragraphedeliste"/>
-        <w:numPr>
-          <w:ilvl w:val="0"/>
-          <w:numId w:val="1"/>
-        </w:numPr>
-        <w:rPr>
-          <w:lang w:val="en-US"/>
-        </w:rPr>
-      </w:pPr>
-      <w:proofErr w:type="spellStart"/>
-      <w:proofErr w:type="gramStart"/>
-      <w:r>
-        <w:rPr>
-          <w:lang w:val="en-US"/>
-        </w:rPr>
-        <w:lastRenderedPageBreak/>
-        <w:t>P.Titan</w:t>
-      </w:r>
-      <w:proofErr w:type="spellEnd"/>
-      <w:proofErr w:type="gramEnd"/>
-      <w:r>
-        <w:rPr>
-          <w:lang w:val="en-US"/>
-        </w:rPr>
-        <w:t xml:space="preserve">, </w:t>
-      </w:r>
-    </w:p>
-    <w:p>
-      <w:pPr>
-        <w:pStyle w:val="Paragraphedeliste"/>
-        <w:numPr>
-          <w:ilvl w:val="0"/>
-          <w:numId w:val="1"/>
-        </w:numPr>
-        <w:rPr>
-          <w:lang w:val="en-US"/>
-        </w:rPr>
-      </w:pPr>
-      <w:r>
-        <w:rPr>
-          <w:lang w:val="en-US"/>
-        </w:rPr>
-        <w:t>All Spells</w:t>
-      </w:r>
-    </w:p>
-    <w:p>
-      <w:r>
-        <w:t>En particulier, si on r</w:t>
-      </w:r>
-      <w:r>
-        <w:t xml:space="preserve">ajoute deux écart types au lieu d’un, il ne reste plus que : </w:t>
-      </w:r>
-    </w:p>
-    <w:p>
-      <w:pPr>
-        <w:pStyle w:val="Paragraphedeliste"/>
-        <w:numPr>
-          <w:ilvl w:val="0"/>
-          <w:numId w:val="1"/>
-        </w:numPr>
-      </w:pPr>
-      <w:proofErr w:type="spellStart"/>
-      <w:r>
-        <w:rPr>
-          <w:lang w:val="en-US"/>
-        </w:rPr>
-        <w:t>UGx</w:t>
-      </w:r>
-      <w:proofErr w:type="spellEnd"/>
-      <w:r>
-        <w:rPr>
-          <w:lang w:val="en-US"/>
-        </w:rPr>
-        <w:t xml:space="preserve"> Control</w:t>
-      </w:r>
-    </w:p>
     <w:p/>
-    <w:p>
-      <w:pPr>
-        <w:pStyle w:val="Titre3"/>
-      </w:pPr>
-      <w:bookmarkStart w:id="20" w:name="_Toc59358941"/>
-      <w:r>
-        <w:t xml:space="preserve">B – Pour les archétypes exacts sur tous les </w:t>
-      </w:r>
-      <w:proofErr w:type="spellStart"/>
-      <w:r>
-        <w:t>events</w:t>
-      </w:r>
-      <w:proofErr w:type="spellEnd"/>
-      <w:r>
-        <w:t xml:space="preserve"> compétitifs :</w:t>
-      </w:r>
-      <w:bookmarkEnd w:id="20"/>
-      <w:r>
-        <w:t xml:space="preserve"> </w:t>
-      </w:r>
-    </w:p>
     <w:p/>
-    <w:p>
-      <w:r>
-        <w:rPr>
-          <w:u w:val="single"/>
-        </w:rPr>
-        <w:t>Moyenne</w:t>
-      </w:r>
-      <w:r>
-        <w:t xml:space="preserve"> : </w:t>
-      </w:r>
-      <w:r>
-        <w:t>0.647709</w:t>
-      </w:r>
-    </w:p>
-    <w:p>
-      <w:r>
-        <w:rPr>
-          <w:u w:val="single"/>
-        </w:rPr>
-        <w:t>Ecart type</w:t>
-      </w:r>
-      <w:r>
-        <w:t xml:space="preserve"> : </w:t>
-      </w:r>
-      <w:r>
-        <w:t>0.2290619</w:t>
-      </w:r>
-    </w:p>
-    <w:p>
-      <w:r>
-        <w:t>Si on regarde tous les archétypes placés au-dessus de la moyenne + 0.5 écart type, on trouve :</w:t>
-      </w:r>
-    </w:p>
-    <w:p>
-      <w:pPr>
-        <w:rPr>
-          <w:lang w:val="en-US"/>
-        </w:rPr>
-      </w:pPr>
-      <w:r>
-        <w:rPr>
-          <w:lang w:val="en-US"/>
-        </w:rPr>
-        <w:t>"WURG Control"</w:t>
-      </w:r>
-      <w:r>
-        <w:rPr>
-          <w:lang w:val="en-US"/>
-        </w:rPr>
-        <w:t>,</w:t>
-      </w:r>
-      <w:r>
-        <w:rPr>
-          <w:lang w:val="en-US"/>
-        </w:rPr>
-        <w:t xml:space="preserve"> "</w:t>
-      </w:r>
-      <w:proofErr w:type="spellStart"/>
-      <w:r>
-        <w:rPr>
-          <w:lang w:val="en-US"/>
-        </w:rPr>
-        <w:t>Heliod</w:t>
-      </w:r>
-      <w:proofErr w:type="spellEnd"/>
-      <w:r>
-        <w:rPr>
-          <w:lang w:val="en-US"/>
-        </w:rPr>
-        <w:t xml:space="preserve"> Combo</w:t>
-      </w:r>
-      <w:r>
-        <w:rPr>
-          <w:lang w:val="en-US"/>
-        </w:rPr>
-        <w:t xml:space="preserve">”, </w:t>
-      </w:r>
-      <w:r>
-        <w:rPr>
-          <w:lang w:val="en-US"/>
-        </w:rPr>
-        <w:t>"Bant Midrange"</w:t>
-      </w:r>
-      <w:r>
-        <w:rPr>
-          <w:lang w:val="en-US"/>
-        </w:rPr>
-        <w:t>,</w:t>
-      </w:r>
-      <w:r>
-        <w:rPr>
-          <w:lang w:val="en-US"/>
-        </w:rPr>
-        <w:t xml:space="preserve"> "BR Shadow Prowess"</w:t>
-      </w:r>
-      <w:r>
-        <w:rPr>
-          <w:lang w:val="en-US"/>
-        </w:rPr>
-        <w:t>,</w:t>
-      </w:r>
-      <w:r>
-        <w:rPr>
-          <w:lang w:val="en-US"/>
-        </w:rPr>
-        <w:t xml:space="preserve"> "Oops All Spells"</w:t>
-      </w:r>
-      <w:r>
-        <w:rPr>
-          <w:lang w:val="en-US"/>
-        </w:rPr>
-        <w:t xml:space="preserve">, </w:t>
-      </w:r>
-      <w:r>
-        <w:rPr>
-          <w:lang w:val="en-US"/>
-        </w:rPr>
-        <w:t>"Reclaimer Titan"</w:t>
-      </w:r>
-      <w:r>
-        <w:rPr>
-          <w:lang w:val="en-US"/>
-        </w:rPr>
-        <w:t>,</w:t>
-      </w:r>
-      <w:r>
-        <w:rPr>
-          <w:lang w:val="en-US"/>
-        </w:rPr>
-        <w:t xml:space="preserve"> "WBR Shadow Prowess" "Hardened Scales"</w:t>
-      </w:r>
-      <w:r>
-        <w:rPr>
-          <w:lang w:val="en-US"/>
-        </w:rPr>
-        <w:t>,</w:t>
-      </w:r>
-      <w:r>
-        <w:rPr>
-          <w:lang w:val="en-US"/>
-        </w:rPr>
-        <w:t xml:space="preserve"> "Bant Blink"</w:t>
-      </w:r>
-      <w:r>
-        <w:rPr>
-          <w:lang w:val="en-US"/>
-        </w:rPr>
-        <w:t>,</w:t>
-      </w:r>
-      <w:r>
-        <w:rPr>
-          <w:lang w:val="en-US"/>
-        </w:rPr>
-        <w:t xml:space="preserve"> "KGC Amulet Titan"</w:t>
-      </w:r>
-      <w:r>
-        <w:rPr>
-          <w:lang w:val="en-US"/>
-        </w:rPr>
-        <w:t xml:space="preserve">, </w:t>
-      </w:r>
-      <w:r>
-        <w:rPr>
-          <w:lang w:val="en-US"/>
-        </w:rPr>
-        <w:t>"Amulet Titan"</w:t>
-      </w:r>
-      <w:r>
-        <w:rPr>
-          <w:lang w:val="en-US"/>
-        </w:rPr>
-        <w:t>,</w:t>
-      </w:r>
-      <w:r>
-        <w:rPr>
-          <w:lang w:val="en-US"/>
-        </w:rPr>
-        <w:t xml:space="preserve"> "</w:t>
-      </w:r>
-      <w:proofErr w:type="spellStart"/>
-      <w:r>
-        <w:rPr>
-          <w:lang w:val="en-US"/>
-        </w:rPr>
-        <w:t>Selenya</w:t>
-      </w:r>
-      <w:proofErr w:type="spellEnd"/>
-      <w:r>
-        <w:rPr>
-          <w:lang w:val="en-US"/>
-        </w:rPr>
-        <w:t xml:space="preserve"> Taxes"</w:t>
-      </w:r>
-      <w:r>
-        <w:rPr>
-          <w:lang w:val="en-US"/>
-        </w:rPr>
-        <w:t>,</w:t>
-      </w:r>
-      <w:r>
-        <w:rPr>
-          <w:lang w:val="en-US"/>
-        </w:rPr>
-        <w:t xml:space="preserve"> "BRG Shadow Prowess"</w:t>
-      </w:r>
-      <w:r>
-        <w:rPr>
-          <w:lang w:val="en-US"/>
-        </w:rPr>
-        <w:t>,</w:t>
-      </w:r>
-      <w:r>
-        <w:rPr>
-          <w:lang w:val="en-US"/>
-        </w:rPr>
-        <w:t xml:space="preserve"> "</w:t>
-      </w:r>
-      <w:proofErr w:type="spellStart"/>
-      <w:r>
-        <w:rPr>
-          <w:lang w:val="en-US"/>
-        </w:rPr>
-        <w:t>Obosh</w:t>
-      </w:r>
-      <w:proofErr w:type="spellEnd"/>
-      <w:r>
-        <w:rPr>
-          <w:lang w:val="en-US"/>
-        </w:rPr>
-        <w:t xml:space="preserve"> </w:t>
-      </w:r>
-      <w:proofErr w:type="spellStart"/>
-      <w:r>
-        <w:rPr>
-          <w:lang w:val="en-US"/>
-        </w:rPr>
-        <w:t>Aggro</w:t>
-      </w:r>
-      <w:proofErr w:type="spellEnd"/>
-      <w:r>
-        <w:rPr>
-          <w:lang w:val="en-US"/>
-        </w:rPr>
-        <w:t>"</w:t>
-      </w:r>
-      <w:r>
-        <w:rPr>
-          <w:lang w:val="en-US"/>
-        </w:rPr>
-        <w:t>,</w:t>
-      </w:r>
-      <w:r>
-        <w:rPr>
-          <w:lang w:val="en-US"/>
-        </w:rPr>
-        <w:t xml:space="preserve"> "Niv To Light"</w:t>
-      </w:r>
-      <w:r>
-        <w:rPr>
-          <w:lang w:val="en-US"/>
-        </w:rPr>
-        <w:t>,</w:t>
-      </w:r>
-      <w:r>
-        <w:rPr>
-          <w:lang w:val="en-US"/>
-        </w:rPr>
-        <w:t xml:space="preserve"> "Ad Nauseam"</w:t>
-      </w:r>
-      <w:r>
-        <w:rPr>
-          <w:lang w:val="en-US"/>
-        </w:rPr>
-        <w:t>,</w:t>
-      </w:r>
-      <w:r>
-        <w:rPr>
-          <w:lang w:val="en-US"/>
-        </w:rPr>
-        <w:t xml:space="preserve"> "</w:t>
-      </w:r>
-      <w:proofErr w:type="spellStart"/>
-      <w:r>
-        <w:rPr>
-          <w:lang w:val="en-US"/>
-        </w:rPr>
-        <w:t>Grixis</w:t>
-      </w:r>
-      <w:proofErr w:type="spellEnd"/>
-      <w:r>
-        <w:rPr>
-          <w:lang w:val="en-US"/>
-        </w:rPr>
-        <w:t xml:space="preserve"> Shadow"</w:t>
-      </w:r>
-      <w:r>
-        <w:rPr>
-          <w:lang w:val="en-US"/>
-        </w:rPr>
-        <w:t>,</w:t>
-      </w:r>
-      <w:r>
-        <w:rPr>
-          <w:lang w:val="en-US"/>
-        </w:rPr>
-        <w:t xml:space="preserve"> "E Tron"</w:t>
-      </w:r>
-      <w:r>
-        <w:rPr>
-          <w:lang w:val="en-US"/>
-        </w:rPr>
-        <w:t>,</w:t>
-      </w:r>
-      <w:r>
-        <w:rPr>
-          <w:lang w:val="en-US"/>
-        </w:rPr>
-        <w:t xml:space="preserve"> "KGC Tron"</w:t>
-      </w:r>
-      <w:r>
-        <w:rPr>
-          <w:lang w:val="en-US"/>
-        </w:rPr>
-        <w:t>,</w:t>
-      </w:r>
-      <w:r>
-        <w:rPr>
-          <w:lang w:val="en-US"/>
-        </w:rPr>
-        <w:t xml:space="preserve">  "Hammer Time"</w:t>
-      </w:r>
-      <w:r>
-        <w:rPr>
-          <w:lang w:val="en-US"/>
-        </w:rPr>
-        <w:t>,</w:t>
-      </w:r>
-      <w:r>
-        <w:rPr>
-          <w:lang w:val="en-US"/>
-        </w:rPr>
-        <w:t xml:space="preserve"> "</w:t>
-      </w:r>
-      <w:proofErr w:type="spellStart"/>
-      <w:r>
-        <w:rPr>
-          <w:lang w:val="en-US"/>
-        </w:rPr>
-        <w:t>Azorius</w:t>
-      </w:r>
-      <w:proofErr w:type="spellEnd"/>
-      <w:r>
-        <w:rPr>
-          <w:lang w:val="en-US"/>
-        </w:rPr>
-        <w:t xml:space="preserve"> Taxes", "</w:t>
-      </w:r>
-      <w:proofErr w:type="spellStart"/>
-      <w:r>
-        <w:rPr>
-          <w:lang w:val="en-US"/>
-        </w:rPr>
-        <w:t>Abzan</w:t>
-      </w:r>
-      <w:proofErr w:type="spellEnd"/>
-      <w:r>
-        <w:rPr>
-          <w:lang w:val="en-US"/>
-        </w:rPr>
-        <w:t xml:space="preserve"> Company"  </w:t>
-      </w:r>
-    </w:p>
-    <w:p>
-      <w:r>
-        <w:t xml:space="preserve">Si on regarde tous les archétypes placés au-dessus de la moyenne + 1 écart type, on trouve : </w:t>
-      </w:r>
-    </w:p>
-    <w:p>
-      <w:pPr>
-        <w:rPr>
-          <w:lang w:val="en-US"/>
-        </w:rPr>
-      </w:pPr>
-      <w:r>
-        <w:rPr>
-          <w:lang w:val="en-US"/>
-        </w:rPr>
-        <w:t>"WURG Control"</w:t>
-      </w:r>
-      <w:r>
-        <w:rPr>
-          <w:lang w:val="en-US"/>
-        </w:rPr>
-        <w:t xml:space="preserve">, </w:t>
-      </w:r>
-      <w:r>
-        <w:rPr>
-          <w:lang w:val="en-US"/>
-        </w:rPr>
-        <w:t>"</w:t>
-      </w:r>
-      <w:proofErr w:type="spellStart"/>
-      <w:r>
-        <w:rPr>
-          <w:lang w:val="en-US"/>
-        </w:rPr>
-        <w:t>Heliod</w:t>
-      </w:r>
-      <w:proofErr w:type="spellEnd"/>
-      <w:r>
-        <w:rPr>
-          <w:lang w:val="en-US"/>
-        </w:rPr>
-        <w:t xml:space="preserve"> Combo"</w:t>
-      </w:r>
-      <w:r>
-        <w:rPr>
-          <w:lang w:val="en-US"/>
-        </w:rPr>
-        <w:t>,</w:t>
-      </w:r>
-      <w:r>
-        <w:rPr>
-          <w:lang w:val="en-US"/>
-        </w:rPr>
-        <w:t xml:space="preserve"> "Bant Midrange"</w:t>
-      </w:r>
-      <w:r>
-        <w:rPr>
-          <w:lang w:val="en-US"/>
-        </w:rPr>
-        <w:t>,</w:t>
-      </w:r>
-      <w:r>
-        <w:rPr>
-          <w:lang w:val="en-US"/>
-        </w:rPr>
-        <w:t xml:space="preserve"> "BR Shadow Prowess"</w:t>
-      </w:r>
-      <w:r>
-        <w:rPr>
-          <w:lang w:val="en-US"/>
-        </w:rPr>
-        <w:t>,</w:t>
-      </w:r>
-      <w:r>
-        <w:rPr>
-          <w:lang w:val="en-US"/>
-        </w:rPr>
-        <w:t xml:space="preserve"> "Oops All Spells"</w:t>
-      </w:r>
-      <w:r>
-        <w:rPr>
-          <w:lang w:val="en-US"/>
-        </w:rPr>
-        <w:t xml:space="preserve">, </w:t>
-      </w:r>
-      <w:r>
-        <w:rPr>
-          <w:lang w:val="en-US"/>
-        </w:rPr>
-        <w:t>"Reclaimer Titan"</w:t>
-      </w:r>
-      <w:r>
-        <w:rPr>
-          <w:lang w:val="en-US"/>
-        </w:rPr>
-        <w:t>,</w:t>
-      </w:r>
-      <w:r>
-        <w:rPr>
-          <w:lang w:val="en-US"/>
-        </w:rPr>
-        <w:t xml:space="preserve"> "WBR Shadow Prowess"</w:t>
-      </w:r>
-    </w:p>
-    <w:p>
-      <w:r>
-        <w:t xml:space="preserve">Si on regarde tous les archétypes placés au-dessus de la moyenne + 1,5 écart type, on trouve : </w:t>
-      </w:r>
-    </w:p>
-    <w:p>
-      <w:pPr>
-        <w:rPr>
-          <w:lang w:val="en-US"/>
-        </w:rPr>
-      </w:pPr>
-      <w:r>
-        <w:rPr>
-          <w:lang w:val="en-US"/>
-        </w:rPr>
-        <w:t>"WURG Control"</w:t>
-      </w:r>
-      <w:r>
-        <w:rPr>
-          <w:lang w:val="en-US"/>
-        </w:rPr>
-        <w:t xml:space="preserve">, </w:t>
-      </w:r>
-      <w:r>
-        <w:rPr>
-          <w:lang w:val="en-US"/>
-        </w:rPr>
-        <w:t>"</w:t>
-      </w:r>
-      <w:proofErr w:type="spellStart"/>
-      <w:r>
-        <w:rPr>
-          <w:lang w:val="en-US"/>
-        </w:rPr>
-        <w:t>Heliod</w:t>
-      </w:r>
-      <w:proofErr w:type="spellEnd"/>
-      <w:r>
-        <w:rPr>
-          <w:lang w:val="en-US"/>
-        </w:rPr>
-        <w:t xml:space="preserve"> Combo"</w:t>
-      </w:r>
-      <w:r>
-        <w:rPr>
-          <w:lang w:val="en-US"/>
-        </w:rPr>
-        <w:t>,</w:t>
-      </w:r>
-      <w:r>
-        <w:rPr>
-          <w:lang w:val="en-US"/>
-        </w:rPr>
-        <w:t xml:space="preserve"> "Bant Midrange"</w:t>
-      </w:r>
-      <w:r>
-        <w:rPr>
-          <w:lang w:val="en-US"/>
-        </w:rPr>
-        <w:t>,</w:t>
-      </w:r>
-      <w:r>
-        <w:rPr>
-          <w:lang w:val="en-US"/>
-        </w:rPr>
-        <w:t xml:space="preserve"> "BR Shadow Prowess"</w:t>
-      </w:r>
-      <w:r>
-        <w:rPr>
-          <w:lang w:val="en-US"/>
-        </w:rPr>
-        <w:t>,</w:t>
-      </w:r>
-      <w:r>
-        <w:rPr>
-          <w:lang w:val="en-US"/>
-        </w:rPr>
-        <w:t xml:space="preserve"> "Oops All Spells"</w:t>
-      </w:r>
-      <w:r>
-        <w:rPr>
-          <w:lang w:val="en-US"/>
-        </w:rPr>
-        <w:t xml:space="preserve">, </w:t>
-      </w:r>
-      <w:r>
-        <w:rPr>
-          <w:lang w:val="en-US"/>
-        </w:rPr>
-        <w:t>"Reclaimer Titan"</w:t>
-      </w:r>
-    </w:p>
-    <w:p>
-      <w:r>
-        <w:t xml:space="preserve">Si on regarde tous les archétypes placés au-dessus de la moyenne + 2 écarts types, on trouve : </w:t>
-      </w:r>
-    </w:p>
-    <w:p>
-      <w:r>
-        <w:t>"WURG Control", "</w:t>
-      </w:r>
-      <w:proofErr w:type="spellStart"/>
-      <w:r>
-        <w:t>Heliod</w:t>
-      </w:r>
-      <w:proofErr w:type="spellEnd"/>
-      <w:r>
-        <w:t xml:space="preserve"> Combo"</w:t>
-      </w:r>
-    </w:p>
-    <w:p>
-      <w:r>
-        <w:t xml:space="preserve">Enfin, si on regarde tous les archétypes placés au-dessus de la moyenne + 3 écarts types, on trouve : </w:t>
-      </w:r>
-    </w:p>
-    <w:p>
-      <w:pPr>
-        <w:rPr>
-          <w:lang w:val="en-US"/>
-        </w:rPr>
-      </w:pPr>
-      <w:r>
-        <w:rPr>
-          <w:lang w:val="en-US"/>
-        </w:rPr>
-        <w:t>"WURG Control"</w:t>
-      </w:r>
-      <w:r>
-        <w:rPr>
-          <w:lang w:val="en-US"/>
-        </w:rPr>
-        <w:t>.</w:t>
-      </w:r>
-    </w:p>
+    <w:p/>
+    <w:p/>
+    <w:p/>
+    <w:p/>
     <w:p>
       <w:pPr>
         <w:pStyle w:val="Titre1"/>
       </w:pPr>
-      <w:bookmarkStart w:id="21" w:name="_Toc59358942"/>
+      <w:bookmarkStart w:id="13" w:name="_Toc59358942"/>
       <w:r>
         <w:t>Conclusion</w:t>
       </w:r>
-      <w:bookmarkEnd w:id="21"/>
+      <w:bookmarkEnd w:id="13"/>
     </w:p>
     <w:p>
       <w:pPr>

</xml_diff>

<commit_message>
Rapport + analyses multivariées terminés
</commit_message>
<xml_diff>
--- a/Rapport_UBS_Cours de Programmation et Traitement Statistique des Données.docx
+++ b/Rapport_UBS_Cours de Programmation et Traitement Statistique des Données.docx
@@ -2338,8 +2338,13 @@
         </w:numPr>
         <w:jc w:val="both"/>
       </w:pPr>
-      <w:r>
-        <w:t xml:space="preserve">l’efficacité intrinsèque de l’archétype, </w:t>
+      <w:proofErr w:type="gramStart"/>
+      <w:r>
+        <w:t>l’efficacité</w:t>
+      </w:r>
+      <w:proofErr w:type="gramEnd"/>
+      <w:r>
+        <w:t xml:space="preserve"> intrinsèque de l’archétype, </w:t>
       </w:r>
     </w:p>
     <w:p>
@@ -2351,8 +2356,13 @@
         </w:numPr>
         <w:jc w:val="both"/>
       </w:pPr>
-      <w:r>
-        <w:t>la capacité du joueur à jouer correctement l’archétype</w:t>
+      <w:proofErr w:type="gramStart"/>
+      <w:r>
+        <w:t>la</w:t>
+      </w:r>
+      <w:proofErr w:type="gramEnd"/>
+      <w:r>
+        <w:t xml:space="preserve"> capacité du joueur à jouer correctement l’archétype</w:t>
       </w:r>
       <w:r>
         <w:t xml:space="preserve"> (élément qui sera peu abordé ici, car ceci est avant tout lié aux capacités du joueur qui fait son choix d’archétype)</w:t>
@@ -2370,8 +2380,13 @@
         </w:numPr>
         <w:jc w:val="both"/>
       </w:pPr>
-      <w:r>
-        <w:t>et le positionnement de l’archétype au sein de ce qu’on appelle le « </w:t>
+      <w:proofErr w:type="gramStart"/>
+      <w:r>
+        <w:t>et</w:t>
+      </w:r>
+      <w:proofErr w:type="gramEnd"/>
+      <w:r>
+        <w:t xml:space="preserve"> le positionnement de l’archétype au sein de ce qu’on appelle le « </w:t>
       </w:r>
       <w:proofErr w:type="spellStart"/>
       <w:r>
@@ -2547,7 +2562,15 @@
         <w:t xml:space="preserve">, </w:t>
       </w:r>
       <w:r>
-        <w:t>Frank Karsten n’eut plus le droit de publier les données qu’il obtenait ni ses résultats. Par ailleurs, le confinement étant arrivé peu après, le</w:t>
+        <w:t xml:space="preserve">Frank Karsten n’eut plus le droit de publier les données </w:t>
+      </w:r>
+      <w:proofErr w:type="gramStart"/>
+      <w:r>
+        <w:t>qu’il obtenait ni</w:t>
+      </w:r>
+      <w:proofErr w:type="gramEnd"/>
+      <w:r>
+        <w:t xml:space="preserve"> ses résultats. Par ailleurs, le confinement étant arrivé peu après, le</w:t>
       </w:r>
       <w:r>
         <w:t xml:space="preserve">s tournois </w:t>
@@ -2687,7 +2710,15 @@
         <w:jc w:val="both"/>
       </w:pPr>
       <w:r>
-        <w:t xml:space="preserve">Elles contiennent les résultats pour les tournois dans tous les formats qui y sont organisées, mais un filtre est présent permettant d’obtenir seulement les tournois contenant « Modern » dans leur nom. </w:t>
+        <w:t xml:space="preserve">Elles contiennent les résultats pour les tournois dans tous les formats qui y sont organisées, mais un filtre est présent permettant d’obtenir seulement </w:t>
+      </w:r>
+      <w:proofErr w:type="gramStart"/>
+      <w:r>
+        <w:t>les tournois contenant</w:t>
+      </w:r>
+      <w:proofErr w:type="gramEnd"/>
+      <w:r>
+        <w:t xml:space="preserve"> « Modern » dans leur nom. </w:t>
       </w:r>
     </w:p>
     <w:p>
@@ -2744,8 +2775,13 @@
         </w:numPr>
         <w:jc w:val="both"/>
       </w:pPr>
-      <w:r>
-        <w:t xml:space="preserve">une première partie convertissant l’intégralité des données fournies sur le site de MTGO au format JSON : </w:t>
+      <w:proofErr w:type="gramStart"/>
+      <w:r>
+        <w:t>une</w:t>
+      </w:r>
+      <w:proofErr w:type="gramEnd"/>
+      <w:r>
+        <w:t xml:space="preserve"> première partie convertissant l’intégralité des données fournies sur le site de MTGO au format JSON : </w:t>
       </w:r>
       <w:hyperlink r:id="rId12" w:history="1">
         <w:r>
@@ -2768,8 +2804,13 @@
         </w:numPr>
         <w:jc w:val="both"/>
       </w:pPr>
-      <w:r>
-        <w:t>puis une deuxième partie traitant le fichier JSON obtenu précédemment afin de</w:t>
+      <w:proofErr w:type="gramStart"/>
+      <w:r>
+        <w:t>puis</w:t>
+      </w:r>
+      <w:proofErr w:type="gramEnd"/>
+      <w:r>
+        <w:t xml:space="preserve"> une deuxième partie traitant le fichier JSON obtenu précédemment afin de</w:t>
       </w:r>
       <w:r>
         <w:t xml:space="preserve"> générer un CSV contenant un résumé des informations du JSON, et en particulier interprétant les listes de cartes en tant qu’archétypes : </w:t>
@@ -2831,8 +2872,13 @@
         </w:numPr>
         <w:jc w:val="both"/>
       </w:pPr>
-      <w:r>
-        <w:t>les « </w:t>
+      <w:proofErr w:type="gramStart"/>
+      <w:r>
+        <w:t>les</w:t>
+      </w:r>
+      <w:proofErr w:type="gramEnd"/>
+      <w:r>
+        <w:t xml:space="preserve"> « </w:t>
       </w:r>
       <w:proofErr w:type="spellStart"/>
       <w:r>
@@ -2867,8 +2913,13 @@
         </w:numPr>
         <w:jc w:val="both"/>
       </w:pPr>
-      <w:r>
-        <w:t>les « </w:t>
+      <w:proofErr w:type="gramStart"/>
+      <w:r>
+        <w:t>les</w:t>
+      </w:r>
+      <w:proofErr w:type="gramEnd"/>
+      <w:r>
+        <w:t xml:space="preserve"> « </w:t>
       </w:r>
       <w:proofErr w:type="spellStart"/>
       <w:r>
@@ -2896,12 +2947,14 @@
       <w:r>
         <w:t xml:space="preserve"> – le code prend en compte les deux structures</w:t>
       </w:r>
+      <w:proofErr w:type="gramStart"/>
       <w:r>
         <w:t>)</w:t>
       </w:r>
       <w:r>
         <w:t>;</w:t>
       </w:r>
+      <w:proofErr w:type="gramEnd"/>
     </w:p>
     <w:p>
       <w:pPr>
@@ -2912,8 +2965,13 @@
         </w:numPr>
         <w:jc w:val="both"/>
       </w:pPr>
-      <w:r>
-        <w:t>les « </w:t>
+      <w:proofErr w:type="gramStart"/>
+      <w:r>
+        <w:t>les</w:t>
+      </w:r>
+      <w:proofErr w:type="gramEnd"/>
+      <w:r>
+        <w:t xml:space="preserve"> « </w:t>
       </w:r>
       <w:r>
         <w:rPr>
@@ -3192,7 +3250,15 @@
       </w:r>
       <w:proofErr w:type="spellEnd"/>
       <w:r>
-        <w:t xml:space="preserve"> ci-dessous – et les différences existant entre chaque deck), et les « super » archétypes, assimilant beaucoup de caractéristiques si le fonctionnement de ces decks restent proches malgré des différences de </w:t>
+        <w:t xml:space="preserve"> ci-dessous – et </w:t>
+      </w:r>
+      <w:proofErr w:type="gramStart"/>
+      <w:r>
+        <w:t>les différences existant</w:t>
+      </w:r>
+      <w:proofErr w:type="gramEnd"/>
+      <w:r>
+        <w:t xml:space="preserve"> entre chaque deck), et les « super » archétypes, assimilant beaucoup de caractéristiques si le fonctionnement de ces decks restent proches malgré des différences de </w:t>
       </w:r>
       <w:r>
         <w:t>caractéristiques précises.</w:t>
@@ -3592,7 +3658,11 @@
         <w:jc w:val="both"/>
       </w:pPr>
       <w:r>
-        <w:t>A partir du nombre de rondes que chaque archétype a joué – ce qui augmente le poids de l’importance des tournois pour la présence de chaque archétype, mais est aussi pertinent si on veut déterminer la probabilité de rencontrer un archétype sur un certain nombre de rondes jouées. C’est aussi plus cohérent avec l</w:t>
+        <w:t xml:space="preserve">A partir du nombre de rondes que chaque archétype a joué – ce qui augmente le poids de l’importance des tournois pour la présence de chaque archétype, mais est aussi pertinent si on veut déterminer la probabilité de rencontrer un archétype sur un certain nombre de rondes jouées. C’est aussi plus cohérent avec </w:t>
+      </w:r>
+      <w:proofErr w:type="gramStart"/>
+      <w:r>
+        <w:t>l</w:t>
       </w:r>
       <w:r>
         <w:t xml:space="preserve">es </w:t>
@@ -3603,6 +3673,7 @@
       <w:r>
         <w:t>s</w:t>
       </w:r>
+      <w:proofErr w:type="gramEnd"/>
       <w:r>
         <w:t xml:space="preserve"> dans la prochaine partie.</w:t>
       </w:r>
@@ -4686,11 +4757,6 @@
       <w:r>
         <w:t xml:space="preserve">L’objectif est dans un premier temps de déterminer l’archétype le plus performant. </w:t>
       </w:r>
-    </w:p>
-    <w:p>
-      <w:pPr>
-        <w:jc w:val="both"/>
-      </w:pPr>
       <w:r>
         <w:t>A</w:t>
       </w:r>
@@ -4830,8 +4896,21 @@
       <w:r>
         <w:t>.</w:t>
       </w:r>
-      <w:r>
-        <w:br w:type="page"/>
+    </w:p>
+    <w:p>
+      <w:pPr>
+        <w:jc w:val="both"/>
+      </w:pPr>
+      <w:r>
+        <w:t xml:space="preserve">On pourra aussi vérifier si la présence ou non de certaines cartes </w:t>
+      </w:r>
+      <w:proofErr w:type="gramStart"/>
+      <w:r>
+        <w:t>a</w:t>
+      </w:r>
+      <w:proofErr w:type="gramEnd"/>
+      <w:r>
+        <w:t xml:space="preserve"> un impact pour un archétype précis.</w:t>
       </w:r>
     </w:p>
     <w:p>
@@ -5248,7 +5327,15 @@
       </w:r>
       <w:proofErr w:type="spellEnd"/>
       <w:r>
-        <w:t xml:space="preserve">, présence, selon qu’elles soient jouées dans les main decks, les </w:t>
+        <w:t xml:space="preserve">, présence, selon qu’elles soient jouées dans </w:t>
+      </w:r>
+      <w:proofErr w:type="gramStart"/>
+      <w:r>
+        <w:t>les main</w:t>
+      </w:r>
+      <w:proofErr w:type="gramEnd"/>
+      <w:r>
+        <w:t xml:space="preserve"> decks, les </w:t>
       </w:r>
       <w:proofErr w:type="spellStart"/>
       <w:r>
@@ -6357,7 +6444,15 @@
         <w:t>e</w:t>
       </w:r>
       <w:r>
-        <w:t xml:space="preserve"> archétype le plus présent. Par contre, le 2</w:t>
+        <w:t xml:space="preserve"> archétype le plus présent. </w:t>
+      </w:r>
+      <w:proofErr w:type="gramStart"/>
+      <w:r>
+        <w:t>Par contre</w:t>
+      </w:r>
+      <w:proofErr w:type="gramEnd"/>
+      <w:r>
+        <w:t>, le 2</w:t>
       </w:r>
       <w:r>
         <w:rPr>
@@ -6596,8 +6691,13 @@
         <w:t>verra même</w:t>
       </w:r>
       <w:r>
-        <w:t xml:space="preserve"> que la division par le maximum des nombres de matches n’est pas nécessaire en pratique ici .</w:t>
-      </w:r>
+        <w:t xml:space="preserve"> que la division par le maximum des nombres de matches n’est pas nécessaire en pratique </w:t>
+      </w:r>
+      <w:proofErr w:type="gramStart"/>
+      <w:r>
+        <w:t>ici .</w:t>
+      </w:r>
+      <w:proofErr w:type="gramEnd"/>
     </w:p>
     <w:p>
       <w:r>
@@ -6941,15 +7041,20 @@
       </w:r>
     </w:p>
     <w:p>
+      <w:pPr>
+        <w:ind w:firstLine="708"/>
+      </w:pPr>
+    </w:p>
+    <w:p>
       <w:r>
         <w:rPr>
           <w:noProof/>
         </w:rPr>
         <w:drawing>
-          <wp:inline distT="0" distB="0" distL="0" distR="0" wp14:anchorId="1A28B25F" wp14:editId="790B72DE">
-            <wp:extent cx="5760720" cy="1467485"/>
-            <wp:effectExtent l="0" t="0" r="0" b="0"/>
-            <wp:docPr id="46" name="Image 46"/>
+          <wp:inline distT="0" distB="0" distL="0" distR="0" wp14:anchorId="20A71F7A" wp14:editId="54AB7912">
+            <wp:extent cx="5760720" cy="1294765"/>
+            <wp:effectExtent l="0" t="0" r="0" b="635"/>
+            <wp:docPr id="55" name="Image 55"/>
             <wp:cNvGraphicFramePr>
               <a:graphicFrameLocks xmlns:a="http://schemas.openxmlformats.org/drawingml/2006/main" noChangeAspect="1"/>
             </wp:cNvGraphicFramePr>
@@ -6969,7 +7074,7 @@
                   <pic:spPr>
                     <a:xfrm>
                       <a:off x="0" y="0"/>
-                      <a:ext cx="5760720" cy="1467485"/>
+                      <a:ext cx="5760720" cy="1294765"/>
                     </a:xfrm>
                     <a:prstGeom prst="rect">
                       <a:avLst/>
@@ -6996,16 +7101,17 @@
         <w:t>, comme 2 :</w:t>
       </w:r>
     </w:p>
+    <w:p/>
     <w:p>
       <w:r>
         <w:rPr>
           <w:noProof/>
         </w:rPr>
         <w:drawing>
-          <wp:inline distT="0" distB="0" distL="0" distR="0" wp14:anchorId="7B0D950A" wp14:editId="64729FE5">
-            <wp:extent cx="5760720" cy="1475740"/>
+          <wp:inline distT="0" distB="0" distL="0" distR="0" wp14:anchorId="1515A025" wp14:editId="1A7C1CE2">
+            <wp:extent cx="5760720" cy="1295400"/>
             <wp:effectExtent l="0" t="0" r="0" b="0"/>
-            <wp:docPr id="47" name="Image 47"/>
+            <wp:docPr id="56" name="Image 56"/>
             <wp:cNvGraphicFramePr>
               <a:graphicFrameLocks xmlns:a="http://schemas.openxmlformats.org/drawingml/2006/main" noChangeAspect="1"/>
             </wp:cNvGraphicFramePr>
@@ -7025,7 +7131,7 @@
                   <pic:spPr>
                     <a:xfrm>
                       <a:off x="0" y="0"/>
-                      <a:ext cx="5760720" cy="1475740"/>
+                      <a:ext cx="5760720" cy="1295400"/>
                     </a:xfrm>
                     <a:prstGeom prst="rect">
                       <a:avLst/>
@@ -7057,16 +7163,17 @@
         <w:t xml:space="preserve"> 4 fois plus élevé que celui de la présence pour qu’on observe un changement de classement entre les deux premiers archétypes :</w:t>
       </w:r>
     </w:p>
+    <w:p/>
     <w:p>
       <w:r>
         <w:rPr>
           <w:noProof/>
         </w:rPr>
         <w:drawing>
-          <wp:inline distT="0" distB="0" distL="0" distR="0" wp14:anchorId="764A65AA" wp14:editId="1C701CB4">
-            <wp:extent cx="5760720" cy="1478915"/>
-            <wp:effectExtent l="0" t="0" r="0" b="6985"/>
-            <wp:docPr id="48" name="Image 48"/>
+          <wp:inline distT="0" distB="0" distL="0" distR="0" wp14:anchorId="26C03759" wp14:editId="0F580F2C">
+            <wp:extent cx="5760720" cy="1306830"/>
+            <wp:effectExtent l="0" t="0" r="0" b="7620"/>
+            <wp:docPr id="57" name="Image 57"/>
             <wp:cNvGraphicFramePr>
               <a:graphicFrameLocks xmlns:a="http://schemas.openxmlformats.org/drawingml/2006/main" noChangeAspect="1"/>
             </wp:cNvGraphicFramePr>
@@ -7086,7 +7193,7 @@
                   <pic:spPr>
                     <a:xfrm>
                       <a:off x="0" y="0"/>
-                      <a:ext cx="5760720" cy="1478915"/>
+                      <a:ext cx="5760720" cy="1306830"/>
                     </a:xfrm>
                     <a:prstGeom prst="rect">
                       <a:avLst/>
@@ -7135,7 +7242,6 @@
         <w:t xml:space="preserve"> soient bien plus rapprochés que les présences. </w:t>
       </w:r>
     </w:p>
-    <w:p/>
     <w:p>
       <w:pPr>
         <w:pStyle w:val="Titre3"/>
@@ -7172,10 +7278,10 @@
           <w:noProof/>
         </w:rPr>
         <w:drawing>
-          <wp:inline distT="0" distB="0" distL="0" distR="0" wp14:anchorId="39591F00" wp14:editId="439AA311">
-            <wp:extent cx="5760720" cy="1812925"/>
+          <wp:inline distT="0" distB="0" distL="0" distR="0" wp14:anchorId="5FC7CA13" wp14:editId="5DD2F631">
+            <wp:extent cx="5760720" cy="1302385"/>
             <wp:effectExtent l="0" t="0" r="0" b="0"/>
-            <wp:docPr id="51" name="Image 51"/>
+            <wp:docPr id="58" name="Image 58"/>
             <wp:cNvGraphicFramePr>
               <a:graphicFrameLocks xmlns:a="http://schemas.openxmlformats.org/drawingml/2006/main" noChangeAspect="1"/>
             </wp:cNvGraphicFramePr>
@@ -7195,7 +7301,7 @@
                   <pic:spPr>
                     <a:xfrm>
                       <a:off x="0" y="0"/>
-                      <a:ext cx="5760720" cy="1812925"/>
+                      <a:ext cx="5760720" cy="1302385"/>
                     </a:xfrm>
                     <a:prstGeom prst="rect">
                       <a:avLst/>
@@ -7352,6 +7458,9 @@
       </w:r>
     </w:p>
     <w:p>
+      <w:pPr>
+        <w:jc w:val="both"/>
+      </w:pPr>
       <w:r>
         <w:t>Pour rappel, on cherche à déterminer une corrélation entre les variables suivantes :</w:t>
       </w:r>
@@ -7408,6 +7517,9 @@
       </w:r>
     </w:p>
     <w:p>
+      <w:pPr>
+        <w:jc w:val="both"/>
+      </w:pPr>
       <w:r>
         <w:t>Et</w:t>
       </w:r>
@@ -7437,25 +7549,537 @@
       <w:proofErr w:type="spellEnd"/>
       <w:r>
         <w:t xml:space="preserve"> les plus élevés.</w:t>
+      </w:r>
+    </w:p>
+    <w:p/>
+    <w:p>
+      <w:r>
+        <w:t>On peut commencer par une régression linéaire multivariée :</w:t>
+      </w:r>
+    </w:p>
+    <w:p>
+      <w:r>
+        <w:rPr>
+          <w:noProof/>
+        </w:rPr>
+        <w:drawing>
+          <wp:inline distT="0" distB="0" distL="0" distR="0" wp14:anchorId="60A37E5B" wp14:editId="6C00C9E7">
+            <wp:extent cx="5760720" cy="3651250"/>
+            <wp:effectExtent l="0" t="0" r="0" b="6350"/>
+            <wp:docPr id="59" name="Image 59"/>
+            <wp:cNvGraphicFramePr>
+              <a:graphicFrameLocks xmlns:a="http://schemas.openxmlformats.org/drawingml/2006/main" noChangeAspect="1"/>
+            </wp:cNvGraphicFramePr>
+            <a:graphic xmlns:a="http://schemas.openxmlformats.org/drawingml/2006/main">
+              <a:graphicData uri="http://schemas.openxmlformats.org/drawingml/2006/picture">
+                <pic:pic xmlns:pic="http://schemas.openxmlformats.org/drawingml/2006/picture">
+                  <pic:nvPicPr>
+                    <pic:cNvPr id="1" name=""/>
+                    <pic:cNvPicPr/>
+                  </pic:nvPicPr>
+                  <pic:blipFill>
+                    <a:blip r:embed="rId32"/>
+                    <a:stretch>
+                      <a:fillRect/>
+                    </a:stretch>
+                  </pic:blipFill>
+                  <pic:spPr>
+                    <a:xfrm>
+                      <a:off x="0" y="0"/>
+                      <a:ext cx="5760720" cy="3651250"/>
+                    </a:xfrm>
+                    <a:prstGeom prst="rect">
+                      <a:avLst/>
+                    </a:prstGeom>
+                  </pic:spPr>
+                </pic:pic>
+              </a:graphicData>
+            </a:graphic>
+          </wp:inline>
+        </w:drawing>
+      </w:r>
+    </w:p>
+    <w:p>
+      <w:pPr>
+        <w:jc w:val="both"/>
+      </w:pPr>
+      <w:r>
+        <w:lastRenderedPageBreak/>
+        <w:t xml:space="preserve">Hélas, aucun des paramètres testés ne semble avoir un impact quelconque sur le </w:t>
+      </w:r>
+      <w:proofErr w:type="spellStart"/>
+      <w:r>
+        <w:t>winrate</w:t>
+      </w:r>
+      <w:proofErr w:type="spellEnd"/>
+      <w:r>
+        <w:t xml:space="preserve">, tous leurs coefficients étant proches de 0. A noter que le NA du ratio d’enchantements peut s’expliquer par le fait que cet archétype ne joue pas d’enchantement. Cependant, un intercept à 60% est bien présent, assez surprenant car le </w:t>
+      </w:r>
+      <w:proofErr w:type="spellStart"/>
+      <w:r>
+        <w:t>winrate</w:t>
+      </w:r>
+      <w:proofErr w:type="spellEnd"/>
+      <w:r>
+        <w:t xml:space="preserve"> moyen de cet archétype avait été estimé à plus de 70% dans les données (</w:t>
+      </w:r>
+      <w:proofErr w:type="spellStart"/>
+      <w:r>
+        <w:t>cf</w:t>
+      </w:r>
+      <w:proofErr w:type="spellEnd"/>
+      <w:r>
+        <w:t xml:space="preserve"> IV.1.B).</w:t>
+      </w:r>
+    </w:p>
+    <w:p>
+      <w:pPr>
+        <w:jc w:val="both"/>
+      </w:pPr>
+      <w:r>
+        <w:t xml:space="preserve">De même, </w:t>
+      </w:r>
+      <w:proofErr w:type="gramStart"/>
+      <w:r>
+        <w:t>une ACP</w:t>
+      </w:r>
+      <w:proofErr w:type="gramEnd"/>
+      <w:r>
+        <w:t xml:space="preserve"> fait apparaître que le </w:t>
+      </w:r>
+      <w:proofErr w:type="spellStart"/>
+      <w:r>
+        <w:t>winrate</w:t>
+      </w:r>
+      <w:proofErr w:type="spellEnd"/>
+      <w:r>
+        <w:t xml:space="preserve"> est très peu lié aux autres variables ici selon les dimensions principales :</w:t>
+      </w:r>
+    </w:p>
+    <w:p>
+      <w:r>
+        <w:rPr>
+          <w:noProof/>
+        </w:rPr>
+        <w:drawing>
+          <wp:inline distT="0" distB="0" distL="0" distR="0" wp14:anchorId="32E290BA" wp14:editId="15D80DAB">
+            <wp:extent cx="5760720" cy="5307965"/>
+            <wp:effectExtent l="0" t="0" r="0" b="6985"/>
+            <wp:docPr id="60" name="Image 60"/>
+            <wp:cNvGraphicFramePr>
+              <a:graphicFrameLocks xmlns:a="http://schemas.openxmlformats.org/drawingml/2006/main" noChangeAspect="1"/>
+            </wp:cNvGraphicFramePr>
+            <a:graphic xmlns:a="http://schemas.openxmlformats.org/drawingml/2006/main">
+              <a:graphicData uri="http://schemas.openxmlformats.org/drawingml/2006/picture">
+                <pic:pic xmlns:pic="http://schemas.openxmlformats.org/drawingml/2006/picture">
+                  <pic:nvPicPr>
+                    <pic:cNvPr id="1" name=""/>
+                    <pic:cNvPicPr/>
+                  </pic:nvPicPr>
+                  <pic:blipFill>
+                    <a:blip r:embed="rId33"/>
+                    <a:stretch>
+                      <a:fillRect/>
+                    </a:stretch>
+                  </pic:blipFill>
+                  <pic:spPr>
+                    <a:xfrm>
+                      <a:off x="0" y="0"/>
+                      <a:ext cx="5760720" cy="5307965"/>
+                    </a:xfrm>
+                    <a:prstGeom prst="rect">
+                      <a:avLst/>
+                    </a:prstGeom>
+                  </pic:spPr>
+                </pic:pic>
+              </a:graphicData>
+            </a:graphic>
+          </wp:inline>
+        </w:drawing>
+      </w:r>
+    </w:p>
+    <w:p/>
+    <w:p>
+      <w:r>
+        <w:br w:type="page"/>
+      </w:r>
+    </w:p>
+    <w:p>
+      <w:pPr>
+        <w:jc w:val="both"/>
+      </w:pPr>
+      <w:r>
+        <w:rPr>
+          <w:noProof/>
+        </w:rPr>
+        <w:lastRenderedPageBreak/>
+        <w:drawing>
+          <wp:anchor distT="0" distB="0" distL="114300" distR="114300" simplePos="0" relativeHeight="251683840" behindDoc="0" locked="0" layoutInCell="1" allowOverlap="1" wp14:anchorId="2C8E76C0" wp14:editId="43DB226C">
+            <wp:simplePos x="0" y="0"/>
+            <wp:positionH relativeFrom="column">
+              <wp:posOffset>131401</wp:posOffset>
+            </wp:positionH>
+            <wp:positionV relativeFrom="paragraph">
+              <wp:posOffset>779677</wp:posOffset>
+            </wp:positionV>
+            <wp:extent cx="5358810" cy="1474382"/>
+            <wp:effectExtent l="0" t="0" r="0" b="0"/>
+            <wp:wrapThrough wrapText="bothSides">
+              <wp:wrapPolygon edited="0">
+                <wp:start x="0" y="0"/>
+                <wp:lineTo x="0" y="21218"/>
+                <wp:lineTo x="21500" y="21218"/>
+                <wp:lineTo x="21500" y="0"/>
+                <wp:lineTo x="0" y="0"/>
+              </wp:wrapPolygon>
+            </wp:wrapThrough>
+            <wp:docPr id="61" name="Image 61"/>
+            <wp:cNvGraphicFramePr>
+              <a:graphicFrameLocks xmlns:a="http://schemas.openxmlformats.org/drawingml/2006/main" noChangeAspect="1"/>
+            </wp:cNvGraphicFramePr>
+            <a:graphic xmlns:a="http://schemas.openxmlformats.org/drawingml/2006/main">
+              <a:graphicData uri="http://schemas.openxmlformats.org/drawingml/2006/picture">
+                <pic:pic xmlns:pic="http://schemas.openxmlformats.org/drawingml/2006/picture">
+                  <pic:nvPicPr>
+                    <pic:cNvPr id="1" name=""/>
+                    <pic:cNvPicPr/>
+                  </pic:nvPicPr>
+                  <pic:blipFill>
+                    <a:blip r:embed="rId34">
+                      <a:extLst>
+                        <a:ext uri="{28A0092B-C50C-407E-A947-70E740481C1C}">
+                          <a14:useLocalDpi xmlns:a14="http://schemas.microsoft.com/office/drawing/2010/main" val="0"/>
+                        </a:ext>
+                      </a:extLst>
+                    </a:blip>
+                    <a:stretch>
+                      <a:fillRect/>
+                    </a:stretch>
+                  </pic:blipFill>
+                  <pic:spPr>
+                    <a:xfrm>
+                      <a:off x="0" y="0"/>
+                      <a:ext cx="5358810" cy="1474382"/>
+                    </a:xfrm>
+                    <a:prstGeom prst="rect">
+                      <a:avLst/>
+                    </a:prstGeom>
+                  </pic:spPr>
+                </pic:pic>
+              </a:graphicData>
+            </a:graphic>
+          </wp:anchor>
+        </w:drawing>
+      </w:r>
+      <w:r>
+        <w:t xml:space="preserve">Il est néanmoins intéressant de constater que le </w:t>
+      </w:r>
+      <w:proofErr w:type="spellStart"/>
+      <w:r>
+        <w:t>winrate</w:t>
+      </w:r>
+      <w:proofErr w:type="spellEnd"/>
+      <w:r>
+        <w:t xml:space="preserve"> dispose d’une dimension qui lui est propre, où il représente l’intégralité de l’information, là où il est approximativement nul dans les autres dimensions. On pourra mettre cela en parallèle avec l’intercept de la régression linéaire.</w:t>
+      </w:r>
+    </w:p>
+    <w:p>
+      <w:pPr>
+        <w:jc w:val="both"/>
+      </w:pPr>
+    </w:p>
+    <w:p>
+      <w:pPr>
+        <w:jc w:val="both"/>
+      </w:pPr>
+      <w:r>
+        <w:t xml:space="preserve">Si des statistiques générales sur la structure d’un deck n’expliquent pas son </w:t>
+      </w:r>
+      <w:proofErr w:type="spellStart"/>
+      <w:r>
+        <w:t>winrate</w:t>
+      </w:r>
+      <w:proofErr w:type="spellEnd"/>
+      <w:r>
+        <w:t>, qu’en est-il de l’analyse de la présence de cartes précises ?</w:t>
+      </w:r>
+    </w:p>
+    <w:p>
+      <w:pPr>
+        <w:jc w:val="both"/>
+      </w:pPr>
+      <w:r>
+        <w:t xml:space="preserve">Etudions si la présence ou non dans le </w:t>
+      </w:r>
+      <w:proofErr w:type="spellStart"/>
+      <w:r>
+        <w:t>sideboard</w:t>
+      </w:r>
+      <w:proofErr w:type="spellEnd"/>
+      <w:r>
+        <w:t xml:space="preserve"> de certaines cartes polémiques dans la communauté Modern pour cet archétype ont un impact sur le </w:t>
+      </w:r>
+      <w:proofErr w:type="spellStart"/>
+      <w:r>
+        <w:t>winrate</w:t>
+      </w:r>
+      <w:proofErr w:type="spellEnd"/>
+      <w:r>
+        <w:t>.</w:t>
+      </w:r>
+      <w:r>
+        <w:t xml:space="preserve"> </w:t>
+      </w:r>
+      <w:r>
+        <w:t xml:space="preserve">Le nombre de decks dans lesquels ces cartes sont présentes est d’ailleurs très variable, allant de 1 à 94 sur 164 decks, ce qui a pour but de vérifier si les cartes peu présentes ont un impact plus faible ou non et vice versa. </w:t>
+      </w:r>
+      <w:r>
+        <w:t xml:space="preserve">Pour cela, on ajoute </w:t>
+      </w:r>
+      <w:proofErr w:type="gramStart"/>
+      <w:r>
+        <w:t>une colonne contenant</w:t>
+      </w:r>
+      <w:proofErr w:type="gramEnd"/>
+      <w:r>
+        <w:t xml:space="preserve"> 1 si la carte est présente, et 0 sinon. Comme précédemment</w:t>
+      </w:r>
+      <w:r>
+        <w:t>, on peut commencer par une régression linéaire :</w:t>
+      </w:r>
+    </w:p>
+    <w:p/>
+    <w:p>
+      <w:r>
+        <w:rPr>
+          <w:noProof/>
+        </w:rPr>
+        <w:drawing>
+          <wp:anchor distT="0" distB="0" distL="114300" distR="114300" simplePos="0" relativeHeight="251682816" behindDoc="0" locked="0" layoutInCell="1" allowOverlap="1" wp14:anchorId="4830E105" wp14:editId="33A61636">
+            <wp:simplePos x="0" y="0"/>
+            <wp:positionH relativeFrom="margin">
+              <wp:posOffset>694335</wp:posOffset>
+            </wp:positionH>
+            <wp:positionV relativeFrom="paragraph">
+              <wp:posOffset>6631</wp:posOffset>
+            </wp:positionV>
+            <wp:extent cx="4531360" cy="4135755"/>
+            <wp:effectExtent l="0" t="0" r="2540" b="0"/>
+            <wp:wrapThrough wrapText="bothSides">
+              <wp:wrapPolygon edited="0">
+                <wp:start x="0" y="0"/>
+                <wp:lineTo x="0" y="21491"/>
+                <wp:lineTo x="21521" y="21491"/>
+                <wp:lineTo x="21521" y="0"/>
+                <wp:lineTo x="0" y="0"/>
+              </wp:wrapPolygon>
+            </wp:wrapThrough>
+            <wp:docPr id="62" name="Image 62"/>
+            <wp:cNvGraphicFramePr>
+              <a:graphicFrameLocks xmlns:a="http://schemas.openxmlformats.org/drawingml/2006/main" noChangeAspect="1"/>
+            </wp:cNvGraphicFramePr>
+            <a:graphic xmlns:a="http://schemas.openxmlformats.org/drawingml/2006/main">
+              <a:graphicData uri="http://schemas.openxmlformats.org/drawingml/2006/picture">
+                <pic:pic xmlns:pic="http://schemas.openxmlformats.org/drawingml/2006/picture">
+                  <pic:nvPicPr>
+                    <pic:cNvPr id="1" name=""/>
+                    <pic:cNvPicPr/>
+                  </pic:nvPicPr>
+                  <pic:blipFill>
+                    <a:blip r:embed="rId35">
+                      <a:extLst>
+                        <a:ext uri="{28A0092B-C50C-407E-A947-70E740481C1C}">
+                          <a14:useLocalDpi xmlns:a14="http://schemas.microsoft.com/office/drawing/2010/main" val="0"/>
+                        </a:ext>
+                      </a:extLst>
+                    </a:blip>
+                    <a:stretch>
+                      <a:fillRect/>
+                    </a:stretch>
+                  </pic:blipFill>
+                  <pic:spPr>
+                    <a:xfrm>
+                      <a:off x="0" y="0"/>
+                      <a:ext cx="4531360" cy="4135755"/>
+                    </a:xfrm>
+                    <a:prstGeom prst="rect">
+                      <a:avLst/>
+                    </a:prstGeom>
+                  </pic:spPr>
+                </pic:pic>
+              </a:graphicData>
+            </a:graphic>
+            <wp14:sizeRelH relativeFrom="margin">
+              <wp14:pctWidth>0</wp14:pctWidth>
+            </wp14:sizeRelH>
+            <wp14:sizeRelV relativeFrom="margin">
+              <wp14:pctHeight>0</wp14:pctHeight>
+            </wp14:sizeRelV>
+          </wp:anchor>
+        </w:drawing>
       </w:r>
     </w:p>
     <w:p/>
     <w:p/>
     <w:p/>
-    <w:p/>
-    <w:p/>
-    <w:p/>
-    <w:p/>
-    <w:p>
-      <w:pPr>
-        <w:rPr>
-          <w:rFonts w:asciiTheme="majorHAnsi" w:eastAsiaTheme="majorEastAsia" w:hAnsiTheme="majorHAnsi" w:cstheme="majorBidi"/>
-          <w:color w:val="2F5496" w:themeColor="accent1" w:themeShade="BF"/>
-          <w:sz w:val="32"/>
-          <w:szCs w:val="32"/>
-        </w:rPr>
-      </w:pPr>
+    <w:p>
       <w:bookmarkStart w:id="13" w:name="_Toc59358942"/>
+      <w:r>
+        <w:br w:type="page"/>
+      </w:r>
+    </w:p>
+    <w:p>
+      <w:r>
+        <w:lastRenderedPageBreak/>
+        <w:t xml:space="preserve">Hélas, une fois encore, la présence ou non de certaines cartes dans le </w:t>
+      </w:r>
+      <w:proofErr w:type="spellStart"/>
+      <w:r>
+        <w:t>sideboard</w:t>
+      </w:r>
+      <w:proofErr w:type="spellEnd"/>
+      <w:r>
+        <w:t xml:space="preserve"> ne semble pas avoir d’impact du tout, avec des coefficients parfois même encore plus faibles. On retrouve aussi le même intercept pour le </w:t>
+      </w:r>
+      <w:proofErr w:type="spellStart"/>
+      <w:r>
+        <w:t>winrate</w:t>
+      </w:r>
+      <w:proofErr w:type="spellEnd"/>
+      <w:r>
+        <w:t xml:space="preserve"> que dans la régression précédente.</w:t>
+      </w:r>
+    </w:p>
+    <w:p>
+      <w:proofErr w:type="gramStart"/>
+      <w:r>
+        <w:t>Une ACP</w:t>
+      </w:r>
+      <w:proofErr w:type="gramEnd"/>
+      <w:r>
+        <w:t xml:space="preserve"> fait de même apparaître le même type de résultat, avec le </w:t>
+      </w:r>
+      <w:proofErr w:type="spellStart"/>
+      <w:r>
+        <w:t>winrate</w:t>
+      </w:r>
+      <w:proofErr w:type="spellEnd"/>
+      <w:r>
+        <w:t xml:space="preserve"> n’étant lié en rien aux deux composantes principales :</w:t>
+      </w:r>
+    </w:p>
+    <w:p>
+      <w:r>
+        <w:rPr>
+          <w:noProof/>
+        </w:rPr>
+        <w:drawing>
+          <wp:inline distT="0" distB="0" distL="0" distR="0" wp14:anchorId="3A1E55EE" wp14:editId="103E52C1">
+            <wp:extent cx="5463008" cy="4945732"/>
+            <wp:effectExtent l="0" t="0" r="4445" b="7620"/>
+            <wp:docPr id="63" name="Image 63"/>
+            <wp:cNvGraphicFramePr>
+              <a:graphicFrameLocks xmlns:a="http://schemas.openxmlformats.org/drawingml/2006/main" noChangeAspect="1"/>
+            </wp:cNvGraphicFramePr>
+            <a:graphic xmlns:a="http://schemas.openxmlformats.org/drawingml/2006/main">
+              <a:graphicData uri="http://schemas.openxmlformats.org/drawingml/2006/picture">
+                <pic:pic xmlns:pic="http://schemas.openxmlformats.org/drawingml/2006/picture">
+                  <pic:nvPicPr>
+                    <pic:cNvPr id="1" name=""/>
+                    <pic:cNvPicPr/>
+                  </pic:nvPicPr>
+                  <pic:blipFill>
+                    <a:blip r:embed="rId36"/>
+                    <a:stretch>
+                      <a:fillRect/>
+                    </a:stretch>
+                  </pic:blipFill>
+                  <pic:spPr>
+                    <a:xfrm>
+                      <a:off x="0" y="0"/>
+                      <a:ext cx="5472932" cy="4954717"/>
+                    </a:xfrm>
+                    <a:prstGeom prst="rect">
+                      <a:avLst/>
+                    </a:prstGeom>
+                  </pic:spPr>
+                </pic:pic>
+              </a:graphicData>
+            </a:graphic>
+          </wp:inline>
+        </w:drawing>
+      </w:r>
+    </w:p>
+    <w:p>
+      <w:r>
+        <w:t>Même au sein des 5 premières il apparaît complètement nul :</w:t>
+      </w:r>
+    </w:p>
+    <w:p>
+      <w:r>
+        <w:rPr>
+          <w:noProof/>
+        </w:rPr>
+        <w:drawing>
+          <wp:inline distT="0" distB="0" distL="0" distR="0" wp14:anchorId="1AC16CDE" wp14:editId="097A4C2E">
+            <wp:extent cx="5760720" cy="1898015"/>
+            <wp:effectExtent l="0" t="0" r="0" b="6985"/>
+            <wp:docPr id="64" name="Image 64"/>
+            <wp:cNvGraphicFramePr>
+              <a:graphicFrameLocks xmlns:a="http://schemas.openxmlformats.org/drawingml/2006/main" noChangeAspect="1"/>
+            </wp:cNvGraphicFramePr>
+            <a:graphic xmlns:a="http://schemas.openxmlformats.org/drawingml/2006/main">
+              <a:graphicData uri="http://schemas.openxmlformats.org/drawingml/2006/picture">
+                <pic:pic xmlns:pic="http://schemas.openxmlformats.org/drawingml/2006/picture">
+                  <pic:nvPicPr>
+                    <pic:cNvPr id="1" name=""/>
+                    <pic:cNvPicPr/>
+                  </pic:nvPicPr>
+                  <pic:blipFill>
+                    <a:blip r:embed="rId37"/>
+                    <a:stretch>
+                      <a:fillRect/>
+                    </a:stretch>
+                  </pic:blipFill>
+                  <pic:spPr>
+                    <a:xfrm>
+                      <a:off x="0" y="0"/>
+                      <a:ext cx="5760720" cy="1898015"/>
+                    </a:xfrm>
+                    <a:prstGeom prst="rect">
+                      <a:avLst/>
+                    </a:prstGeom>
+                  </pic:spPr>
+                </pic:pic>
+              </a:graphicData>
+            </a:graphic>
+          </wp:inline>
+        </w:drawing>
+      </w:r>
+      <w:r>
+        <w:t xml:space="preserve"> </w:t>
+      </w:r>
+    </w:p>
+    <w:p>
+      <w:r>
+        <w:t xml:space="preserve">Il faudrait donc tester d’autres variables dans le futur pour essayer d’en trouver qui puissent être liées au </w:t>
+      </w:r>
+      <w:proofErr w:type="spellStart"/>
+      <w:r>
+        <w:t>winrate</w:t>
+      </w:r>
+      <w:proofErr w:type="spellEnd"/>
+      <w:r>
+        <w:t xml:space="preserve"> afin de savoir sur quoi travailler afin d’optimiser ce dit </w:t>
+      </w:r>
+      <w:proofErr w:type="spellStart"/>
+      <w:r>
+        <w:t>winrate</w:t>
+      </w:r>
+      <w:proofErr w:type="spellEnd"/>
+      <w:r>
+        <w:t>.</w:t>
+      </w:r>
       <w:r>
         <w:br w:type="page"/>
       </w:r>
@@ -7569,37 +8193,35 @@
         <w:t>WURG Control</w:t>
       </w:r>
       <w:r>
-        <w:t xml:space="preserve"> nous a poussé à le sélectionner comme meilleur deck, et nous avons pu déterminer</w:t>
-      </w:r>
-      <w:r>
-        <w:t xml:space="preserve"> (à l’aide d’une analyse multivariée)</w:t>
-      </w:r>
-      <w:r>
-        <w:t xml:space="preserve"> que les </w:t>
-      </w:r>
-      <w:r>
-        <w:t>caractéristiques</w:t>
-      </w:r>
-      <w:r>
-        <w:t xml:space="preserve"> suivantes avaient un impact élevé sur ses performances :</w:t>
-      </w:r>
-    </w:p>
-    <w:p>
-      <w:pPr>
-        <w:ind w:firstLine="708"/>
-        <w:jc w:val="both"/>
-      </w:pPr>
-    </w:p>
-    <w:p>
-      <w:pPr>
-        <w:ind w:firstLine="708"/>
-        <w:jc w:val="both"/>
-      </w:pPr>
-      <w:r>
-        <w:t xml:space="preserve">En particulier, </w:t>
-      </w:r>
-      <w:r>
-        <w:t>la configuration suivante est celle qui apparaît comme donnant les meilleurs résultats :</w:t>
+        <w:t xml:space="preserve"> nous a poussé à le sélectionner comme meilleur deck</w:t>
+      </w:r>
+      <w:r>
+        <w:t xml:space="preserve">. Néanmoins, aucune des variables testées (lors d’analyses multivariées) ne semblent avoir de lien avec le </w:t>
+      </w:r>
+      <w:proofErr w:type="spellStart"/>
+      <w:r>
+        <w:t>winrate</w:t>
+      </w:r>
+      <w:proofErr w:type="spellEnd"/>
+      <w:r>
+        <w:t xml:space="preserve">, que ce </w:t>
+      </w:r>
+      <w:r>
+        <w:t>soient</w:t>
+      </w:r>
+      <w:r>
+        <w:t xml:space="preserve"> des variables générales sur la structure du deck ou la présence plus précise de certaines cartes connues</w:t>
+      </w:r>
+      <w:r>
+        <w:t xml:space="preserve">. Il n’est donc pas possible avec l’avancement de cette étude de se prononcer sur les variables qui influent sur le </w:t>
+      </w:r>
+      <w:proofErr w:type="spellStart"/>
+      <w:r>
+        <w:t>winrate</w:t>
+      </w:r>
+      <w:proofErr w:type="spellEnd"/>
+      <w:r>
+        <w:t xml:space="preserve"> de l’archétype, et donc en particulier quelle en est la meilleure configuration.</w:t>
       </w:r>
     </w:p>
     <w:p>

</xml_diff>

<commit_message>
Add card analysis and average deck generation
</commit_message>
<xml_diff>
--- a/Rapport_UBS_Cours de Programmation et Traitement Statistique des Données.docx
+++ b/Rapport_UBS_Cours de Programmation et Traitement Statistique des Données.docx
@@ -4077,13 +4077,7 @@
             <w:rPr>
               <w:rFonts w:ascii="Cambria Math" w:hAnsi="Cambria Math"/>
             </w:rPr>
-            <m:t>=</m:t>
-          </m:r>
-          <m:r>
-            <w:rPr>
-              <w:rFonts w:ascii="Cambria Math" w:hAnsi="Cambria Math"/>
-            </w:rPr>
-            <m:t>Poid</m:t>
+            <m:t>=Poid</m:t>
           </m:r>
           <m:sSub>
             <m:sSubPr>
@@ -4355,13 +4349,7 @@
             <w:rPr>
               <w:rFonts w:ascii="Cambria Math" w:hAnsi="Cambria Math"/>
             </w:rPr>
-            <m:t xml:space="preserve"> </m:t>
-          </m:r>
-          <m:r>
-            <w:rPr>
-              <w:rFonts w:ascii="Cambria Math" w:hAnsi="Cambria Math"/>
-            </w:rPr>
-            <m:t>+ Poid</m:t>
+            <m:t xml:space="preserve"> + Poid</m:t>
           </m:r>
           <m:sSub>
             <m:sSubPr>
@@ -4633,6 +4621,9 @@
       </m:oMathPara>
     </w:p>
     <w:p>
+      <w:pPr>
+        <w:jc w:val="both"/>
+      </w:pPr>
       <w:r>
         <w:lastRenderedPageBreak/>
         <w:t>Les poids utilisés dans l’analyse seront 1 et 1</w:t>
@@ -4642,6 +4633,9 @@
       </w:r>
     </w:p>
     <w:p>
+      <w:pPr>
+        <w:jc w:val="both"/>
+      </w:pPr>
       <w:r>
         <w:t xml:space="preserve">Finalement, on pourra trier les </w:t>
       </w:r>
@@ -6551,6 +6545,7 @@
     <w:p>
       <w:pPr>
         <w:ind w:firstLine="708"/>
+        <w:jc w:val="both"/>
       </w:pPr>
       <w:r>
         <w:t>Dans cette partie, nous souhaitons combiner les deux indicateurs précédents afin d’en fournir de nouveaux. Une certaine indépendance sera donc attendue.</w:t>
@@ -6762,22 +6757,34 @@
       </w:r>
     </w:p>
     <w:p>
+      <w:pPr>
+        <w:jc w:val="both"/>
+      </w:pPr>
       <w:r>
         <w:lastRenderedPageBreak/>
         <w:t>En particulier, on observe que les p-value sont égales, de valeur 0.1658, supérieure à 0.1, indiquant l’absence de corrélation entre les deux variables.</w:t>
       </w:r>
     </w:p>
     <w:p>
+      <w:pPr>
+        <w:jc w:val="both"/>
+      </w:pPr>
       <w:r>
         <w:t>De même, les degrés de liberté sont au nombre de 106 dans les deux variables, alors qu’on dispose de 108 observations, on aurait donc pratiquement un modèle saturé.</w:t>
       </w:r>
     </w:p>
     <w:p>
+      <w:pPr>
+        <w:jc w:val="both"/>
+      </w:pPr>
       <w:r>
         <w:t>Dans le test de corrélation, on observe que 0 est inclus dans l’intervalle de confiance à 95%.</w:t>
       </w:r>
     </w:p>
     <w:p>
+      <w:pPr>
+        <w:jc w:val="both"/>
+      </w:pPr>
       <w:r>
         <w:t xml:space="preserve">Enfin, les R² sont très faibles dans la régression, la valeur 0.01804 indiquant que moins de 2% du </w:t>
       </w:r>
@@ -6791,6 +6798,9 @@
       </w:r>
     </w:p>
     <w:p>
+      <w:pPr>
+        <w:jc w:val="both"/>
+      </w:pPr>
       <w:r>
         <w:t>La seule répartition des points suffit graphiquement à vérifier que tout corrélation semble à proscrire :</w:t>
       </w:r>
@@ -6917,6 +6927,9 @@
     </w:p>
     <w:p/>
     <w:p>
+      <w:pPr>
+        <w:jc w:val="both"/>
+      </w:pPr>
       <w:r>
         <w:t>Le graphique suivant étant le seul pouvant à peu près se prêter à la représentation de tous les archétypes à la fois, tentons l’expérience :</w:t>
       </w:r>
@@ -6964,13 +6977,23 @@
         </w:drawing>
       </w:r>
     </w:p>
-    <w:p/>
-    <w:p>
+    <w:p>
+      <w:pPr>
+        <w:jc w:val="both"/>
+      </w:pPr>
+    </w:p>
+    <w:p>
+      <w:pPr>
+        <w:jc w:val="both"/>
+      </w:pPr>
       <w:r>
         <w:t>Si la lisibilité est limitée pour les archétypes peu présents, fortement collés dans la partie gauche du graphique, on voit cependant correctement les archétypes les plus joués.</w:t>
       </w:r>
     </w:p>
     <w:p>
+      <w:pPr>
+        <w:jc w:val="both"/>
+      </w:pPr>
       <w:r>
         <w:t xml:space="preserve">On y représente en abscisse le nombre de matches joués par chaque archétype, et en ordonnées </w:t>
       </w:r>
@@ -6987,6 +7010,9 @@
       </w:r>
     </w:p>
     <w:p>
+      <w:pPr>
+        <w:jc w:val="both"/>
+      </w:pPr>
       <w:r>
         <w:t xml:space="preserve">Une fois encore, WURG Control et Shadow </w:t>
       </w:r>
@@ -7007,6 +7033,7 @@
     </w:p>
     <w:p>
       <w:pPr>
+        <w:jc w:val="both"/>
         <w:rPr>
           <w:rFonts w:asciiTheme="majorHAnsi" w:eastAsiaTheme="majorEastAsia" w:hAnsiTheme="majorHAnsi" w:cstheme="majorBidi"/>
           <w:color w:val="1F3763" w:themeColor="accent1" w:themeShade="7F"/>
@@ -7032,6 +7059,7 @@
     <w:p>
       <w:pPr>
         <w:ind w:firstLine="708"/>
+        <w:jc w:val="both"/>
       </w:pPr>
       <w:r>
         <w:t xml:space="preserve">Avec la combinaison linéaire des indicateurs mentionnées précédemment, </w:t>
@@ -7089,6 +7117,9 @@
     </w:p>
     <w:p/>
     <w:p>
+      <w:pPr>
+        <w:jc w:val="both"/>
+      </w:pPr>
       <w:r>
         <w:t xml:space="preserve">Les résultats semblent pratiquement identiques à ceux de l’histogramme de la présence, essayons avec un poids plus élevé pour le </w:t>
       </w:r>
@@ -7144,13 +7175,23 @@
         </w:drawing>
       </w:r>
     </w:p>
-    <w:p/>
-    <w:p>
+    <w:p>
+      <w:pPr>
+        <w:jc w:val="both"/>
+      </w:pPr>
+    </w:p>
+    <w:p>
+      <w:pPr>
+        <w:jc w:val="both"/>
+      </w:pPr>
       <w:r>
         <w:t>On observe des différences de classement chez certains archétypes plus secondaires.</w:t>
       </w:r>
     </w:p>
     <w:p>
+      <w:pPr>
+        <w:jc w:val="both"/>
+      </w:pPr>
       <w:r>
         <w:t xml:space="preserve">Il faut un poids du </w:t>
       </w:r>
@@ -7316,6 +7357,9 @@
     </w:p>
     <w:p/>
     <w:p>
+      <w:pPr>
+        <w:jc w:val="both"/>
+      </w:pPr>
       <w:r>
         <w:t xml:space="preserve">Comme pour l’indicateur du </w:t>
       </w:r>
@@ -7521,10 +7565,7 @@
         <w:jc w:val="both"/>
       </w:pPr>
       <w:r>
-        <w:t>Et</w:t>
-      </w:r>
-      <w:r>
-        <w:t xml:space="preserve"> le </w:t>
+        <w:t xml:space="preserve">Et le </w:t>
       </w:r>
       <w:proofErr w:type="spellStart"/>
       <w:r>
@@ -8187,13 +8228,7 @@
       </w:r>
       <w:proofErr w:type="spellEnd"/>
       <w:r>
-        <w:t xml:space="preserve"> plus élevé de </w:t>
-      </w:r>
-      <w:r>
-        <w:t>WURG Control</w:t>
-      </w:r>
-      <w:r>
-        <w:t xml:space="preserve"> nous a poussé à le sélectionner comme meilleur deck</w:t>
+        <w:t xml:space="preserve"> plus élevé de WURG Control nous a poussé à le sélectionner comme meilleur deck</w:t>
       </w:r>
       <w:r>
         <w:t xml:space="preserve">. Néanmoins, aucune des variables testées (lors d’analyses multivariées) ne semblent avoir de lien avec le </w:t>

</xml_diff>